<commit_message>
Updated GitCommands.docx with Branching details
</commit_message>
<xml_diff>
--- a/GitCommands.docx
+++ b/GitCommands.docx
@@ -1220,6 +1220,318 @@
     <w:p>
       <w:r>
         <w:t>You will see the README.md file updated into remote directory</w:t>
+      </w:r>
+    </w:p>
+    <w:p/>
+    <w:p>
+      <w:pPr>
+        <w:pStyle w:val="Heading2"/>
+        <w:rPr>
+          <w:b/>
+          <w:bCs/>
+        </w:rPr>
+      </w:pPr>
+      <w:r>
+        <w:rPr>
+          <w:b/>
+          <w:bCs/>
+        </w:rPr>
+        <w:t>Step-18: (Git Branching by creating a new branch named feature-login)</w:t>
+      </w:r>
+    </w:p>
+    <w:p>
+      <w:pPr>
+        <w:ind w:left="720"/>
+        <w:rPr>
+          <w:color w:val="0070C0"/>
+        </w:rPr>
+      </w:pPr>
+      <w:r>
+        <w:rPr>
+          <w:color w:val="0070C0"/>
+        </w:rPr>
+        <w:t>git branch feature-login</w:t>
+      </w:r>
+    </w:p>
+    <w:p/>
+    <w:p>
+      <w:pPr>
+        <w:pStyle w:val="Heading2"/>
+        <w:rPr>
+          <w:b/>
+          <w:bCs/>
+        </w:rPr>
+      </w:pPr>
+      <w:r>
+        <w:rPr>
+          <w:b/>
+          <w:bCs/>
+        </w:rPr>
+        <w:t>Step-19:</w:t>
+      </w:r>
+    </w:p>
+    <w:p>
+      <w:r>
+        <w:t>Check the branches</w:t>
+      </w:r>
+    </w:p>
+    <w:p>
+      <w:pPr>
+        <w:ind w:firstLine="720"/>
+        <w:rPr>
+          <w:color w:val="0070C0"/>
+        </w:rPr>
+      </w:pPr>
+      <w:r>
+        <w:rPr>
+          <w:color w:val="0070C0"/>
+        </w:rPr>
+        <w:t>git branch</w:t>
+      </w:r>
+    </w:p>
+    <w:p>
+      <w:r>
+        <w:t>Note: You will see this message on the screen</w:t>
+      </w:r>
+    </w:p>
+    <w:p>
+      <w:pPr>
+        <w:ind w:left="720"/>
+        <w:rPr>
+          <w:color w:val="0070C0"/>
+        </w:rPr>
+      </w:pPr>
+      <w:r>
+        <w:rPr>
+          <w:color w:val="0070C0"/>
+        </w:rPr>
+        <w:t xml:space="preserve">  feature-login</w:t>
+      </w:r>
+    </w:p>
+    <w:p>
+      <w:pPr>
+        <w:ind w:left="720"/>
+        <w:rPr>
+          <w:color w:val="0070C0"/>
+        </w:rPr>
+      </w:pPr>
+      <w:r>
+        <w:rPr>
+          <w:color w:val="0070C0"/>
+        </w:rPr>
+        <w:t xml:space="preserve">* </w:t>
+      </w:r>
+      <w:proofErr w:type="gramStart"/>
+      <w:r>
+        <w:rPr>
+          <w:color w:val="0070C0"/>
+        </w:rPr>
+        <w:t>main</w:t>
+      </w:r>
+      <w:proofErr w:type="gramEnd"/>
+    </w:p>
+    <w:p/>
+    <w:p>
+      <w:pPr>
+        <w:pStyle w:val="Heading2"/>
+        <w:rPr>
+          <w:b/>
+          <w:bCs/>
+        </w:rPr>
+      </w:pPr>
+      <w:r>
+        <w:rPr>
+          <w:b/>
+          <w:bCs/>
+        </w:rPr>
+        <w:t>Step-20: Change Branch from main to feature-login</w:t>
+      </w:r>
+    </w:p>
+    <w:p>
+      <w:pPr>
+        <w:ind w:left="720"/>
+        <w:rPr>
+          <w:color w:val="0070C0"/>
+        </w:rPr>
+      </w:pPr>
+      <w:r>
+        <w:rPr>
+          <w:color w:val="0070C0"/>
+        </w:rPr>
+        <w:t xml:space="preserve">git </w:t>
+      </w:r>
+      <w:proofErr w:type="gramStart"/>
+      <w:r>
+        <w:rPr>
+          <w:color w:val="0070C0"/>
+        </w:rPr>
+        <w:t>switch</w:t>
+      </w:r>
+      <w:proofErr w:type="gramEnd"/>
+      <w:r>
+        <w:rPr>
+          <w:color w:val="0070C0"/>
+        </w:rPr>
+        <w:t xml:space="preserve"> main</w:t>
+      </w:r>
+    </w:p>
+    <w:p>
+      <w:pPr>
+        <w:ind w:left="720"/>
+        <w:rPr>
+          <w:color w:val="0070C0"/>
+        </w:rPr>
+      </w:pPr>
+      <w:r>
+        <w:rPr>
+          <w:color w:val="0070C0"/>
+        </w:rPr>
+        <w:t>git branch</w:t>
+      </w:r>
+    </w:p>
+    <w:p>
+      <w:r>
+        <w:t>Note: You will see this message on the screen</w:t>
+      </w:r>
+    </w:p>
+    <w:p>
+      <w:pPr>
+        <w:ind w:left="720"/>
+        <w:rPr>
+          <w:color w:val="0070C0"/>
+        </w:rPr>
+      </w:pPr>
+      <w:r>
+        <w:rPr>
+          <w:color w:val="0070C0"/>
+        </w:rPr>
+        <w:t xml:space="preserve">* </w:t>
+      </w:r>
+      <w:proofErr w:type="gramStart"/>
+      <w:r>
+        <w:rPr>
+          <w:color w:val="0070C0"/>
+        </w:rPr>
+        <w:t>feature</w:t>
+      </w:r>
+      <w:proofErr w:type="gramEnd"/>
+      <w:r>
+        <w:rPr>
+          <w:color w:val="0070C0"/>
+        </w:rPr>
+        <w:t>-login</w:t>
+      </w:r>
+    </w:p>
+    <w:p>
+      <w:pPr>
+        <w:ind w:left="720"/>
+        <w:rPr>
+          <w:color w:val="0070C0"/>
+        </w:rPr>
+      </w:pPr>
+      <w:r>
+        <w:rPr>
+          <w:color w:val="0070C0"/>
+        </w:rPr>
+        <w:t xml:space="preserve">  </w:t>
+      </w:r>
+      <w:r>
+        <w:rPr>
+          <w:color w:val="0070C0"/>
+        </w:rPr>
+        <w:t>M</w:t>
+      </w:r>
+      <w:r>
+        <w:rPr>
+          <w:color w:val="0070C0"/>
+        </w:rPr>
+        <w:t>ain</w:t>
+      </w:r>
+    </w:p>
+    <w:p/>
+    <w:p>
+      <w:pPr>
+        <w:pStyle w:val="Heading2"/>
+        <w:rPr>
+          <w:b/>
+          <w:bCs/>
+        </w:rPr>
+      </w:pPr>
+      <w:r>
+        <w:rPr>
+          <w:b/>
+          <w:bCs/>
+        </w:rPr>
+        <w:t>Step-21: Create a new file named “GitCommands.docx”</w:t>
+      </w:r>
+    </w:p>
+    <w:p>
+      <w:r>
+        <w:t>Add some contents to the file</w:t>
+      </w:r>
+    </w:p>
+    <w:p>
+      <w:pPr>
+        <w:ind w:left="720"/>
+        <w:rPr>
+          <w:color w:val="0070C0"/>
+        </w:rPr>
+      </w:pPr>
+      <w:r>
+        <w:rPr>
+          <w:color w:val="0070C0"/>
+        </w:rPr>
+        <w:t>git add *</w:t>
+      </w:r>
+    </w:p>
+    <w:p>
+      <w:pPr>
+        <w:ind w:left="720"/>
+        <w:rPr>
+          <w:color w:val="0070C0"/>
+        </w:rPr>
+      </w:pPr>
+      <w:r>
+        <w:rPr>
+          <w:color w:val="0070C0"/>
+        </w:rPr>
+        <w:t>git commit -m “Added to feature-login”</w:t>
+      </w:r>
+    </w:p>
+    <w:p>
+      <w:pPr>
+        <w:ind w:left="720"/>
+        <w:rPr>
+          <w:color w:val="0070C0"/>
+        </w:rPr>
+      </w:pPr>
+      <w:r>
+        <w:rPr>
+          <w:color w:val="0070C0"/>
+        </w:rPr>
+        <w:t>git push origin feature-login</w:t>
+      </w:r>
+    </w:p>
+    <w:p/>
+    <w:p>
+      <w:pPr>
+        <w:pStyle w:val="Heading2"/>
+        <w:rPr>
+          <w:b/>
+          <w:bCs/>
+        </w:rPr>
+      </w:pPr>
+      <w:r>
+        <w:rPr>
+          <w:b/>
+          <w:bCs/>
+        </w:rPr>
+        <w:t>Step-22: The file GitCommads.docx gets added to the remote directory under the newly created branch “feature-login”</w:t>
+      </w:r>
+    </w:p>
+    <w:p>
+      <w:r>
+        <w:t>You will see on the GitHub that the file GitCommands.docx available under the branch feature-login and not under main</w:t>
       </w:r>
     </w:p>
     <w:p/>
@@ -1835,6 +2147,7 @@
   <w:style w:type="character" w:default="1" w:styleId="DefaultParagraphFont">
     <w:name w:val="Default Paragraph Font"/>
     <w:uiPriority w:val="1"/>
+    <w:semiHidden/>
     <w:unhideWhenUsed/>
   </w:style>
   <w:style w:type="table" w:default="1" w:styleId="TableNormal">

</xml_diff>

<commit_message>
Merging feature-login branch with main branch
</commit_message>
<xml_diff>
--- a/GitCommands.docx
+++ b/GitCommands.docx
@@ -1518,13 +1518,148 @@
       </w:r>
     </w:p>
     <w:p>
+      <w:pPr>
+        <w:pBdr>
+          <w:bottom w:val="thinThickThinMediumGap" w:sz="18" w:space="1" w:color="auto"/>
+        </w:pBdr>
+      </w:pPr>
       <w:r>
         <w:t>You will see on the GitHub that the file GitCommands.docx available under the branch feature-login and not under main</w:t>
       </w:r>
     </w:p>
-    <w:p>
-      <w:r>
-        <w:t>###########################################################</w:t>
+    <w:p/>
+    <w:p>
+      <w:pPr>
+        <w:pStyle w:val="Heading2"/>
+        <w:rPr>
+          <w:b/>
+          <w:bCs/>
+        </w:rPr>
+      </w:pPr>
+      <w:r>
+        <w:rPr>
+          <w:b/>
+          <w:bCs/>
+        </w:rPr>
+        <w:t>Step-23: Merging feature-login branch with main</w:t>
+      </w:r>
+    </w:p>
+    <w:p>
+      <w:r>
+        <w:t>First switch the branch from feature-login to main</w:t>
+      </w:r>
+    </w:p>
+    <w:p>
+      <w:pPr>
+        <w:ind w:left="720"/>
+        <w:rPr>
+          <w:color w:val="0070C0"/>
+        </w:rPr>
+      </w:pPr>
+      <w:r>
+        <w:rPr>
+          <w:color w:val="0070C0"/>
+        </w:rPr>
+        <w:t xml:space="preserve">git </w:t>
+      </w:r>
+      <w:proofErr w:type="gramStart"/>
+      <w:r>
+        <w:rPr>
+          <w:color w:val="0070C0"/>
+        </w:rPr>
+        <w:t>switch</w:t>
+      </w:r>
+      <w:proofErr w:type="gramEnd"/>
+      <w:r>
+        <w:rPr>
+          <w:color w:val="0070C0"/>
+        </w:rPr>
+        <w:t xml:space="preserve"> main</w:t>
+      </w:r>
+    </w:p>
+    <w:p>
+      <w:pPr>
+        <w:pStyle w:val="Heading2"/>
+        <w:rPr>
+          <w:b/>
+          <w:bCs/>
+        </w:rPr>
+      </w:pPr>
+      <w:r>
+        <w:rPr>
+          <w:b/>
+          <w:bCs/>
+        </w:rPr>
+        <w:t xml:space="preserve">Step-24: Add the new file to the staging environment and then commit followed by push to main </w:t>
+      </w:r>
+    </w:p>
+    <w:p>
+      <w:pPr>
+        <w:ind w:left="720"/>
+        <w:rPr>
+          <w:color w:val="0070C0"/>
+        </w:rPr>
+      </w:pPr>
+      <w:r>
+        <w:rPr>
+          <w:color w:val="0070C0"/>
+        </w:rPr>
+        <w:t>git add *</w:t>
+      </w:r>
+    </w:p>
+    <w:p>
+      <w:pPr>
+        <w:ind w:left="720"/>
+        <w:rPr>
+          <w:color w:val="0070C0"/>
+        </w:rPr>
+      </w:pPr>
+      <w:r>
+        <w:rPr>
+          <w:color w:val="0070C0"/>
+        </w:rPr>
+        <w:t>git commit -m “Merging with main branch”</w:t>
+      </w:r>
+    </w:p>
+    <w:p>
+      <w:pPr>
+        <w:ind w:left="720"/>
+        <w:rPr>
+          <w:color w:val="0070C0"/>
+        </w:rPr>
+      </w:pPr>
+      <w:r>
+        <w:rPr>
+          <w:color w:val="0070C0"/>
+        </w:rPr>
+        <w:t>git push origin main</w:t>
+      </w:r>
+    </w:p>
+    <w:p>
+      <w:pPr>
+        <w:pStyle w:val="Heading2"/>
+        <w:rPr>
+          <w:b/>
+          <w:bCs/>
+        </w:rPr>
+      </w:pPr>
+      <w:r>
+        <w:rPr>
+          <w:b/>
+          <w:bCs/>
+        </w:rPr>
+        <w:t xml:space="preserve">Step-25: Merged the files from feature-login branch to main </w:t>
+      </w:r>
+    </w:p>
+    <w:p>
+      <w:r>
+        <w:t xml:space="preserve">You will now see </w:t>
+      </w:r>
+      <w:r>
+        <w:t>GitCommands</w:t>
+      </w:r>
+      <w:r>
+        <w:t xml:space="preserve">.docx under main branch. </w:t>
       </w:r>
     </w:p>
     <w:sectPr>

</xml_diff>

<commit_message>
Updated doc with Git forking, cloning, Pull, Fetch, Stash, reflog and rebase
</commit_message>
<xml_diff>
--- a/GitCommands.docx
+++ b/GitCommands.docx
@@ -440,6 +440,15 @@
     <w:bookmarkStart w:id="0" w:name="_Ref197632525" w:displacedByCustomXml="next"/>
     <w:sdt>
       <w:sdtPr>
+        <w:rPr>
+          <w:rFonts w:asciiTheme="minorHAnsi" w:eastAsiaTheme="minorHAnsi" w:hAnsiTheme="minorHAnsi" w:cstheme="minorBidi"/>
+          <w:color w:val="auto"/>
+          <w:kern w:val="2"/>
+          <w:sz w:val="24"/>
+          <w:szCs w:val="24"/>
+          <w:lang w:val="en-IN"/>
+          <w14:ligatures w14:val="standardContextual"/>
+        </w:rPr>
         <w:id w:val="-592786620"/>
         <w:docPartObj>
           <w:docPartGallery w:val="Table of Contents"/>
@@ -448,16 +457,9 @@
       </w:sdtPr>
       <w:sdtEndPr>
         <w:rPr>
-          <w:rFonts w:asciiTheme="minorHAnsi" w:eastAsiaTheme="minorHAnsi" w:hAnsiTheme="minorHAnsi" w:cstheme="minorBidi"/>
           <w:b/>
           <w:bCs/>
           <w:noProof/>
-          <w:color w:val="auto"/>
-          <w:kern w:val="2"/>
-          <w:sz w:val="24"/>
-          <w:szCs w:val="24"/>
-          <w:lang w:val="en-IN"/>
-          <w14:ligatures w14:val="standardContextual"/>
         </w:rPr>
       </w:sdtEndPr>
       <w:sdtContent>
@@ -2292,7 +2294,6 @@
       </w:r>
     </w:p>
     <w:p>
-      <w:proofErr w:type="gramStart"/>
       <w:r>
         <w:t>Let</w:t>
       </w:r>
@@ -2300,37 +2301,12 @@
         <w:t>’</w:t>
       </w:r>
       <w:r>
-        <w:t>s</w:t>
-      </w:r>
-      <w:proofErr w:type="gramEnd"/>
-      <w:r>
-        <w:t xml:space="preserve"> Create a Repo named </w:t>
-      </w:r>
-      <w:proofErr w:type="spellStart"/>
-      <w:r>
-        <w:t>LearnGit</w:t>
-      </w:r>
-      <w:proofErr w:type="spellEnd"/>
-    </w:p>
-    <w:p>
-      <w:r>
-        <w:t xml:space="preserve">The remote </w:t>
-      </w:r>
-      <w:proofErr w:type="spellStart"/>
-      <w:r>
-        <w:t>url</w:t>
-      </w:r>
-      <w:proofErr w:type="spellEnd"/>
-      <w:r>
-        <w:t xml:space="preserve"> for the </w:t>
-      </w:r>
-      <w:proofErr w:type="spellStart"/>
-      <w:r>
-        <w:t>LearnGit</w:t>
-      </w:r>
-      <w:proofErr w:type="spellEnd"/>
-      <w:r>
-        <w:t xml:space="preserve"> is: https://github.com/NaveenSilvester/LearnGit.git</w:t>
+        <w:t>s Create a Repo named LearnGit</w:t>
+      </w:r>
+    </w:p>
+    <w:p>
+      <w:r>
+        <w:t>The remote url for the LearnGit is: https://github.com/NaveenSilvester/LearnGit.git</w:t>
       </w:r>
     </w:p>
     <w:p/>
@@ -2354,13 +2330,8 @@
     </w:p>
     <w:p>
       <w:r>
-        <w:t xml:space="preserve">Create a folder in your local computer and name it as </w:t>
-      </w:r>
-      <w:proofErr w:type="spellStart"/>
-      <w:r>
-        <w:t>LearnGit</w:t>
-      </w:r>
-      <w:proofErr w:type="spellEnd"/>
+        <w:t>Create a folder in your local computer and name it as LearnGit</w:t>
+      </w:r>
     </w:p>
     <w:p/>
     <w:p>
@@ -2383,15 +2354,7 @@
     </w:p>
     <w:p>
       <w:r>
-        <w:t xml:space="preserve">Open Command Prompt and navigate into the newly created folder named </w:t>
-      </w:r>
-      <w:proofErr w:type="spellStart"/>
-      <w:r>
-        <w:t>LearnGit</w:t>
-      </w:r>
-      <w:proofErr w:type="spellEnd"/>
-      <w:r>
-        <w:t xml:space="preserve"> on your local computer</w:t>
+        <w:t>Open Command Prompt and navigate into the newly created folder named LearnGit on your local computer</w:t>
       </w:r>
     </w:p>
     <w:p/>
@@ -2429,16 +2392,8 @@
         <w:rPr>
           <w:color w:val="0070C0"/>
         </w:rPr>
-        <w:t xml:space="preserve">git </w:t>
-      </w:r>
-      <w:proofErr w:type="spellStart"/>
-      <w:r>
-        <w:rPr>
-          <w:color w:val="0070C0"/>
-        </w:rPr>
-        <w:t>init</w:t>
-      </w:r>
-      <w:proofErr w:type="spellEnd"/>
+        <w:t>git init</w:t>
+      </w:r>
     </w:p>
     <w:p>
       <w:r>
@@ -2485,15 +2440,7 @@
     </w:p>
     <w:p>
       <w:r>
-        <w:t xml:space="preserve">Note: You need to provide the git URL </w:t>
-      </w:r>
-      <w:proofErr w:type="spellStart"/>
-      <w:r>
-        <w:t>tha</w:t>
-      </w:r>
-      <w:proofErr w:type="spellEnd"/>
-      <w:r>
-        <w:t xml:space="preserve"> you obtained from Step-1</w:t>
+        <w:t>Note: You need to provide the git URL tha you obtained from Step-1</w:t>
       </w:r>
     </w:p>
     <w:p>
@@ -2532,13 +2479,8 @@
     </w:p>
     <w:p>
       <w:r>
-        <w:t xml:space="preserve">Make a pull request from Remote directory so that local directory is in sync with the latest files in Remote </w:t>
-      </w:r>
-      <w:proofErr w:type="spellStart"/>
-      <w:r>
-        <w:t>dirctory</w:t>
-      </w:r>
-      <w:proofErr w:type="spellEnd"/>
+        <w:t>Make a pull request from Remote directory so that local directory is in sync with the latest files in Remote dirctory</w:t>
+      </w:r>
     </w:p>
     <w:p>
       <w:pPr>
@@ -2654,21 +2596,7 @@
         <w:rPr>
           <w:color w:val="0070C0"/>
         </w:rPr>
-        <w:t xml:space="preserve"> * [new </w:t>
-      </w:r>
-      <w:proofErr w:type="gramStart"/>
-      <w:r>
-        <w:rPr>
-          <w:color w:val="0070C0"/>
-        </w:rPr>
-        <w:t xml:space="preserve">branch]   </w:t>
-      </w:r>
-      <w:proofErr w:type="gramEnd"/>
-      <w:r>
-        <w:rPr>
-          <w:color w:val="0070C0"/>
-        </w:rPr>
-        <w:t>   main       -&gt; origin/main</w:t>
+        <w:t> * [new branch]      main       -&gt; origin/main</w:t>
       </w:r>
     </w:p>
     <w:p/>
@@ -2699,15 +2627,7 @@
     </w:p>
     <w:p>
       <w:r>
-        <w:t> View the Local Directory (</w:t>
-      </w:r>
-      <w:proofErr w:type="spellStart"/>
-      <w:r>
-        <w:t>LearnGit</w:t>
-      </w:r>
-      <w:proofErr w:type="spellEnd"/>
-      <w:r>
-        <w:t>) and you will see the files from Remote directory copied into your local directory</w:t>
+        <w:t> View the Local Directory (LearnGit) and you will see the files from Remote directory copied into your local directory</w:t>
       </w:r>
     </w:p>
     <w:p/>
@@ -2793,16 +2713,8 @@
         <w:rPr>
           <w:color w:val="0070C0"/>
         </w:rPr>
-        <w:t xml:space="preserve">* </w:t>
-      </w:r>
-      <w:proofErr w:type="gramStart"/>
-      <w:r>
-        <w:rPr>
-          <w:color w:val="0070C0"/>
-        </w:rPr>
-        <w:t>master</w:t>
-      </w:r>
-      <w:proofErr w:type="gramEnd"/>
+        <w:t>* master</w:t>
+      </w:r>
     </w:p>
     <w:p/>
     <w:p>
@@ -2826,15 +2738,7 @@
     </w:p>
     <w:p>
       <w:r>
-        <w:t xml:space="preserve">Rename the branch master to main (so that the names are consistent across Git and </w:t>
-      </w:r>
-      <w:proofErr w:type="spellStart"/>
-      <w:r>
-        <w:t>Github</w:t>
-      </w:r>
-      <w:proofErr w:type="spellEnd"/>
-      <w:r>
-        <w:t xml:space="preserve"> remote directory)</w:t>
+        <w:t>Rename the branch master to main (so that the names are consistent across Git and Github remote directory)</w:t>
       </w:r>
     </w:p>
     <w:p>
@@ -2905,16 +2809,8 @@
         <w:rPr>
           <w:color w:val="0070C0"/>
         </w:rPr>
-        <w:t xml:space="preserve">* </w:t>
-      </w:r>
-      <w:proofErr w:type="gramStart"/>
-      <w:r>
-        <w:rPr>
-          <w:color w:val="0070C0"/>
-        </w:rPr>
-        <w:t>main</w:t>
-      </w:r>
-      <w:proofErr w:type="gramEnd"/>
+        <w:t>* main</w:t>
+      </w:r>
     </w:p>
     <w:p/>
     <w:p>
@@ -3159,21 +3055,7 @@
         <w:rPr>
           <w:color w:val="0070C0"/>
         </w:rPr>
-        <w:t xml:space="preserve">  (use "git restore --staged &lt;file&gt;..." to </w:t>
-      </w:r>
-      <w:proofErr w:type="spellStart"/>
-      <w:r>
-        <w:rPr>
-          <w:color w:val="0070C0"/>
-        </w:rPr>
-        <w:t>unstage</w:t>
-      </w:r>
-      <w:proofErr w:type="spellEnd"/>
-      <w:r>
-        <w:rPr>
-          <w:color w:val="0070C0"/>
-        </w:rPr>
-        <w:t>)</w:t>
+        <w:t>  (use "git restore --staged &lt;file&gt;..." to unstage)</w:t>
       </w:r>
     </w:p>
     <w:p>
@@ -3258,35 +3140,7 @@
         <w:rPr>
           <w:color w:val="0070C0"/>
         </w:rPr>
-        <w:t xml:space="preserve"> 1 file changed, 48 </w:t>
-      </w:r>
-      <w:proofErr w:type="gramStart"/>
-      <w:r>
-        <w:rPr>
-          <w:color w:val="0070C0"/>
-        </w:rPr>
-        <w:t>insertions(</w:t>
-      </w:r>
-      <w:proofErr w:type="gramEnd"/>
-      <w:r>
-        <w:rPr>
-          <w:color w:val="0070C0"/>
-        </w:rPr>
-        <w:t xml:space="preserve">+), 2 </w:t>
-      </w:r>
-      <w:proofErr w:type="gramStart"/>
-      <w:r>
-        <w:rPr>
-          <w:color w:val="0070C0"/>
-        </w:rPr>
-        <w:t>deletions(</w:t>
-      </w:r>
-      <w:proofErr w:type="gramEnd"/>
-      <w:r>
-        <w:rPr>
-          <w:color w:val="0070C0"/>
-        </w:rPr>
-        <w:t>-)</w:t>
+        <w:t> 1 file changed, 48 insertions(+), 2 deletions(-)</w:t>
       </w:r>
     </w:p>
     <w:p/>
@@ -3335,15 +3189,7 @@
     </w:p>
     <w:p>
       <w:r>
-        <w:t xml:space="preserve">Note: You will see some message </w:t>
-      </w:r>
-      <w:proofErr w:type="gramStart"/>
-      <w:r>
-        <w:t>similar to</w:t>
-      </w:r>
-      <w:proofErr w:type="gramEnd"/>
-      <w:r>
-        <w:t xml:space="preserve"> the below one:</w:t>
+        <w:t>Note: You will see some message similar to the below one:</w:t>
       </w:r>
     </w:p>
     <w:p>
@@ -3455,35 +3301,7 @@
         <w:rPr>
           <w:color w:val="0070C0"/>
         </w:rPr>
-        <w:t>   17a</w:t>
-      </w:r>
-      <w:proofErr w:type="gramStart"/>
-      <w:r>
-        <w:rPr>
-          <w:color w:val="0070C0"/>
-        </w:rPr>
-        <w:t>9586..</w:t>
-      </w:r>
-      <w:proofErr w:type="gramEnd"/>
-      <w:r>
-        <w:rPr>
-          <w:color w:val="0070C0"/>
-        </w:rPr>
-        <w:t>3dd</w:t>
-      </w:r>
-      <w:proofErr w:type="gramStart"/>
-      <w:r>
-        <w:rPr>
-          <w:color w:val="0070C0"/>
-        </w:rPr>
-        <w:t>7301  main</w:t>
-      </w:r>
-      <w:proofErr w:type="gramEnd"/>
-      <w:r>
-        <w:rPr>
-          <w:color w:val="0070C0"/>
-        </w:rPr>
-        <w:t xml:space="preserve"> -&gt; main</w:t>
+        <w:t>   17a9586..3dd7301  main -&gt; main</w:t>
       </w:r>
     </w:p>
     <w:p/>
@@ -3507,13 +3325,8 @@
     </w:p>
     <w:p>
       <w:r>
-        <w:t xml:space="preserve">Login to Git but and get to the repository </w:t>
-      </w:r>
-      <w:proofErr w:type="spellStart"/>
-      <w:r>
-        <w:t>LearnGit</w:t>
-      </w:r>
-      <w:proofErr w:type="spellEnd"/>
+        <w:t>Login to Git but and get to the repository LearnGit</w:t>
+      </w:r>
     </w:p>
     <w:p>
       <w:r>
@@ -3621,16 +3434,8 @@
         <w:rPr>
           <w:color w:val="0070C0"/>
         </w:rPr>
-        <w:t xml:space="preserve">* </w:t>
-      </w:r>
-      <w:proofErr w:type="gramStart"/>
-      <w:r>
-        <w:rPr>
-          <w:color w:val="0070C0"/>
-        </w:rPr>
-        <w:t>main</w:t>
-      </w:r>
-      <w:proofErr w:type="gramEnd"/>
+        <w:t>* main</w:t>
+      </w:r>
     </w:p>
     <w:p/>
     <w:p>
@@ -3662,21 +3467,7 @@
         <w:rPr>
           <w:color w:val="0070C0"/>
         </w:rPr>
-        <w:t xml:space="preserve">git </w:t>
-      </w:r>
-      <w:proofErr w:type="gramStart"/>
-      <w:r>
-        <w:rPr>
-          <w:color w:val="0070C0"/>
-        </w:rPr>
-        <w:t>switch</w:t>
-      </w:r>
-      <w:proofErr w:type="gramEnd"/>
-      <w:r>
-        <w:rPr>
-          <w:color w:val="0070C0"/>
-        </w:rPr>
-        <w:t xml:space="preserve"> main</w:t>
+        <w:t>git switch main</w:t>
       </w:r>
     </w:p>
     <w:p>
@@ -3709,21 +3500,7 @@
         <w:rPr>
           <w:color w:val="0070C0"/>
         </w:rPr>
-        <w:t xml:space="preserve">* </w:t>
-      </w:r>
-      <w:proofErr w:type="gramStart"/>
-      <w:r>
-        <w:rPr>
-          <w:color w:val="0070C0"/>
-        </w:rPr>
-        <w:t>feature</w:t>
-      </w:r>
-      <w:proofErr w:type="gramEnd"/>
-      <w:r>
-        <w:rPr>
-          <w:color w:val="0070C0"/>
-        </w:rPr>
-        <w:t>-login</w:t>
+        <w:t>* feature-login</w:t>
       </w:r>
     </w:p>
     <w:p>
@@ -3878,8 +3655,2775 @@
       </w:r>
       <w:bookmarkEnd w:id="25"/>
     </w:p>
+    <w:p/>
+    <w:p/>
+    <w:p/>
+    <w:p/>
+    <w:p/>
+    <w:p/>
+    <w:p/>
+    <w:p/>
+    <w:p/>
+    <w:p/>
+    <w:p/>
+    <w:p/>
+    <w:p/>
+    <w:p>
+      <w:pPr>
+        <w:pStyle w:val="Heading1"/>
+        <w:rPr>
+          <w:b/>
+          <w:bCs/>
+        </w:rPr>
+      </w:pPr>
+      <w:r>
+        <w:rPr>
+          <w:b/>
+          <w:bCs/>
+        </w:rPr>
+        <w:lastRenderedPageBreak/>
+        <w:t>Git Forking:</w:t>
+      </w:r>
+    </w:p>
+    <w:p>
+      <w:r>
+        <w:t>Git forking is a way to create your own copy of a repository while keeping a connection to the original one. It allows you to experiment, develop new features, and contribute back to the original project without affecting the main repository.</w:t>
+      </w:r>
+    </w:p>
+    <w:p>
+      <w:pPr>
+        <w:pStyle w:val="Heading2"/>
+        <w:rPr>
+          <w:b/>
+          <w:bCs/>
+        </w:rPr>
+      </w:pPr>
+      <w:r>
+        <w:rPr>
+          <w:b/>
+          <w:bCs/>
+        </w:rPr>
+        <w:t>Step-1: Fork a Repository</w:t>
+      </w:r>
+    </w:p>
+    <w:p>
+      <w:pPr>
+        <w:pStyle w:val="ListParagraph"/>
+        <w:numPr>
+          <w:ilvl w:val="0"/>
+          <w:numId w:val="1"/>
+        </w:numPr>
+      </w:pPr>
+      <w:r>
+        <w:t>Log into your GitHub account</w:t>
+      </w:r>
+    </w:p>
+    <w:p>
+      <w:pPr>
+        <w:pStyle w:val="ListParagraph"/>
+        <w:numPr>
+          <w:ilvl w:val="0"/>
+          <w:numId w:val="1"/>
+        </w:numPr>
+      </w:pPr>
+      <w:r>
+        <w:t>Navigate to the repository you want to fork.</w:t>
+      </w:r>
+    </w:p>
+    <w:p>
+      <w:pPr>
+        <w:pStyle w:val="ListParagraph"/>
+        <w:numPr>
+          <w:ilvl w:val="0"/>
+          <w:numId w:val="1"/>
+        </w:numPr>
+      </w:pPr>
+      <w:r>
+        <w:t>Click the Fork button at the top-right corner of the repository page.</w:t>
+      </w:r>
+    </w:p>
+    <w:p>
+      <w:pPr>
+        <w:pStyle w:val="ListParagraph"/>
+        <w:numPr>
+          <w:ilvl w:val="0"/>
+          <w:numId w:val="1"/>
+        </w:numPr>
+      </w:pPr>
+      <w:r>
+        <w:t>GitHub will create a copy of the repository under your account,</w:t>
+      </w:r>
+    </w:p>
+    <w:p>
+      <w:pPr>
+        <w:pStyle w:val="Heading2"/>
+        <w:rPr>
+          <w:b/>
+          <w:bCs/>
+        </w:rPr>
+      </w:pPr>
+      <w:r>
+        <w:rPr>
+          <w:b/>
+          <w:bCs/>
+        </w:rPr>
+        <w:t>Step-2: Clone the Forked Repository Locally</w:t>
+      </w:r>
+    </w:p>
+    <w:p>
+      <w:pPr>
+        <w:pStyle w:val="ListParagraph"/>
+        <w:numPr>
+          <w:ilvl w:val="0"/>
+          <w:numId w:val="2"/>
+        </w:numPr>
+      </w:pPr>
+      <w:r>
+        <w:t>Go to your newly forked repository on GitHub</w:t>
+      </w:r>
+    </w:p>
+    <w:p>
+      <w:pPr>
+        <w:pStyle w:val="ListParagraph"/>
+        <w:numPr>
+          <w:ilvl w:val="0"/>
+          <w:numId w:val="2"/>
+        </w:numPr>
+      </w:pPr>
+      <w:r>
+        <w:t>Click the Code button and copy the URL</w:t>
+      </w:r>
+    </w:p>
+    <w:p>
+      <w:pPr>
+        <w:pStyle w:val="ListParagraph"/>
+        <w:numPr>
+          <w:ilvl w:val="0"/>
+          <w:numId w:val="2"/>
+        </w:numPr>
+      </w:pPr>
+      <w:r>
+        <w:t>Open your terminal and run</w:t>
+      </w:r>
+    </w:p>
+    <w:p>
+      <w:pPr>
+        <w:pStyle w:val="ListParagraph"/>
+        <w:ind w:left="1440"/>
+        <w:rPr>
+          <w:color w:val="0070C0"/>
+        </w:rPr>
+      </w:pPr>
+      <w:r>
+        <w:rPr>
+          <w:color w:val="0070C0"/>
+        </w:rPr>
+        <w:t xml:space="preserve">git clone </w:t>
+      </w:r>
+      <w:hyperlink r:id="rId9" w:history="1">
+        <w:r>
+          <w:rPr>
+            <w:rStyle w:val="Hyperlink"/>
+            <w:color w:val="0070C0"/>
+          </w:rPr>
+          <w:t>https://github.com/your-username/forked-repo.git</w:t>
+        </w:r>
+      </w:hyperlink>
+    </w:p>
+    <w:p>
+      <w:pPr>
+        <w:pStyle w:val="ListParagraph"/>
+      </w:pPr>
+      <w:r>
+        <w:t>Replace “your-username” and “forked-repo” with your GitHub username and the repository name.</w:t>
+      </w:r>
+    </w:p>
+    <w:p>
+      <w:pPr>
+        <w:pStyle w:val="ListParagraph"/>
+        <w:numPr>
+          <w:ilvl w:val="0"/>
+          <w:numId w:val="2"/>
+        </w:numPr>
+      </w:pPr>
+      <w:r>
+        <w:t>Change into the Cloned directory</w:t>
+      </w:r>
+    </w:p>
+    <w:p>
+      <w:pPr>
+        <w:pStyle w:val="ListParagraph"/>
+        <w:ind w:left="1440"/>
+        <w:rPr>
+          <w:color w:val="0070C0"/>
+        </w:rPr>
+      </w:pPr>
+      <w:r>
+        <w:rPr>
+          <w:color w:val="0070C0"/>
+        </w:rPr>
+        <w:t>c</w:t>
+      </w:r>
+      <w:r>
+        <w:rPr>
+          <w:color w:val="0070C0"/>
+        </w:rPr>
+        <w:t>d forked-repo</w:t>
+      </w:r>
+    </w:p>
+    <w:p/>
+    <w:p>
+      <w:pPr>
+        <w:pStyle w:val="Heading2"/>
+        <w:rPr>
+          <w:b/>
+          <w:bCs/>
+        </w:rPr>
+      </w:pPr>
+      <w:r>
+        <w:rPr>
+          <w:b/>
+          <w:bCs/>
+        </w:rPr>
+        <w:t>Step-3: Connect to the Original Repository</w:t>
+      </w:r>
+    </w:p>
+    <w:p>
+      <w:r>
+        <w:t>To keep your fork updated with the changes from the original repository:</w:t>
+      </w:r>
+    </w:p>
+    <w:p>
+      <w:pPr>
+        <w:pStyle w:val="ListParagraph"/>
+        <w:numPr>
+          <w:ilvl w:val="0"/>
+          <w:numId w:val="5"/>
+        </w:numPr>
+      </w:pPr>
+      <w:r>
+        <w:t>Ad the original repository as an upstream remote:</w:t>
+      </w:r>
+    </w:p>
+    <w:p>
+      <w:pPr>
+        <w:pStyle w:val="ListParagraph"/>
+        <w:ind w:left="1440"/>
+        <w:rPr>
+          <w:color w:val="0070C0"/>
+        </w:rPr>
+      </w:pPr>
+      <w:r>
+        <w:rPr>
+          <w:color w:val="0070C0"/>
+        </w:rPr>
+        <w:t xml:space="preserve">git remote add upstream </w:t>
+      </w:r>
+      <w:hyperlink r:id="rId10" w:history="1">
+        <w:r>
+          <w:rPr>
+            <w:rStyle w:val="Hyperlink"/>
+            <w:color w:val="0070C0"/>
+          </w:rPr>
+          <w:t>https://github.com/original-author/original-repo.git</w:t>
+        </w:r>
+      </w:hyperlink>
+    </w:p>
+    <w:p>
+      <w:pPr>
+        <w:pStyle w:val="ListParagraph"/>
+      </w:pPr>
+    </w:p>
+    <w:p>
+      <w:pPr>
+        <w:pStyle w:val="ListParagraph"/>
+        <w:numPr>
+          <w:ilvl w:val="0"/>
+          <w:numId w:val="5"/>
+        </w:numPr>
+      </w:pPr>
+      <w:r>
+        <w:t>Verify remotes</w:t>
+      </w:r>
+    </w:p>
+    <w:p>
+      <w:pPr>
+        <w:ind w:left="1440"/>
+        <w:rPr>
+          <w:color w:val="0070C0"/>
+        </w:rPr>
+      </w:pPr>
+      <w:r>
+        <w:rPr>
+          <w:color w:val="0070C0"/>
+        </w:rPr>
+        <w:t>git remote -v</w:t>
+      </w:r>
+    </w:p>
+    <w:p>
+      <w:pPr>
+        <w:pStyle w:val="Heading2"/>
+        <w:rPr>
+          <w:b/>
+          <w:bCs/>
+        </w:rPr>
+      </w:pPr>
+      <w:r>
+        <w:rPr>
+          <w:b/>
+          <w:bCs/>
+        </w:rPr>
+        <w:t>Step-4: Fetch &amp; Merge Latest changes</w:t>
+      </w:r>
+    </w:p>
+    <w:p>
+      <w:r>
+        <w:t>To keep your fork up to date:</w:t>
+      </w:r>
+    </w:p>
+    <w:p>
+      <w:pPr>
+        <w:pStyle w:val="ListParagraph"/>
+        <w:numPr>
+          <w:ilvl w:val="0"/>
+          <w:numId w:val="6"/>
+        </w:numPr>
+      </w:pPr>
+      <w:r>
+        <w:t>Fetch latest updates</w:t>
+      </w:r>
+    </w:p>
+    <w:p>
+      <w:pPr>
+        <w:pStyle w:val="ListParagraph"/>
+        <w:ind w:left="1440"/>
+        <w:rPr>
+          <w:color w:val="0070C0"/>
+        </w:rPr>
+      </w:pPr>
+      <w:r>
+        <w:rPr>
+          <w:color w:val="0070C0"/>
+        </w:rPr>
+        <w:t>git fetch upstream</w:t>
+      </w:r>
+    </w:p>
+    <w:p>
+      <w:pPr>
+        <w:pStyle w:val="ListParagraph"/>
+        <w:numPr>
+          <w:ilvl w:val="0"/>
+          <w:numId w:val="6"/>
+        </w:numPr>
+      </w:pPr>
+      <w:r>
+        <w:t>Merge the updates</w:t>
+      </w:r>
+    </w:p>
+    <w:p>
+      <w:pPr>
+        <w:pStyle w:val="ListParagraph"/>
+        <w:ind w:left="1440"/>
+        <w:rPr>
+          <w:color w:val="0070C0"/>
+        </w:rPr>
+      </w:pPr>
+      <w:r>
+        <w:rPr>
+          <w:color w:val="0070C0"/>
+        </w:rPr>
+        <w:t>git merge upstream/main</w:t>
+      </w:r>
+    </w:p>
+    <w:p/>
+    <w:p>
+      <w:pPr>
+        <w:pStyle w:val="Heading2"/>
+        <w:rPr>
+          <w:b/>
+          <w:bCs/>
+        </w:rPr>
+      </w:pPr>
+      <w:r>
+        <w:rPr>
+          <w:b/>
+          <w:bCs/>
+        </w:rPr>
+        <w:t>Step-5: Make Changes &amp; Push</w:t>
+      </w:r>
+    </w:p>
+    <w:p>
+      <w:pPr>
+        <w:pStyle w:val="ListParagraph"/>
+        <w:numPr>
+          <w:ilvl w:val="0"/>
+          <w:numId w:val="7"/>
+        </w:numPr>
+      </w:pPr>
+      <w:r>
+        <w:t>Create a new branch for your changes</w:t>
+      </w:r>
+    </w:p>
+    <w:p>
+      <w:pPr>
+        <w:pStyle w:val="ListParagraph"/>
+      </w:pPr>
+      <w:r>
+        <w:t>git checkout -b my-new-feature</w:t>
+      </w:r>
+    </w:p>
+    <w:p>
+      <w:pPr>
+        <w:pStyle w:val="ListParagraph"/>
+      </w:pPr>
+    </w:p>
+    <w:p>
+      <w:pPr>
+        <w:pStyle w:val="ListParagraph"/>
+        <w:numPr>
+          <w:ilvl w:val="0"/>
+          <w:numId w:val="7"/>
+        </w:numPr>
+      </w:pPr>
+      <w:r>
+        <w:t>Make your changes, add files</w:t>
+      </w:r>
+    </w:p>
+    <w:p>
+      <w:pPr>
+        <w:pStyle w:val="ListParagraph"/>
+        <w:ind w:left="1440"/>
+        <w:rPr>
+          <w:color w:val="0070C0"/>
+        </w:rPr>
+      </w:pPr>
+      <w:r>
+        <w:rPr>
+          <w:color w:val="0070C0"/>
+        </w:rPr>
+        <w:t>git add .</w:t>
+      </w:r>
+    </w:p>
+    <w:p>
+      <w:pPr>
+        <w:pStyle w:val="ListParagraph"/>
+        <w:numPr>
+          <w:ilvl w:val="0"/>
+          <w:numId w:val="7"/>
+        </w:numPr>
+      </w:pPr>
+      <w:r>
+        <w:t>Commit the Changes</w:t>
+      </w:r>
+    </w:p>
+    <w:p>
+      <w:pPr>
+        <w:pStyle w:val="ListParagraph"/>
+        <w:ind w:left="1440"/>
+        <w:rPr>
+          <w:color w:val="0070C0"/>
+        </w:rPr>
+      </w:pPr>
+      <w:r>
+        <w:rPr>
+          <w:color w:val="0070C0"/>
+        </w:rPr>
+        <w:t>git commit -m “Added new feature”</w:t>
+      </w:r>
+    </w:p>
+    <w:p>
+      <w:pPr>
+        <w:pStyle w:val="ListParagraph"/>
+        <w:numPr>
+          <w:ilvl w:val="0"/>
+          <w:numId w:val="7"/>
+        </w:numPr>
+      </w:pPr>
+      <w:r>
+        <w:t>Puch changes to your fork</w:t>
+      </w:r>
+    </w:p>
+    <w:p>
+      <w:pPr>
+        <w:pStyle w:val="ListParagraph"/>
+        <w:ind w:left="1440"/>
+        <w:rPr>
+          <w:color w:val="0070C0"/>
+        </w:rPr>
+      </w:pPr>
+      <w:r>
+        <w:rPr>
+          <w:color w:val="0070C0"/>
+        </w:rPr>
+        <w:t>git push origin my-new-feature</w:t>
+      </w:r>
+    </w:p>
+    <w:p>
+      <w:pPr>
+        <w:pStyle w:val="Heading2"/>
+        <w:rPr>
+          <w:b/>
+          <w:bCs/>
+        </w:rPr>
+      </w:pPr>
+      <w:r>
+        <w:rPr>
+          <w:b/>
+          <w:bCs/>
+        </w:rPr>
+        <w:t>Step-6: Create a Pull Request</w:t>
+      </w:r>
+    </w:p>
+    <w:p>
+      <w:pPr>
+        <w:pStyle w:val="ListParagraph"/>
+        <w:numPr>
+          <w:ilvl w:val="0"/>
+          <w:numId w:val="8"/>
+        </w:numPr>
+      </w:pPr>
+      <w:r>
+        <w:t>Go to your forked repository on GitHub</w:t>
+      </w:r>
+    </w:p>
+    <w:p>
+      <w:pPr>
+        <w:pStyle w:val="ListParagraph"/>
+        <w:numPr>
+          <w:ilvl w:val="0"/>
+          <w:numId w:val="8"/>
+        </w:numPr>
+      </w:pPr>
+      <w:r>
+        <w:t>Click Compare &amp; Pull Request</w:t>
+      </w:r>
+    </w:p>
+    <w:p>
+      <w:pPr>
+        <w:pStyle w:val="ListParagraph"/>
+        <w:numPr>
+          <w:ilvl w:val="0"/>
+          <w:numId w:val="8"/>
+        </w:numPr>
+      </w:pPr>
+      <w:r>
+        <w:t>Review your Changes and submit the Pull Request</w:t>
+      </w:r>
+    </w:p>
+    <w:p>
+      <w:pPr>
+        <w:pStyle w:val="ListParagraph"/>
+        <w:numPr>
+          <w:ilvl w:val="0"/>
+          <w:numId w:val="8"/>
+        </w:numPr>
+      </w:pPr>
+      <w:r>
+        <w:t>Wait for approval from the original repository maintainer</w:t>
+      </w:r>
+    </w:p>
+    <w:p/>
+    <w:p/>
+    <w:p/>
+    <w:p/>
+    <w:p/>
+    <w:p/>
+    <w:p/>
+    <w:p/>
+    <w:p/>
+    <w:p/>
+    <w:p/>
+    <w:p/>
+    <w:p/>
+    <w:p>
+      <w:pPr>
+        <w:pStyle w:val="Heading1"/>
+        <w:rPr>
+          <w:b/>
+          <w:bCs/>
+        </w:rPr>
+      </w:pPr>
+      <w:r>
+        <w:rPr>
+          <w:b/>
+          <w:bCs/>
+        </w:rPr>
+        <w:lastRenderedPageBreak/>
+        <w:t>Difference between Git Forking and Git Cloning</w:t>
+      </w:r>
+    </w:p>
+    <w:p>
+      <w:pPr>
+        <w:pStyle w:val="Heading2"/>
+        <w:rPr>
+          <w:b/>
+          <w:bCs/>
+        </w:rPr>
+      </w:pPr>
+      <w:r>
+        <w:rPr>
+          <w:b/>
+          <w:bCs/>
+        </w:rPr>
+        <w:t>Git Forking vs Git Cloning</w:t>
+      </w:r>
+    </w:p>
+    <w:tbl>
+      <w:tblPr>
+        <w:tblStyle w:val="TableGrid"/>
+        <w:tblW w:w="0" w:type="auto"/>
+        <w:tblLook w:val="04A0" w:firstRow="1" w:lastRow="0" w:firstColumn="1" w:lastColumn="0" w:noHBand="0" w:noVBand="1"/>
+      </w:tblPr>
+      <w:tblGrid>
+        <w:gridCol w:w="1716"/>
+        <w:gridCol w:w="3391"/>
+        <w:gridCol w:w="3909"/>
+      </w:tblGrid>
+      <w:tr>
+        <w:tc>
+          <w:tcPr>
+            <w:tcW w:w="0" w:type="auto"/>
+            <w:shd w:val="clear" w:color="auto" w:fill="002060"/>
+            <w:hideMark/>
+          </w:tcPr>
+          <w:p>
+            <w:pPr>
+              <w:spacing w:after="160" w:line="278" w:lineRule="auto"/>
+              <w:rPr>
+                <w:b/>
+                <w:bCs/>
+              </w:rPr>
+            </w:pPr>
+            <w:r>
+              <w:rPr>
+                <w:b/>
+                <w:bCs/>
+              </w:rPr>
+              <w:t>Feature</w:t>
+            </w:r>
+          </w:p>
+        </w:tc>
+        <w:tc>
+          <w:tcPr>
+            <w:tcW w:w="0" w:type="auto"/>
+            <w:shd w:val="clear" w:color="auto" w:fill="002060"/>
+            <w:hideMark/>
+          </w:tcPr>
+          <w:p>
+            <w:pPr>
+              <w:spacing w:after="160" w:line="278" w:lineRule="auto"/>
+              <w:rPr>
+                <w:b/>
+                <w:bCs/>
+              </w:rPr>
+            </w:pPr>
+            <w:r>
+              <w:rPr>
+                <w:b/>
+                <w:bCs/>
+              </w:rPr>
+              <w:t>Git Forking</w:t>
+            </w:r>
+          </w:p>
+        </w:tc>
+        <w:tc>
+          <w:tcPr>
+            <w:tcW w:w="0" w:type="auto"/>
+            <w:shd w:val="clear" w:color="auto" w:fill="002060"/>
+            <w:hideMark/>
+          </w:tcPr>
+          <w:p>
+            <w:pPr>
+              <w:spacing w:after="160" w:line="278" w:lineRule="auto"/>
+              <w:rPr>
+                <w:b/>
+                <w:bCs/>
+              </w:rPr>
+            </w:pPr>
+            <w:r>
+              <w:rPr>
+                <w:b/>
+                <w:bCs/>
+              </w:rPr>
+              <w:t>Git Cloning</w:t>
+            </w:r>
+          </w:p>
+        </w:tc>
+      </w:tr>
+      <w:tr>
+        <w:tc>
+          <w:tcPr>
+            <w:tcW w:w="0" w:type="auto"/>
+            <w:shd w:val="clear" w:color="auto" w:fill="002060"/>
+            <w:hideMark/>
+          </w:tcPr>
+          <w:p>
+            <w:pPr>
+              <w:spacing w:after="160" w:line="278" w:lineRule="auto"/>
+            </w:pPr>
+            <w:r>
+              <w:rPr>
+                <w:b/>
+                <w:bCs/>
+              </w:rPr>
+              <w:t>Ownership</w:t>
+            </w:r>
+          </w:p>
+        </w:tc>
+        <w:tc>
+          <w:tcPr>
+            <w:tcW w:w="0" w:type="auto"/>
+            <w:hideMark/>
+          </w:tcPr>
+          <w:p>
+            <w:pPr>
+              <w:spacing w:after="160" w:line="278" w:lineRule="auto"/>
+            </w:pPr>
+            <w:r>
+              <w:t>Creates a copy under your GitHub account</w:t>
+            </w:r>
+          </w:p>
+        </w:tc>
+        <w:tc>
+          <w:tcPr>
+            <w:tcW w:w="0" w:type="auto"/>
+            <w:hideMark/>
+          </w:tcPr>
+          <w:p>
+            <w:pPr>
+              <w:spacing w:after="160" w:line="278" w:lineRule="auto"/>
+            </w:pPr>
+            <w:r>
+              <w:t>Just a local copy without linking to GitHub</w:t>
+            </w:r>
+          </w:p>
+        </w:tc>
+      </w:tr>
+      <w:tr>
+        <w:tc>
+          <w:tcPr>
+            <w:tcW w:w="0" w:type="auto"/>
+            <w:shd w:val="clear" w:color="auto" w:fill="002060"/>
+            <w:hideMark/>
+          </w:tcPr>
+          <w:p>
+            <w:pPr>
+              <w:spacing w:after="160" w:line="278" w:lineRule="auto"/>
+            </w:pPr>
+            <w:r>
+              <w:rPr>
+                <w:b/>
+                <w:bCs/>
+              </w:rPr>
+              <w:t>Connection</w:t>
+            </w:r>
+          </w:p>
+        </w:tc>
+        <w:tc>
+          <w:tcPr>
+            <w:tcW w:w="0" w:type="auto"/>
+            <w:hideMark/>
+          </w:tcPr>
+          <w:p>
+            <w:pPr>
+              <w:spacing w:after="160" w:line="278" w:lineRule="auto"/>
+            </w:pPr>
+            <w:r>
+              <w:t>Maintains a connection with the original repository</w:t>
+            </w:r>
+          </w:p>
+        </w:tc>
+        <w:tc>
+          <w:tcPr>
+            <w:tcW w:w="0" w:type="auto"/>
+            <w:hideMark/>
+          </w:tcPr>
+          <w:p>
+            <w:pPr>
+              <w:spacing w:after="160" w:line="278" w:lineRule="auto"/>
+            </w:pPr>
+            <w:r>
+              <w:t>No direct connection with the original repository</w:t>
+            </w:r>
+          </w:p>
+        </w:tc>
+      </w:tr>
+      <w:tr>
+        <w:tc>
+          <w:tcPr>
+            <w:tcW w:w="0" w:type="auto"/>
+            <w:shd w:val="clear" w:color="auto" w:fill="002060"/>
+            <w:hideMark/>
+          </w:tcPr>
+          <w:p>
+            <w:pPr>
+              <w:spacing w:after="160" w:line="278" w:lineRule="auto"/>
+            </w:pPr>
+            <w:r>
+              <w:rPr>
+                <w:b/>
+                <w:bCs/>
+              </w:rPr>
+              <w:t>Collaboration</w:t>
+            </w:r>
+          </w:p>
+        </w:tc>
+        <w:tc>
+          <w:tcPr>
+            <w:tcW w:w="0" w:type="auto"/>
+            <w:hideMark/>
+          </w:tcPr>
+          <w:p>
+            <w:pPr>
+              <w:spacing w:after="160" w:line="278" w:lineRule="auto"/>
+            </w:pPr>
+            <w:r>
+              <w:t>Used for contributing to the original repository</w:t>
+            </w:r>
+          </w:p>
+        </w:tc>
+        <w:tc>
+          <w:tcPr>
+            <w:tcW w:w="0" w:type="auto"/>
+            <w:hideMark/>
+          </w:tcPr>
+          <w:p>
+            <w:pPr>
+              <w:spacing w:after="160" w:line="278" w:lineRule="auto"/>
+            </w:pPr>
+            <w:r>
+              <w:t>Used for personal development or local experimentation</w:t>
+            </w:r>
+          </w:p>
+        </w:tc>
+      </w:tr>
+      <w:tr>
+        <w:tc>
+          <w:tcPr>
+            <w:tcW w:w="0" w:type="auto"/>
+            <w:shd w:val="clear" w:color="auto" w:fill="002060"/>
+            <w:hideMark/>
+          </w:tcPr>
+          <w:p>
+            <w:pPr>
+              <w:spacing w:after="160" w:line="278" w:lineRule="auto"/>
+            </w:pPr>
+            <w:r>
+              <w:rPr>
+                <w:b/>
+                <w:bCs/>
+              </w:rPr>
+              <w:t>Updating</w:t>
+            </w:r>
+          </w:p>
+        </w:tc>
+        <w:tc>
+          <w:tcPr>
+            <w:tcW w:w="0" w:type="auto"/>
+            <w:hideMark/>
+          </w:tcPr>
+          <w:p>
+            <w:pPr>
+              <w:spacing w:after="160" w:line="278" w:lineRule="auto"/>
+            </w:pPr>
+            <w:r>
+              <w:t>Changes can be pulled from the original repository</w:t>
+            </w:r>
+          </w:p>
+        </w:tc>
+        <w:tc>
+          <w:tcPr>
+            <w:tcW w:w="0" w:type="auto"/>
+            <w:hideMark/>
+          </w:tcPr>
+          <w:p>
+            <w:pPr>
+              <w:spacing w:after="160" w:line="278" w:lineRule="auto"/>
+            </w:pPr>
+            <w:r>
+              <w:t>Requires manual updates from the original repository</w:t>
+            </w:r>
+          </w:p>
+        </w:tc>
+      </w:tr>
+    </w:tbl>
+    <w:p>
+      <w:pPr>
+        <w:rPr>
+          <w:b/>
+          <w:bCs/>
+        </w:rPr>
+      </w:pPr>
+      <w:r>
+        <w:rPr>
+          <w:b/>
+          <w:bCs/>
+        </w:rPr>
+        <w:t>Use Case Example</w:t>
+      </w:r>
+    </w:p>
+    <w:p>
+      <w:pPr>
+        <w:numPr>
+          <w:ilvl w:val="0"/>
+          <w:numId w:val="9"/>
+        </w:numPr>
+      </w:pPr>
+      <w:r>
+        <w:rPr>
+          <w:b/>
+          <w:bCs/>
+        </w:rPr>
+        <w:t>Forking:</w:t>
+      </w:r>
+      <w:r>
+        <w:t xml:space="preserve"> If you want to contribute to a popular open-source project on GitHub, you fork it, make changes, and send a pull request.</w:t>
+      </w:r>
+    </w:p>
+    <w:p>
+      <w:pPr>
+        <w:numPr>
+          <w:ilvl w:val="0"/>
+          <w:numId w:val="9"/>
+        </w:numPr>
+      </w:pPr>
+      <w:r>
+        <w:rPr>
+          <w:b/>
+          <w:bCs/>
+        </w:rPr>
+        <w:t>Cloning:</w:t>
+      </w:r>
+      <w:r>
+        <w:t xml:space="preserve"> If you just want to experiment with an open-source project locally without contributing back, you clone it.</w:t>
+      </w:r>
+    </w:p>
+    <w:p/>
+    <w:p/>
+    <w:p/>
+    <w:p/>
+    <w:p/>
+    <w:p/>
+    <w:p/>
+    <w:p/>
+    <w:p/>
+    <w:p/>
+    <w:p/>
+    <w:p/>
+    <w:p>
+      <w:pPr>
+        <w:pStyle w:val="Heading1"/>
+        <w:rPr>
+          <w:b/>
+          <w:bCs/>
+        </w:rPr>
+      </w:pPr>
+      <w:r>
+        <w:rPr>
+          <w:b/>
+          <w:bCs/>
+        </w:rPr>
+        <w:lastRenderedPageBreak/>
+        <w:t>Difference between Git Pull and Git Fetch</w:t>
+      </w:r>
+    </w:p>
+    <w:p>
+      <w:r>
+        <w:t>Git pull and git fetch are both used to retrieve updates from a remote repository, but they work differently.</w:t>
+      </w:r>
+    </w:p>
+    <w:p/>
+    <w:p>
+      <w:pPr>
+        <w:pStyle w:val="Heading2"/>
+        <w:rPr>
+          <w:b/>
+          <w:bCs/>
+        </w:rPr>
+      </w:pPr>
+      <w:r>
+        <w:rPr>
+          <w:b/>
+          <w:bCs/>
+        </w:rPr>
+        <w:t>Key Differences Between git pull and git fetch</w:t>
+      </w:r>
+    </w:p>
+    <w:tbl>
+      <w:tblPr>
+        <w:tblStyle w:val="TableGrid"/>
+        <w:tblW w:w="0" w:type="auto"/>
+        <w:tblLook w:val="04A0" w:firstRow="1" w:lastRow="0" w:firstColumn="1" w:lastColumn="0" w:noHBand="0" w:noVBand="1"/>
+      </w:tblPr>
+      <w:tblGrid>
+        <w:gridCol w:w="1822"/>
+        <w:gridCol w:w="4007"/>
+        <w:gridCol w:w="3187"/>
+      </w:tblGrid>
+      <w:tr>
+        <w:tc>
+          <w:tcPr>
+            <w:tcW w:w="0" w:type="auto"/>
+            <w:shd w:val="clear" w:color="auto" w:fill="002060"/>
+            <w:hideMark/>
+          </w:tcPr>
+          <w:p>
+            <w:pPr>
+              <w:spacing w:after="160" w:line="278" w:lineRule="auto"/>
+              <w:rPr>
+                <w:b/>
+                <w:bCs/>
+              </w:rPr>
+            </w:pPr>
+            <w:r>
+              <w:rPr>
+                <w:b/>
+                <w:bCs/>
+              </w:rPr>
+              <w:t>Feature</w:t>
+            </w:r>
+          </w:p>
+        </w:tc>
+        <w:tc>
+          <w:tcPr>
+            <w:tcW w:w="0" w:type="auto"/>
+            <w:shd w:val="clear" w:color="auto" w:fill="002060"/>
+            <w:hideMark/>
+          </w:tcPr>
+          <w:p>
+            <w:pPr>
+              <w:spacing w:after="160" w:line="278" w:lineRule="auto"/>
+              <w:rPr>
+                <w:b/>
+                <w:bCs/>
+              </w:rPr>
+            </w:pPr>
+            <w:r>
+              <w:rPr>
+                <w:b/>
+                <w:bCs/>
+              </w:rPr>
+              <w:t>git pull</w:t>
+            </w:r>
+          </w:p>
+        </w:tc>
+        <w:tc>
+          <w:tcPr>
+            <w:tcW w:w="0" w:type="auto"/>
+            <w:shd w:val="clear" w:color="auto" w:fill="002060"/>
+            <w:hideMark/>
+          </w:tcPr>
+          <w:p>
+            <w:pPr>
+              <w:spacing w:after="160" w:line="278" w:lineRule="auto"/>
+              <w:rPr>
+                <w:b/>
+                <w:bCs/>
+              </w:rPr>
+            </w:pPr>
+            <w:r>
+              <w:rPr>
+                <w:b/>
+                <w:bCs/>
+              </w:rPr>
+              <w:t>git fetch</w:t>
+            </w:r>
+          </w:p>
+        </w:tc>
+      </w:tr>
+      <w:tr>
+        <w:tc>
+          <w:tcPr>
+            <w:tcW w:w="0" w:type="auto"/>
+            <w:shd w:val="clear" w:color="auto" w:fill="002060"/>
+            <w:hideMark/>
+          </w:tcPr>
+          <w:p>
+            <w:pPr>
+              <w:spacing w:after="160" w:line="278" w:lineRule="auto"/>
+            </w:pPr>
+            <w:r>
+              <w:rPr>
+                <w:b/>
+                <w:bCs/>
+              </w:rPr>
+              <w:t>Purpose</w:t>
+            </w:r>
+          </w:p>
+        </w:tc>
+        <w:tc>
+          <w:tcPr>
+            <w:tcW w:w="0" w:type="auto"/>
+            <w:hideMark/>
+          </w:tcPr>
+          <w:p>
+            <w:pPr>
+              <w:spacing w:after="160" w:line="278" w:lineRule="auto"/>
+            </w:pPr>
+            <w:r>
+              <w:t>Fetches changes and merges them into the current branch</w:t>
+            </w:r>
+          </w:p>
+        </w:tc>
+        <w:tc>
+          <w:tcPr>
+            <w:tcW w:w="0" w:type="auto"/>
+            <w:hideMark/>
+          </w:tcPr>
+          <w:p>
+            <w:pPr>
+              <w:spacing w:after="160" w:line="278" w:lineRule="auto"/>
+            </w:pPr>
+            <w:r>
+              <w:t>Retrieves changes but does not merge them</w:t>
+            </w:r>
+          </w:p>
+        </w:tc>
+      </w:tr>
+      <w:tr>
+        <w:tc>
+          <w:tcPr>
+            <w:tcW w:w="0" w:type="auto"/>
+            <w:shd w:val="clear" w:color="auto" w:fill="002060"/>
+            <w:hideMark/>
+          </w:tcPr>
+          <w:p>
+            <w:pPr>
+              <w:spacing w:after="160" w:line="278" w:lineRule="auto"/>
+            </w:pPr>
+            <w:r>
+              <w:rPr>
+                <w:b/>
+                <w:bCs/>
+              </w:rPr>
+              <w:t>Effect on Local Branch</w:t>
+            </w:r>
+          </w:p>
+        </w:tc>
+        <w:tc>
+          <w:tcPr>
+            <w:tcW w:w="0" w:type="auto"/>
+            <w:hideMark/>
+          </w:tcPr>
+          <w:p>
+            <w:pPr>
+              <w:spacing w:after="160" w:line="278" w:lineRule="auto"/>
+            </w:pPr>
+            <w:r>
+              <w:t>Updates the working directory immediately</w:t>
+            </w:r>
+          </w:p>
+        </w:tc>
+        <w:tc>
+          <w:tcPr>
+            <w:tcW w:w="0" w:type="auto"/>
+            <w:hideMark/>
+          </w:tcPr>
+          <w:p>
+            <w:pPr>
+              <w:spacing w:after="160" w:line="278" w:lineRule="auto"/>
+            </w:pPr>
+            <w:r>
+              <w:t>Does not modify the working directory</w:t>
+            </w:r>
+          </w:p>
+        </w:tc>
+      </w:tr>
+      <w:tr>
+        <w:tc>
+          <w:tcPr>
+            <w:tcW w:w="0" w:type="auto"/>
+            <w:shd w:val="clear" w:color="auto" w:fill="002060"/>
+            <w:hideMark/>
+          </w:tcPr>
+          <w:p>
+            <w:pPr>
+              <w:spacing w:after="160" w:line="278" w:lineRule="auto"/>
+            </w:pPr>
+            <w:r>
+              <w:rPr>
+                <w:b/>
+                <w:bCs/>
+              </w:rPr>
+              <w:t>Use Case</w:t>
+            </w:r>
+          </w:p>
+        </w:tc>
+        <w:tc>
+          <w:tcPr>
+            <w:tcW w:w="0" w:type="auto"/>
+            <w:hideMark/>
+          </w:tcPr>
+          <w:p>
+            <w:pPr>
+              <w:spacing w:after="160" w:line="278" w:lineRule="auto"/>
+            </w:pPr>
+            <w:r>
+              <w:t>When you want to update your local branch with remote changes</w:t>
+            </w:r>
+          </w:p>
+        </w:tc>
+        <w:tc>
+          <w:tcPr>
+            <w:tcW w:w="0" w:type="auto"/>
+            <w:hideMark/>
+          </w:tcPr>
+          <w:p>
+            <w:pPr>
+              <w:spacing w:after="160" w:line="278" w:lineRule="auto"/>
+            </w:pPr>
+            <w:r>
+              <w:t>When you want to check for updates before merging</w:t>
+            </w:r>
+          </w:p>
+        </w:tc>
+      </w:tr>
+      <w:tr>
+        <w:tc>
+          <w:tcPr>
+            <w:tcW w:w="0" w:type="auto"/>
+            <w:shd w:val="clear" w:color="auto" w:fill="002060"/>
+            <w:hideMark/>
+          </w:tcPr>
+          <w:p>
+            <w:pPr>
+              <w:spacing w:after="160" w:line="278" w:lineRule="auto"/>
+            </w:pPr>
+            <w:r>
+              <w:rPr>
+                <w:b/>
+                <w:bCs/>
+              </w:rPr>
+              <w:t>Safety</w:t>
+            </w:r>
+          </w:p>
+        </w:tc>
+        <w:tc>
+          <w:tcPr>
+            <w:tcW w:w="0" w:type="auto"/>
+            <w:hideMark/>
+          </w:tcPr>
+          <w:p>
+            <w:pPr>
+              <w:spacing w:after="160" w:line="278" w:lineRule="auto"/>
+            </w:pPr>
+            <w:r>
+              <w:t>Can cause merge conflicts if changes are incompatible</w:t>
+            </w:r>
+          </w:p>
+        </w:tc>
+        <w:tc>
+          <w:tcPr>
+            <w:tcW w:w="0" w:type="auto"/>
+            <w:hideMark/>
+          </w:tcPr>
+          <w:p>
+            <w:pPr>
+              <w:spacing w:after="160" w:line="278" w:lineRule="auto"/>
+            </w:pPr>
+            <w:r>
+              <w:t>Safer, allows reviewing changes before applying</w:t>
+            </w:r>
+          </w:p>
+        </w:tc>
+      </w:tr>
+    </w:tbl>
+    <w:p>
+      <w:pPr>
+        <w:rPr>
+          <w:b/>
+          <w:bCs/>
+        </w:rPr>
+      </w:pPr>
+    </w:p>
+    <w:p>
+      <w:pPr>
+        <w:rPr>
+          <w:b/>
+          <w:bCs/>
+        </w:rPr>
+      </w:pPr>
+      <w:r>
+        <w:rPr>
+          <w:b/>
+          <w:bCs/>
+        </w:rPr>
+        <w:t>Example Usage</w:t>
+      </w:r>
+    </w:p>
+    <w:p>
+      <w:pPr>
+        <w:numPr>
+          <w:ilvl w:val="0"/>
+          <w:numId w:val="10"/>
+        </w:numPr>
+      </w:pPr>
+      <w:r>
+        <w:rPr>
+          <w:b/>
+          <w:bCs/>
+        </w:rPr>
+        <w:t xml:space="preserve">Using </w:t>
+      </w:r>
+      <w:r>
+        <w:t>git fetch:</w:t>
+      </w:r>
+    </w:p>
+    <w:p>
+      <w:pPr>
+        <w:ind w:left="720"/>
+        <w:rPr>
+          <w:color w:val="0070C0"/>
+        </w:rPr>
+      </w:pPr>
+      <w:r>
+        <w:rPr>
+          <w:color w:val="0070C0"/>
+        </w:rPr>
+        <w:t>git fetch origin</w:t>
+      </w:r>
+    </w:p>
+    <w:p>
+      <w:pPr>
+        <w:ind w:left="720"/>
+        <w:rPr>
+          <w:color w:val="0070C0"/>
+        </w:rPr>
+      </w:pPr>
+      <w:r>
+        <w:rPr>
+          <w:color w:val="0070C0"/>
+        </w:rPr>
+        <w:t>git diff origin/main</w:t>
+      </w:r>
+    </w:p>
+    <w:p>
+      <w:r>
+        <w:t>This lets you see what has changed before merging.</w:t>
+      </w:r>
+    </w:p>
+    <w:p>
+      <w:pPr>
+        <w:numPr>
+          <w:ilvl w:val="0"/>
+          <w:numId w:val="10"/>
+        </w:numPr>
+      </w:pPr>
+      <w:r>
+        <w:rPr>
+          <w:b/>
+          <w:bCs/>
+        </w:rPr>
+        <w:t xml:space="preserve">Using </w:t>
+      </w:r>
+      <w:r>
+        <w:t>git pull:</w:t>
+      </w:r>
+    </w:p>
+    <w:p>
+      <w:pPr>
+        <w:ind w:firstLine="720"/>
+        <w:rPr>
+          <w:color w:val="0070C0"/>
+        </w:rPr>
+      </w:pPr>
+      <w:r>
+        <w:rPr>
+          <w:color w:val="0070C0"/>
+        </w:rPr>
+        <w:t>git pull origin main</w:t>
+      </w:r>
+    </w:p>
+    <w:p>
+      <w:r>
+        <w:t>This fetches and merges changes into your current branch.</w:t>
+      </w:r>
+    </w:p>
+    <w:p/>
+    <w:p/>
+    <w:p/>
+    <w:p/>
+    <w:p/>
+    <w:p/>
+    <w:p>
+      <w:pPr>
+        <w:pStyle w:val="Heading1"/>
+        <w:rPr>
+          <w:b/>
+          <w:bCs/>
+        </w:rPr>
+      </w:pPr>
+      <w:r>
+        <w:rPr>
+          <w:b/>
+          <w:bCs/>
+        </w:rPr>
+        <w:lastRenderedPageBreak/>
+        <w:t>Git Stash</w:t>
+      </w:r>
+    </w:p>
+    <w:p>
+      <w:r>
+        <w:t>Git stash is a useful feature that allows you to temporarily save changes that you haven't committed yet. This is helpful when you need to switch branches or work on something else without losing your current progress.</w:t>
+      </w:r>
+    </w:p>
+    <w:p>
+      <w:pPr>
+        <w:pStyle w:val="Heading2"/>
+        <w:rPr>
+          <w:b/>
+          <w:bCs/>
+        </w:rPr>
+      </w:pPr>
+      <w:r>
+        <w:rPr>
+          <w:b/>
+          <w:bCs/>
+        </w:rPr>
+        <w:t>Step-by-Step Guide to Git Stash</w:t>
+      </w:r>
+    </w:p>
+    <w:p>
+      <w:pPr>
+        <w:pStyle w:val="Heading2"/>
+        <w:rPr>
+          <w:b/>
+          <w:bCs/>
+        </w:rPr>
+      </w:pPr>
+      <w:r>
+        <w:rPr>
+          <w:b/>
+          <w:bCs/>
+        </w:rPr>
+        <w:t>Step-1: Check your Current Changes</w:t>
+      </w:r>
+    </w:p>
+    <w:p>
+      <w:r>
+        <w:t>Before stashing, check your working directory for uncommitted changes:</w:t>
+      </w:r>
+    </w:p>
+    <w:p>
+      <w:pPr>
+        <w:ind w:firstLine="720"/>
+        <w:rPr>
+          <w:color w:val="0070C0"/>
+        </w:rPr>
+      </w:pPr>
+      <w:r>
+        <w:rPr>
+          <w:color w:val="0070C0"/>
+        </w:rPr>
+        <w:t>git status</w:t>
+      </w:r>
+    </w:p>
+    <w:p>
+      <w:r>
+        <w:t>If you see modified files that you don’t want to commit yet, you can stash them.</w:t>
+      </w:r>
+    </w:p>
+    <w:p/>
+    <w:p>
+      <w:pPr>
+        <w:pStyle w:val="Heading2"/>
+        <w:rPr>
+          <w:b/>
+          <w:bCs/>
+        </w:rPr>
+      </w:pPr>
+      <w:r>
+        <w:rPr>
+          <w:b/>
+          <w:bCs/>
+        </w:rPr>
+        <w:t>Step-2: Stash your changes</w:t>
+      </w:r>
+    </w:p>
+    <w:p>
+      <w:r>
+        <w:t>To stash your changes, run:</w:t>
+      </w:r>
+    </w:p>
+    <w:p>
+      <w:pPr>
+        <w:ind w:firstLine="720"/>
+        <w:rPr>
+          <w:color w:val="0070C0"/>
+        </w:rPr>
+      </w:pPr>
+      <w:r>
+        <w:rPr>
+          <w:color w:val="0070C0"/>
+        </w:rPr>
+        <w:t>git stash</w:t>
+      </w:r>
+    </w:p>
+    <w:p>
+      <w:r>
+        <w:t>This will save your uncommitted changes and revert your working directory to the last committed state.</w:t>
+      </w:r>
+    </w:p>
+    <w:p/>
+    <w:p>
+      <w:pPr>
+        <w:pStyle w:val="Heading2"/>
+        <w:rPr>
+          <w:b/>
+          <w:bCs/>
+        </w:rPr>
+      </w:pPr>
+      <w:r>
+        <w:rPr>
+          <w:b/>
+          <w:bCs/>
+        </w:rPr>
+        <w:t>Step-3: List Stashed Changes</w:t>
+      </w:r>
+    </w:p>
+    <w:p>
+      <w:r>
+        <w:t>You can view all stashed change using:</w:t>
+      </w:r>
+    </w:p>
+    <w:p>
+      <w:r>
+        <w:t xml:space="preserve"> </w:t>
+      </w:r>
+      <w:r>
+        <w:tab/>
+      </w:r>
+      <w:r>
+        <w:rPr>
+          <w:color w:val="0070C0"/>
+        </w:rPr>
+        <w:t>git stash list</w:t>
+      </w:r>
+    </w:p>
+    <w:p>
+      <w:r>
+        <w:t>This will show a list of stashed changes, each with an index like stash@{0}, stash@{1}, etc.,</w:t>
+      </w:r>
+    </w:p>
+    <w:p>
+      <w:pPr>
+        <w:pStyle w:val="Heading2"/>
+        <w:rPr>
+          <w:b/>
+          <w:bCs/>
+        </w:rPr>
+      </w:pPr>
+      <w:r>
+        <w:rPr>
+          <w:b/>
+          <w:bCs/>
+        </w:rPr>
+        <w:t>Step-4: Apply Stashed Changes</w:t>
+      </w:r>
+    </w:p>
+    <w:p>
+      <w:r>
+        <w:t>To bring back your stashed changes, you use:</w:t>
+      </w:r>
+    </w:p>
+    <w:p>
+      <w:pPr>
+        <w:ind w:firstLine="720"/>
+        <w:rPr>
+          <w:color w:val="0070C0"/>
+        </w:rPr>
+      </w:pPr>
+      <w:r>
+        <w:rPr>
+          <w:color w:val="0070C0"/>
+        </w:rPr>
+        <w:t>git stash apply stash@{0}</w:t>
+      </w:r>
+    </w:p>
+    <w:p>
+      <w:r>
+        <w:t>This applies the latest stash but keep it in the stash list.</w:t>
+      </w:r>
+    </w:p>
+    <w:p>
+      <w:pPr>
+        <w:pStyle w:val="Heading2"/>
+        <w:rPr>
+          <w:b/>
+          <w:bCs/>
+        </w:rPr>
+      </w:pPr>
+      <w:r>
+        <w:rPr>
+          <w:b/>
+          <w:bCs/>
+        </w:rPr>
+        <w:t>Step-5: Remove a Stash</w:t>
+      </w:r>
+    </w:p>
+    <w:p>
+      <w:r>
+        <w:t>Once you have applied the stash, you can remove it using</w:t>
+      </w:r>
+    </w:p>
+    <w:p>
+      <w:pPr>
+        <w:ind w:firstLine="720"/>
+        <w:rPr>
+          <w:color w:val="0070C0"/>
+        </w:rPr>
+      </w:pPr>
+      <w:r>
+        <w:rPr>
+          <w:color w:val="0070C0"/>
+        </w:rPr>
+        <w:t>git stash drop stash@{0}</w:t>
+      </w:r>
+    </w:p>
+    <w:p>
+      <w:r>
+        <w:lastRenderedPageBreak/>
+        <w:t>Alternatively, if you want to remove all the stashed changes</w:t>
+      </w:r>
+    </w:p>
+    <w:p>
+      <w:pPr>
+        <w:ind w:firstLine="720"/>
+        <w:rPr>
+          <w:color w:val="0070C0"/>
+        </w:rPr>
+      </w:pPr>
+      <w:r>
+        <w:rPr>
+          <w:color w:val="0070C0"/>
+        </w:rPr>
+        <w:t>git stash clear</w:t>
+      </w:r>
+    </w:p>
+    <w:p>
+      <w:pPr>
+        <w:pStyle w:val="Heading2"/>
+        <w:rPr>
+          <w:b/>
+          <w:bCs/>
+        </w:rPr>
+      </w:pPr>
+      <w:r>
+        <w:rPr>
+          <w:b/>
+          <w:bCs/>
+        </w:rPr>
+        <w:t>Step-6: Create a Branch from a Stash</w:t>
+      </w:r>
+    </w:p>
+    <w:p>
+      <w:r>
+        <w:t>If you want to create a new branch from stash</w:t>
+      </w:r>
+    </w:p>
+    <w:p>
+      <w:pPr>
+        <w:ind w:firstLine="720"/>
+        <w:rPr>
+          <w:color w:val="0070C0"/>
+        </w:rPr>
+      </w:pPr>
+      <w:r>
+        <w:rPr>
+          <w:color w:val="0070C0"/>
+        </w:rPr>
+        <w:t xml:space="preserve">git stash branch new-feature stash@{0} </w:t>
+      </w:r>
+    </w:p>
+    <w:p>
+      <w:r>
+        <w:t>This creates a new branch and applies the stash to it.</w:t>
+      </w:r>
+    </w:p>
+    <w:p/>
+    <w:p>
+      <w:pPr>
+        <w:pStyle w:val="Heading1"/>
+        <w:rPr>
+          <w:b/>
+          <w:bCs/>
+        </w:rPr>
+      </w:pPr>
+      <w:r>
+        <w:rPr>
+          <w:b/>
+          <w:bCs/>
+        </w:rPr>
+        <w:t>Git reflog</w:t>
+      </w:r>
+    </w:p>
+    <w:p>
+      <w:r>
+        <w:t>Git reflog is a powerful tool that records updates to branch tips and references in your local repository. It acts as an undo history, allowing you to recover lost commits or track changes that might not be visible in the regular Git log.</w:t>
+      </w:r>
+    </w:p>
+    <w:p/>
+    <w:p>
+      <w:pPr>
+        <w:pStyle w:val="Heading2"/>
+        <w:rPr>
+          <w:b/>
+          <w:bCs/>
+        </w:rPr>
+      </w:pPr>
+      <w:r>
+        <w:rPr>
+          <w:b/>
+          <w:bCs/>
+        </w:rPr>
+        <w:t>Step-by-Step Guide to Git Reflog</w:t>
+      </w:r>
+    </w:p>
+    <w:p>
+      <w:pPr>
+        <w:pStyle w:val="Heading2"/>
+        <w:rPr>
+          <w:b/>
+          <w:bCs/>
+        </w:rPr>
+      </w:pPr>
+      <w:r>
+        <w:rPr>
+          <w:b/>
+          <w:bCs/>
+        </w:rPr>
+        <w:t>Step-1: View Reflog History</w:t>
+      </w:r>
+    </w:p>
+    <w:p>
+      <w:r>
+        <w:t>To see the history of HEAD movements:</w:t>
+      </w:r>
+    </w:p>
+    <w:p>
+      <w:pPr>
+        <w:ind w:firstLine="720"/>
+        <w:rPr>
+          <w:color w:val="0070C0"/>
+        </w:rPr>
+      </w:pPr>
+      <w:r>
+        <w:rPr>
+          <w:color w:val="0070C0"/>
+        </w:rPr>
+        <w:t>git reflog</w:t>
+      </w:r>
+    </w:p>
+    <w:p>
+      <w:r>
+        <w:t>This will display a list of recent actions, including commits, checkouts, resets and merges</w:t>
+      </w:r>
+    </w:p>
+    <w:p>
+      <w:pPr>
+        <w:pStyle w:val="Heading2"/>
+        <w:rPr>
+          <w:b/>
+          <w:bCs/>
+        </w:rPr>
+      </w:pPr>
+      <w:r>
+        <w:rPr>
+          <w:b/>
+          <w:bCs/>
+        </w:rPr>
+        <w:t>Step-2: Recover a Lost commit</w:t>
+      </w:r>
+    </w:p>
+    <w:p>
+      <w:r>
+        <w:t>If you accidently reset or deleted a commit, find its reference in the reflog:</w:t>
+      </w:r>
+    </w:p>
+    <w:p>
+      <w:r>
+        <w:t>Identify the commit has and restore it.</w:t>
+      </w:r>
+    </w:p>
+    <w:p>
+      <w:pPr>
+        <w:ind w:firstLine="720"/>
+        <w:rPr>
+          <w:color w:val="0070C0"/>
+        </w:rPr>
+      </w:pPr>
+      <w:r>
+        <w:rPr>
+          <w:color w:val="0070C0"/>
+        </w:rPr>
+        <w:t>git checkout &lt;commit-hash&gt;</w:t>
+      </w:r>
+    </w:p>
+    <w:p>
+      <w:pPr>
+        <w:pStyle w:val="Heading2"/>
+        <w:rPr>
+          <w:b/>
+          <w:bCs/>
+        </w:rPr>
+      </w:pPr>
+      <w:r>
+        <w:rPr>
+          <w:b/>
+          <w:bCs/>
+        </w:rPr>
+        <w:t>Step-3: Reset to a Previous State</w:t>
+      </w:r>
+    </w:p>
+    <w:p>
+      <w:r>
+        <w:t>To Undo a recent action and return to an earlier state</w:t>
+      </w:r>
+    </w:p>
+    <w:p>
+      <w:pPr>
+        <w:ind w:firstLine="720"/>
+        <w:rPr>
+          <w:color w:val="0070C0"/>
+        </w:rPr>
+      </w:pPr>
+      <w:r>
+        <w:rPr>
+          <w:color w:val="0070C0"/>
+        </w:rPr>
+        <w:t>git reset – hard HEAD@{2}</w:t>
+      </w:r>
+    </w:p>
+    <w:p>
+      <w:r>
+        <w:t>This moves HEAD back to where it was two actions ago.</w:t>
+      </w:r>
+    </w:p>
+    <w:p>
+      <w:pPr>
+        <w:pStyle w:val="Heading2"/>
+        <w:rPr>
+          <w:b/>
+          <w:bCs/>
+        </w:rPr>
+      </w:pPr>
+      <w:r>
+        <w:rPr>
+          <w:b/>
+          <w:bCs/>
+        </w:rPr>
+        <w:t>Step-4: Clean up Old Reflog Entries</w:t>
+      </w:r>
+    </w:p>
+    <w:p>
+      <w:r>
+        <w:t>To remove outdated reflog entries</w:t>
+      </w:r>
+    </w:p>
+    <w:p>
+      <w:pPr>
+        <w:ind w:firstLine="720"/>
+        <w:rPr>
+          <w:color w:val="0070C0"/>
+        </w:rPr>
+      </w:pPr>
+      <w:r>
+        <w:rPr>
+          <w:color w:val="0070C0"/>
+        </w:rPr>
+        <w:lastRenderedPageBreak/>
+        <w:t>git reflog expire –expire=30.days.ago –all</w:t>
+      </w:r>
+    </w:p>
+    <w:p>
+      <w:pPr>
+        <w:ind w:firstLine="720"/>
+        <w:rPr>
+          <w:color w:val="0070C0"/>
+        </w:rPr>
+      </w:pPr>
+      <w:r>
+        <w:rPr>
+          <w:color w:val="0070C0"/>
+        </w:rPr>
+        <w:t>git gc –prune=30.days.ago</w:t>
+      </w:r>
+    </w:p>
+    <w:p>
+      <w:r>
+        <w:t>This ensures your repository remains efficient</w:t>
+      </w:r>
+    </w:p>
+    <w:p/>
+    <w:p/>
+    <w:p>
+      <w:pPr>
+        <w:pStyle w:val="Heading1"/>
+        <w:rPr>
+          <w:b/>
+          <w:bCs/>
+        </w:rPr>
+      </w:pPr>
+      <w:r>
+        <w:rPr>
+          <w:b/>
+          <w:bCs/>
+        </w:rPr>
+        <w:t>Git rebase</w:t>
+      </w:r>
+    </w:p>
+    <w:p>
+      <w:r>
+        <w:t>Git rebase is a powerful command that helps keep a branch up to date with changes from another branch while maintaining a clean commit history. Instead of merging, which creates an additional merge commit, rebase rewrites the commit history by applying your changes on top of the latest updates.</w:t>
+      </w:r>
+    </w:p>
+    <w:p>
+      <w:pPr>
+        <w:pStyle w:val="Heading2"/>
+        <w:rPr>
+          <w:b/>
+          <w:bCs/>
+        </w:rPr>
+      </w:pPr>
+      <w:r>
+        <w:rPr>
+          <w:b/>
+          <w:bCs/>
+        </w:rPr>
+        <w:t>Step-by-Step Guid to Get Rebase</w:t>
+      </w:r>
+    </w:p>
+    <w:p>
+      <w:pPr>
+        <w:pStyle w:val="Heading2"/>
+        <w:rPr>
+          <w:b/>
+          <w:bCs/>
+        </w:rPr>
+      </w:pPr>
+      <w:r>
+        <w:rPr>
+          <w:b/>
+          <w:bCs/>
+        </w:rPr>
+        <w:t>Step-1: Checkout Your Feature Branch</w:t>
+      </w:r>
+    </w:p>
+    <w:p>
+      <w:r>
+        <w:t>Before rebasing, switch to the branch you want to update.</w:t>
+      </w:r>
+    </w:p>
+    <w:p>
+      <w:pPr>
+        <w:ind w:firstLine="720"/>
+        <w:rPr>
+          <w:color w:val="0070C0"/>
+        </w:rPr>
+      </w:pPr>
+      <w:r>
+        <w:rPr>
+          <w:color w:val="0070C0"/>
+        </w:rPr>
+        <w:t>git checkout feature-branch</w:t>
+      </w:r>
+    </w:p>
+    <w:p>
+      <w:pPr>
+        <w:pStyle w:val="Heading2"/>
+        <w:rPr>
+          <w:b/>
+          <w:bCs/>
+        </w:rPr>
+      </w:pPr>
+      <w:r>
+        <w:rPr>
+          <w:b/>
+          <w:bCs/>
+        </w:rPr>
+        <w:t xml:space="preserve">Step-2: Fetch </w:t>
+      </w:r>
+      <w:r>
+        <w:rPr>
+          <w:b/>
+          <w:bCs/>
+        </w:rPr>
+        <w:t>Latest changes from Remote</w:t>
+      </w:r>
+    </w:p>
+    <w:p>
+      <w:r>
+        <w:t>Ensure you have the latest updates from the main branch</w:t>
+      </w:r>
+    </w:p>
+    <w:p>
+      <w:pPr>
+        <w:ind w:firstLine="720"/>
+        <w:rPr>
+          <w:color w:val="0070C0"/>
+        </w:rPr>
+      </w:pPr>
+      <w:r>
+        <w:rPr>
+          <w:color w:val="0070C0"/>
+        </w:rPr>
+        <w:t>git fetch origin</w:t>
+      </w:r>
+    </w:p>
+    <w:p>
+      <w:pPr>
+        <w:pStyle w:val="Heading2"/>
+        <w:rPr>
+          <w:b/>
+          <w:bCs/>
+        </w:rPr>
+      </w:pPr>
+      <w:r>
+        <w:rPr>
+          <w:b/>
+          <w:bCs/>
+        </w:rPr>
+        <w:t>Step-3: Start the Rebase Process</w:t>
+      </w:r>
+    </w:p>
+    <w:p>
+      <w:r>
+        <w:t>Rebase your feature branch onto the latest main branch</w:t>
+      </w:r>
+    </w:p>
+    <w:p>
+      <w:pPr>
+        <w:ind w:firstLine="720"/>
+        <w:rPr>
+          <w:color w:val="0070C0"/>
+        </w:rPr>
+      </w:pPr>
+      <w:r>
+        <w:rPr>
+          <w:color w:val="0070C0"/>
+        </w:rPr>
+        <w:t>git rebase main</w:t>
+      </w:r>
+    </w:p>
+    <w:p>
+      <w:r>
+        <w:t>This applies your commits on top of the latest main branch commits.</w:t>
+      </w:r>
+    </w:p>
+    <w:p>
+      <w:pPr>
+        <w:pStyle w:val="Heading2"/>
+        <w:rPr>
+          <w:b/>
+          <w:bCs/>
+        </w:rPr>
+      </w:pPr>
+      <w:r>
+        <w:rPr>
+          <w:b/>
+          <w:bCs/>
+        </w:rPr>
+        <w:t>Step-4: Resolve Merge Conflicts (If any)</w:t>
+      </w:r>
+    </w:p>
+    <w:p>
+      <w:r>
+        <w:t>If there are conflicts, Git will pause the rebase and show the conflicting files. Fix the conflicts manually, then stage the resolved files</w:t>
+      </w:r>
+    </w:p>
+    <w:p>
+      <w:pPr>
+        <w:ind w:firstLine="720"/>
+        <w:rPr>
+          <w:color w:val="0070C0"/>
+        </w:rPr>
+      </w:pPr>
+      <w:r>
+        <w:rPr>
+          <w:color w:val="0070C0"/>
+        </w:rPr>
+        <w:t>git add .</w:t>
+      </w:r>
+    </w:p>
+    <w:p>
+      <w:r>
+        <w:t>Continue the rebase process.</w:t>
+      </w:r>
+    </w:p>
+    <w:p>
+      <w:pPr>
+        <w:ind w:firstLine="720"/>
+        <w:rPr>
+          <w:color w:val="0070C0"/>
+        </w:rPr>
+      </w:pPr>
+      <w:r>
+        <w:rPr>
+          <w:color w:val="0070C0"/>
+        </w:rPr>
+        <w:t>git rebase –continue</w:t>
+      </w:r>
+    </w:p>
+    <w:p>
+      <w:r>
+        <w:t>If you want to abort the rebase</w:t>
+      </w:r>
+    </w:p>
+    <w:p>
+      <w:r>
+        <w:lastRenderedPageBreak/>
+        <w:tab/>
+      </w:r>
+      <w:r>
+        <w:rPr>
+          <w:color w:val="0070C0"/>
+        </w:rPr>
+        <w:t>git rebase –abort</w:t>
+      </w:r>
+    </w:p>
+    <w:p>
+      <w:pPr>
+        <w:pStyle w:val="Heading2"/>
+        <w:rPr>
+          <w:b/>
+          <w:bCs/>
+        </w:rPr>
+      </w:pPr>
+      <w:r>
+        <w:rPr>
+          <w:b/>
+          <w:bCs/>
+        </w:rPr>
+        <w:t>Step-5: Push the Updated Branch</w:t>
+      </w:r>
+    </w:p>
+    <w:p>
+      <w:r>
+        <w:t>Once the rebase is complete, push the updated branch to the remote repository</w:t>
+      </w:r>
+    </w:p>
+    <w:p>
+      <w:pPr>
+        <w:ind w:firstLine="720"/>
+        <w:rPr>
+          <w:color w:val="0070C0"/>
+        </w:rPr>
+      </w:pPr>
+      <w:r>
+        <w:rPr>
+          <w:color w:val="0070C0"/>
+        </w:rPr>
+        <w:t>git push origin feature-branch –force</w:t>
+      </w:r>
+    </w:p>
+    <w:p>
+      <w:r>
+        <w:t xml:space="preserve">Since rebase rewrites history, --force is required to update the remote branch </w:t>
+      </w:r>
+    </w:p>
+    <w:p/>
+    <w:p>
+      <w:pPr>
+        <w:pStyle w:val="Heading2"/>
+        <w:rPr>
+          <w:b/>
+          <w:bCs/>
+        </w:rPr>
+      </w:pPr>
+      <w:r>
+        <w:rPr>
+          <w:b/>
+          <w:bCs/>
+        </w:rPr>
+        <w:t>Hands-on Example:</w:t>
+      </w:r>
+    </w:p>
+    <w:p>
+      <w:r>
+        <w:t>Try rebasing in your LearnGit repository by following these steps:</w:t>
+      </w:r>
+    </w:p>
+    <w:p>
+      <w:pPr>
+        <w:numPr>
+          <w:ilvl w:val="0"/>
+          <w:numId w:val="11"/>
+        </w:numPr>
+      </w:pPr>
+      <w:r>
+        <w:t>Create a new branch: git checkout -b new-feature</w:t>
+      </w:r>
+    </w:p>
+    <w:p>
+      <w:pPr>
+        <w:numPr>
+          <w:ilvl w:val="0"/>
+          <w:numId w:val="11"/>
+        </w:numPr>
+      </w:pPr>
+      <w:r>
+        <w:t>Make some changes and commit them.</w:t>
+      </w:r>
+    </w:p>
+    <w:p>
+      <w:pPr>
+        <w:numPr>
+          <w:ilvl w:val="0"/>
+          <w:numId w:val="11"/>
+        </w:numPr>
+      </w:pPr>
+      <w:r>
+        <w:t>Fetch the latest updates: git fetch origin</w:t>
+      </w:r>
+    </w:p>
+    <w:p>
+      <w:pPr>
+        <w:numPr>
+          <w:ilvl w:val="0"/>
+          <w:numId w:val="11"/>
+        </w:numPr>
+      </w:pPr>
+      <w:r>
+        <w:t>Rebase onto the main branch: git rebase main</w:t>
+      </w:r>
+    </w:p>
+    <w:p>
+      <w:pPr>
+        <w:numPr>
+          <w:ilvl w:val="0"/>
+          <w:numId w:val="11"/>
+        </w:numPr>
+      </w:pPr>
+      <w:r>
+        <w:t>Resolve conflicts if needed and continue the rebase.</w:t>
+      </w:r>
+    </w:p>
+    <w:p>
+      <w:pPr>
+        <w:numPr>
+          <w:ilvl w:val="0"/>
+          <w:numId w:val="11"/>
+        </w:numPr>
+      </w:pPr>
+      <w:r>
+        <w:t>Push the rebased branch using git push origin new-feature --force.</w:t>
+      </w:r>
+    </w:p>
+    <w:p/>
+    <w:p>
+      <w:pPr>
+        <w:pStyle w:val="Heading2"/>
+        <w:rPr>
+          <w:b/>
+          <w:bCs/>
+        </w:rPr>
+      </w:pPr>
+      <w:r>
+        <w:rPr>
+          <w:b/>
+          <w:bCs/>
+        </w:rPr>
+        <w:t xml:space="preserve">What is the difference between Git Rebase and Git </w:t>
+      </w:r>
+      <w:r>
+        <w:rPr>
+          <w:b/>
+          <w:bCs/>
+        </w:rPr>
+        <w:t>Merge</w:t>
+      </w:r>
+    </w:p>
+    <w:p>
+      <w:r>
+        <w:t>Git rebase and merge both integrate changes from one branch into another, but they do so in different ways. Here’s a breakdown</w:t>
+      </w:r>
+    </w:p>
+    <w:p>
+      <w:pPr>
+        <w:pStyle w:val="Heading2"/>
+      </w:pPr>
+      <w:r>
+        <w:t>Key Difference between Git rebase and Git Merge</w:t>
+      </w:r>
+    </w:p>
+    <w:tbl>
+      <w:tblPr>
+        <w:tblStyle w:val="TableGrid"/>
+        <w:tblW w:w="0" w:type="auto"/>
+        <w:tblLook w:val="04A0" w:firstRow="1" w:lastRow="0" w:firstColumn="1" w:lastColumn="0" w:noHBand="0" w:noVBand="1"/>
+      </w:tblPr>
+      <w:tblGrid>
+        <w:gridCol w:w="1595"/>
+        <w:gridCol w:w="3816"/>
+        <w:gridCol w:w="3605"/>
+      </w:tblGrid>
+      <w:tr>
+        <w:tc>
+          <w:tcPr>
+            <w:tcW w:w="0" w:type="auto"/>
+            <w:shd w:val="clear" w:color="auto" w:fill="002060"/>
+            <w:hideMark/>
+          </w:tcPr>
+          <w:p>
+            <w:pPr>
+              <w:spacing w:after="160" w:line="278" w:lineRule="auto"/>
+              <w:rPr>
+                <w:b/>
+                <w:bCs/>
+              </w:rPr>
+            </w:pPr>
+            <w:r>
+              <w:rPr>
+                <w:b/>
+                <w:bCs/>
+              </w:rPr>
+              <w:t>Feature</w:t>
+            </w:r>
+          </w:p>
+        </w:tc>
+        <w:tc>
+          <w:tcPr>
+            <w:tcW w:w="0" w:type="auto"/>
+            <w:shd w:val="clear" w:color="auto" w:fill="002060"/>
+            <w:hideMark/>
+          </w:tcPr>
+          <w:p>
+            <w:pPr>
+              <w:spacing w:after="160" w:line="278" w:lineRule="auto"/>
+              <w:rPr>
+                <w:b/>
+                <w:bCs/>
+              </w:rPr>
+            </w:pPr>
+            <w:r>
+              <w:rPr>
+                <w:b/>
+                <w:bCs/>
+              </w:rPr>
+              <w:t>git merge</w:t>
+            </w:r>
+          </w:p>
+        </w:tc>
+        <w:tc>
+          <w:tcPr>
+            <w:tcW w:w="0" w:type="auto"/>
+            <w:shd w:val="clear" w:color="auto" w:fill="002060"/>
+            <w:hideMark/>
+          </w:tcPr>
+          <w:p>
+            <w:pPr>
+              <w:spacing w:after="160" w:line="278" w:lineRule="auto"/>
+              <w:rPr>
+                <w:b/>
+                <w:bCs/>
+              </w:rPr>
+            </w:pPr>
+            <w:r>
+              <w:rPr>
+                <w:b/>
+                <w:bCs/>
+              </w:rPr>
+              <w:t>git rebase</w:t>
+            </w:r>
+          </w:p>
+        </w:tc>
+      </w:tr>
+      <w:tr>
+        <w:tc>
+          <w:tcPr>
+            <w:tcW w:w="0" w:type="auto"/>
+            <w:shd w:val="clear" w:color="auto" w:fill="002060"/>
+            <w:hideMark/>
+          </w:tcPr>
+          <w:p>
+            <w:pPr>
+              <w:spacing w:after="160" w:line="278" w:lineRule="auto"/>
+            </w:pPr>
+            <w:r>
+              <w:rPr>
+                <w:b/>
+                <w:bCs/>
+              </w:rPr>
+              <w:t>Purpose</w:t>
+            </w:r>
+          </w:p>
+        </w:tc>
+        <w:tc>
+          <w:tcPr>
+            <w:tcW w:w="0" w:type="auto"/>
+            <w:hideMark/>
+          </w:tcPr>
+          <w:p>
+            <w:pPr>
+              <w:spacing w:after="160" w:line="278" w:lineRule="auto"/>
+            </w:pPr>
+            <w:r>
+              <w:t>Combines changes from two branches, creating a merge commit</w:t>
+            </w:r>
+          </w:p>
+        </w:tc>
+        <w:tc>
+          <w:tcPr>
+            <w:tcW w:w="0" w:type="auto"/>
+            <w:hideMark/>
+          </w:tcPr>
+          <w:p>
+            <w:pPr>
+              <w:spacing w:after="160" w:line="278" w:lineRule="auto"/>
+            </w:pPr>
+            <w:r>
+              <w:t>Moves commits from one branch onto another, rewriting history</w:t>
+            </w:r>
+          </w:p>
+        </w:tc>
+      </w:tr>
+      <w:tr>
+        <w:tc>
+          <w:tcPr>
+            <w:tcW w:w="0" w:type="auto"/>
+            <w:shd w:val="clear" w:color="auto" w:fill="002060"/>
+            <w:hideMark/>
+          </w:tcPr>
+          <w:p>
+            <w:pPr>
+              <w:spacing w:after="160" w:line="278" w:lineRule="auto"/>
+            </w:pPr>
+            <w:r>
+              <w:rPr>
+                <w:b/>
+                <w:bCs/>
+              </w:rPr>
+              <w:t>Commit History</w:t>
+            </w:r>
+          </w:p>
+        </w:tc>
+        <w:tc>
+          <w:tcPr>
+            <w:tcW w:w="0" w:type="auto"/>
+            <w:hideMark/>
+          </w:tcPr>
+          <w:p>
+            <w:pPr>
+              <w:spacing w:after="160" w:line="278" w:lineRule="auto"/>
+            </w:pPr>
+            <w:r>
+              <w:t>Preserves all commits, including merge commits</w:t>
+            </w:r>
+          </w:p>
+        </w:tc>
+        <w:tc>
+          <w:tcPr>
+            <w:tcW w:w="0" w:type="auto"/>
+            <w:hideMark/>
+          </w:tcPr>
+          <w:p>
+            <w:pPr>
+              <w:spacing w:after="160" w:line="278" w:lineRule="auto"/>
+            </w:pPr>
+            <w:r>
+              <w:t>Creates a linear history by reapplying commits</w:t>
+            </w:r>
+          </w:p>
+        </w:tc>
+      </w:tr>
+      <w:tr>
+        <w:tc>
+          <w:tcPr>
+            <w:tcW w:w="0" w:type="auto"/>
+            <w:shd w:val="clear" w:color="auto" w:fill="002060"/>
+            <w:hideMark/>
+          </w:tcPr>
+          <w:p>
+            <w:pPr>
+              <w:spacing w:after="160" w:line="278" w:lineRule="auto"/>
+            </w:pPr>
+            <w:r>
+              <w:rPr>
+                <w:b/>
+                <w:bCs/>
+              </w:rPr>
+              <w:t>Conflict Handling</w:t>
+            </w:r>
+          </w:p>
+        </w:tc>
+        <w:tc>
+          <w:tcPr>
+            <w:tcW w:w="0" w:type="auto"/>
+            <w:hideMark/>
+          </w:tcPr>
+          <w:p>
+            <w:pPr>
+              <w:spacing w:after="160" w:line="278" w:lineRule="auto"/>
+            </w:pPr>
+            <w:r>
+              <w:t>Resolves conflicts once during the merge</w:t>
+            </w:r>
+          </w:p>
+        </w:tc>
+        <w:tc>
+          <w:tcPr>
+            <w:tcW w:w="0" w:type="auto"/>
+            <w:hideMark/>
+          </w:tcPr>
+          <w:p>
+            <w:pPr>
+              <w:spacing w:after="160" w:line="278" w:lineRule="auto"/>
+            </w:pPr>
+            <w:r>
+              <w:t>Resolves conflicts at each commit during rebase</w:t>
+            </w:r>
+          </w:p>
+        </w:tc>
+      </w:tr>
+      <w:tr>
+        <w:tc>
+          <w:tcPr>
+            <w:tcW w:w="0" w:type="auto"/>
+            <w:shd w:val="clear" w:color="auto" w:fill="002060"/>
+            <w:hideMark/>
+          </w:tcPr>
+          <w:p>
+            <w:pPr>
+              <w:spacing w:after="160" w:line="278" w:lineRule="auto"/>
+            </w:pPr>
+            <w:r>
+              <w:rPr>
+                <w:b/>
+                <w:bCs/>
+              </w:rPr>
+              <w:t>Use Case</w:t>
+            </w:r>
+          </w:p>
+        </w:tc>
+        <w:tc>
+          <w:tcPr>
+            <w:tcW w:w="0" w:type="auto"/>
+            <w:hideMark/>
+          </w:tcPr>
+          <w:p>
+            <w:pPr>
+              <w:spacing w:after="160" w:line="278" w:lineRule="auto"/>
+            </w:pPr>
+            <w:r>
+              <w:t>Best for preserving history in collaborative projects</w:t>
+            </w:r>
+          </w:p>
+        </w:tc>
+        <w:tc>
+          <w:tcPr>
+            <w:tcW w:w="0" w:type="auto"/>
+            <w:hideMark/>
+          </w:tcPr>
+          <w:p>
+            <w:pPr>
+              <w:spacing w:after="160" w:line="278" w:lineRule="auto"/>
+            </w:pPr>
+            <w:r>
+              <w:t>Best for keeping a clean, linear history</w:t>
+            </w:r>
+          </w:p>
+        </w:tc>
+      </w:tr>
+    </w:tbl>
+    <w:p/>
+    <w:p>
+      <w:pPr>
+        <w:pStyle w:val="Heading2"/>
+        <w:rPr>
+          <w:b/>
+          <w:bCs/>
+        </w:rPr>
+      </w:pPr>
+      <w:r>
+        <w:rPr>
+          <w:b/>
+          <w:bCs/>
+        </w:rPr>
+        <w:t>Example Usage</w:t>
+      </w:r>
+    </w:p>
+    <w:p>
+      <w:pPr>
+        <w:rPr>
+          <w:b/>
+          <w:bCs/>
+        </w:rPr>
+      </w:pPr>
+      <w:r>
+        <w:rPr>
+          <w:b/>
+          <w:bCs/>
+        </w:rPr>
+        <w:t>Using git merge</w:t>
+      </w:r>
+    </w:p>
+    <w:p>
+      <w:pPr>
+        <w:ind w:firstLine="720"/>
+      </w:pPr>
+      <w:r>
+        <w:t>g</w:t>
+      </w:r>
+      <w:r>
+        <w:t>it checkout feature-branch</w:t>
+      </w:r>
+    </w:p>
+    <w:p>
+      <w:pPr>
+        <w:rPr>
+          <w:b/>
+          <w:bCs/>
+        </w:rPr>
+      </w:pPr>
+      <w:r>
+        <w:rPr>
+          <w:b/>
+          <w:bCs/>
+        </w:rPr>
+        <w:t>Git merge main</w:t>
+      </w:r>
+    </w:p>
+    <w:p>
+      <w:pPr>
+        <w:ind w:left="720"/>
+      </w:pPr>
+      <w:r>
+        <w:t xml:space="preserve">Creates a merge commit </w:t>
+      </w:r>
+      <w:r>
+        <w:t>that ties</w:t>
+      </w:r>
+      <w:r>
+        <w:t xml:space="preserve"> both histories together</w:t>
+      </w:r>
+    </w:p>
+    <w:p>
+      <w:pPr>
+        <w:ind w:left="720"/>
+      </w:pPr>
+      <w:r>
+        <w:t>Maintain the original commit structure</w:t>
+      </w:r>
+    </w:p>
+    <w:p>
+      <w:pPr>
+        <w:rPr>
+          <w:b/>
+          <w:bCs/>
+        </w:rPr>
+      </w:pPr>
+      <w:r>
+        <w:rPr>
+          <w:b/>
+          <w:bCs/>
+        </w:rPr>
+        <w:t>Using git rebase</w:t>
+      </w:r>
+    </w:p>
+    <w:p>
+      <w:pPr>
+        <w:ind w:left="720"/>
+      </w:pPr>
+      <w:r>
+        <w:t>Git checkout feature-branch</w:t>
+      </w:r>
+    </w:p>
+    <w:p>
+      <w:pPr>
+        <w:ind w:left="720" w:firstLine="720"/>
+      </w:pPr>
+      <w:r>
+        <w:t>g</w:t>
+      </w:r>
+      <w:r>
+        <w:t>it rebase main</w:t>
+      </w:r>
+    </w:p>
+    <w:p>
+      <w:pPr>
+        <w:ind w:left="720"/>
+      </w:pPr>
+      <w:r>
+        <w:t>Moves the feature branch commits on top of the latest main branch</w:t>
+      </w:r>
+    </w:p>
+    <w:p>
+      <w:pPr>
+        <w:ind w:left="720"/>
+      </w:pPr>
+      <w:r>
+        <w:t>Eliminates unnecessary merge commits for a cleaner history</w:t>
+      </w:r>
+    </w:p>
+    <w:p/>
+    <w:p>
+      <w:pPr>
+        <w:pStyle w:val="Heading2"/>
+        <w:rPr>
+          <w:b/>
+          <w:bCs/>
+        </w:rPr>
+      </w:pPr>
+      <w:r>
+        <w:rPr>
+          <w:b/>
+          <w:bCs/>
+        </w:rPr>
+        <w:t>Hands-on Example</w:t>
+      </w:r>
+    </w:p>
+    <w:p>
+      <w:r>
+        <w:t>Try both approaches in your LearnGit repository by:</w:t>
+      </w:r>
+    </w:p>
+    <w:p>
+      <w:pPr>
+        <w:numPr>
+          <w:ilvl w:val="0"/>
+          <w:numId w:val="12"/>
+        </w:numPr>
+      </w:pPr>
+      <w:r>
+        <w:t>Creating a new branch: git checkout -b new-feature</w:t>
+      </w:r>
+    </w:p>
+    <w:p>
+      <w:pPr>
+        <w:numPr>
+          <w:ilvl w:val="0"/>
+          <w:numId w:val="12"/>
+        </w:numPr>
+      </w:pPr>
+      <w:r>
+        <w:t>Making some changes and committing them.</w:t>
+      </w:r>
+    </w:p>
+    <w:p>
+      <w:pPr>
+        <w:numPr>
+          <w:ilvl w:val="0"/>
+          <w:numId w:val="12"/>
+        </w:numPr>
+      </w:pPr>
+      <w:r>
+        <w:t>Merging with git merge main or rebasing with git rebase main.</w:t>
+      </w:r>
+    </w:p>
+    <w:p>
+      <w:pPr>
+        <w:numPr>
+          <w:ilvl w:val="0"/>
+          <w:numId w:val="12"/>
+        </w:numPr>
+      </w:pPr>
+      <w:r>
+        <w:t>Observing the difference in commit history using git log --oneline --graph.</w:t>
+      </w:r>
+    </w:p>
+    <w:p/>
     <w:sectPr>
-      <w:footerReference w:type="default" r:id="rId8"/>
+      <w:footerReference w:type="default" r:id="rId11"/>
       <w:pgSz w:w="11906" w:h="16838"/>
       <w:pgMar w:top="1440" w:right="1440" w:bottom="1440" w:left="1440" w:header="708" w:footer="708" w:gutter="0"/>
       <w:pgNumType w:start="0"/>
@@ -4006,6 +6550,1283 @@
     </w:p>
   </w:footnote>
 </w:footnotes>
+</file>
+
+<file path=word/numbering.xml><?xml version="1.0" encoding="utf-8"?>
+<w:numbering xmlns:wpc="http://schemas.microsoft.com/office/word/2010/wordprocessingCanvas" xmlns:cx="http://schemas.microsoft.com/office/drawing/2014/chartex" xmlns:cx1="http://schemas.microsoft.com/office/drawing/2015/9/8/chartex" xmlns:cx2="http://schemas.microsoft.com/office/drawing/2015/10/21/chartex" xmlns:cx3="http://schemas.microsoft.com/office/drawing/2016/5/9/chartex" xmlns:cx4="http://schemas.microsoft.com/office/drawing/2016/5/10/chartex" xmlns:cx5="http://schemas.microsoft.com/office/drawing/2016/5/11/chartex" xmlns:cx6="http://schemas.microsoft.com/office/drawing/2016/5/12/chartex" xmlns:cx7="http://schemas.microsoft.com/office/drawing/2016/5/13/chartex" xmlns:cx8="http://schemas.microsoft.com/office/drawing/2016/5/14/chartex" xmlns:mc="http://schemas.openxmlformats.org/markup-compatibility/2006" xmlns:aink="http://schemas.microsoft.com/office/drawing/2016/ink" xmlns:am3d="http://schemas.microsoft.com/office/drawing/2017/model3d" xmlns:o="urn:schemas-microsoft-com:office:office" xmlns:oel="http://schemas.microsoft.com/office/2019/extlst" xmlns:r="http://schemas.openxmlformats.org/officeDocument/2006/relationships" xmlns:m="http://schemas.openxmlformats.org/officeDocument/2006/math" xmlns:v="urn:schemas-microsoft-com:vml" xmlns:wp14="http://schemas.microsoft.com/office/word/2010/wordprocessingDrawing" xmlns:wp="http://schemas.openxmlformats.org/drawingml/2006/wordprocessingDrawing" xmlns:w10="urn:schemas-microsoft-com:office:word" xmlns:w="http://schemas.openxmlformats.org/wordprocessingml/2006/main" xmlns:w14="http://schemas.microsoft.com/office/word/2010/wordml" xmlns:w15="http://schemas.microsoft.com/office/word/2012/wordml" xmlns:w16cex="http://schemas.microsoft.com/office/word/2018/wordml/cex" xmlns:w16cid="http://schemas.microsoft.com/office/word/2016/wordml/cid" xmlns:w16="http://schemas.microsoft.com/office/word/2018/wordml" xmlns:w16du="http://schemas.microsoft.com/office/word/2023/wordml/word16du" xmlns:w16sdtdh="http://schemas.microsoft.com/office/word/2020/wordml/sdtdatahash" xmlns:w16sdtfl="http://schemas.microsoft.com/office/word/2024/wordml/sdtformatlock" xmlns:w16se="http://schemas.microsoft.com/office/word/2015/wordml/symex" xmlns:wpg="http://schemas.microsoft.com/office/word/2010/wordprocessingGroup" xmlns:wpi="http://schemas.microsoft.com/office/word/2010/wordprocessingInk" xmlns:wne="http://schemas.microsoft.com/office/word/2006/wordml" xmlns:wps="http://schemas.microsoft.com/office/word/2010/wordprocessingShape" mc:Ignorable="w14 w15 w16se w16cid w16 w16cex w16sdtdh w16sdtfl w16du wp14">
+  <w:abstractNum w:abstractNumId="0" w15:restartNumberingAfterBreak="0">
+    <w:nsid w:val="06E528EA"/>
+    <w:multiLevelType w:val="hybridMultilevel"/>
+    <w:tmpl w:val="7FF8C3FE"/>
+    <w:lvl w:ilvl="0" w:tplc="40090019">
+      <w:start w:val="1"/>
+      <w:numFmt w:val="lowerLetter"/>
+      <w:lvlText w:val="%1."/>
+      <w:lvlJc w:val="left"/>
+      <w:pPr>
+        <w:ind w:left="720" w:hanging="360"/>
+      </w:pPr>
+      <w:rPr>
+        <w:rFonts w:hint="default"/>
+      </w:rPr>
+    </w:lvl>
+    <w:lvl w:ilvl="1" w:tplc="40090019" w:tentative="1">
+      <w:start w:val="1"/>
+      <w:numFmt w:val="lowerLetter"/>
+      <w:lvlText w:val="%2."/>
+      <w:lvlJc w:val="left"/>
+      <w:pPr>
+        <w:ind w:left="1440" w:hanging="360"/>
+      </w:pPr>
+    </w:lvl>
+    <w:lvl w:ilvl="2" w:tplc="4009001B" w:tentative="1">
+      <w:start w:val="1"/>
+      <w:numFmt w:val="lowerRoman"/>
+      <w:lvlText w:val="%3."/>
+      <w:lvlJc w:val="right"/>
+      <w:pPr>
+        <w:ind w:left="2160" w:hanging="180"/>
+      </w:pPr>
+    </w:lvl>
+    <w:lvl w:ilvl="3" w:tplc="4009000F" w:tentative="1">
+      <w:start w:val="1"/>
+      <w:numFmt w:val="decimal"/>
+      <w:lvlText w:val="%4."/>
+      <w:lvlJc w:val="left"/>
+      <w:pPr>
+        <w:ind w:left="2880" w:hanging="360"/>
+      </w:pPr>
+    </w:lvl>
+    <w:lvl w:ilvl="4" w:tplc="40090019" w:tentative="1">
+      <w:start w:val="1"/>
+      <w:numFmt w:val="lowerLetter"/>
+      <w:lvlText w:val="%5."/>
+      <w:lvlJc w:val="left"/>
+      <w:pPr>
+        <w:ind w:left="3600" w:hanging="360"/>
+      </w:pPr>
+    </w:lvl>
+    <w:lvl w:ilvl="5" w:tplc="4009001B" w:tentative="1">
+      <w:start w:val="1"/>
+      <w:numFmt w:val="lowerRoman"/>
+      <w:lvlText w:val="%6."/>
+      <w:lvlJc w:val="right"/>
+      <w:pPr>
+        <w:ind w:left="4320" w:hanging="180"/>
+      </w:pPr>
+    </w:lvl>
+    <w:lvl w:ilvl="6" w:tplc="4009000F" w:tentative="1">
+      <w:start w:val="1"/>
+      <w:numFmt w:val="decimal"/>
+      <w:lvlText w:val="%7."/>
+      <w:lvlJc w:val="left"/>
+      <w:pPr>
+        <w:ind w:left="5040" w:hanging="360"/>
+      </w:pPr>
+    </w:lvl>
+    <w:lvl w:ilvl="7" w:tplc="40090019" w:tentative="1">
+      <w:start w:val="1"/>
+      <w:numFmt w:val="lowerLetter"/>
+      <w:lvlText w:val="%8."/>
+      <w:lvlJc w:val="left"/>
+      <w:pPr>
+        <w:ind w:left="5760" w:hanging="360"/>
+      </w:pPr>
+    </w:lvl>
+    <w:lvl w:ilvl="8" w:tplc="4009001B" w:tentative="1">
+      <w:start w:val="1"/>
+      <w:numFmt w:val="lowerRoman"/>
+      <w:lvlText w:val="%9."/>
+      <w:lvlJc w:val="right"/>
+      <w:pPr>
+        <w:ind w:left="6480" w:hanging="180"/>
+      </w:pPr>
+    </w:lvl>
+  </w:abstractNum>
+  <w:abstractNum w:abstractNumId="1" w15:restartNumberingAfterBreak="0">
+    <w:nsid w:val="13B70B42"/>
+    <w:multiLevelType w:val="multilevel"/>
+    <w:tmpl w:val="214224FE"/>
+    <w:lvl w:ilvl="0">
+      <w:start w:val="1"/>
+      <w:numFmt w:val="decimal"/>
+      <w:lvlText w:val="%1."/>
+      <w:lvlJc w:val="left"/>
+      <w:pPr>
+        <w:tabs>
+          <w:tab w:val="num" w:pos="720"/>
+        </w:tabs>
+        <w:ind w:left="720" w:hanging="360"/>
+      </w:pPr>
+    </w:lvl>
+    <w:lvl w:ilvl="1" w:tentative="1">
+      <w:start w:val="1"/>
+      <w:numFmt w:val="decimal"/>
+      <w:lvlText w:val="%2."/>
+      <w:lvlJc w:val="left"/>
+      <w:pPr>
+        <w:tabs>
+          <w:tab w:val="num" w:pos="1440"/>
+        </w:tabs>
+        <w:ind w:left="1440" w:hanging="360"/>
+      </w:pPr>
+    </w:lvl>
+    <w:lvl w:ilvl="2" w:tentative="1">
+      <w:start w:val="1"/>
+      <w:numFmt w:val="decimal"/>
+      <w:lvlText w:val="%3."/>
+      <w:lvlJc w:val="left"/>
+      <w:pPr>
+        <w:tabs>
+          <w:tab w:val="num" w:pos="2160"/>
+        </w:tabs>
+        <w:ind w:left="2160" w:hanging="360"/>
+      </w:pPr>
+    </w:lvl>
+    <w:lvl w:ilvl="3" w:tentative="1">
+      <w:start w:val="1"/>
+      <w:numFmt w:val="decimal"/>
+      <w:lvlText w:val="%4."/>
+      <w:lvlJc w:val="left"/>
+      <w:pPr>
+        <w:tabs>
+          <w:tab w:val="num" w:pos="2880"/>
+        </w:tabs>
+        <w:ind w:left="2880" w:hanging="360"/>
+      </w:pPr>
+    </w:lvl>
+    <w:lvl w:ilvl="4" w:tentative="1">
+      <w:start w:val="1"/>
+      <w:numFmt w:val="decimal"/>
+      <w:lvlText w:val="%5."/>
+      <w:lvlJc w:val="left"/>
+      <w:pPr>
+        <w:tabs>
+          <w:tab w:val="num" w:pos="3600"/>
+        </w:tabs>
+        <w:ind w:left="3600" w:hanging="360"/>
+      </w:pPr>
+    </w:lvl>
+    <w:lvl w:ilvl="5" w:tentative="1">
+      <w:start w:val="1"/>
+      <w:numFmt w:val="decimal"/>
+      <w:lvlText w:val="%6."/>
+      <w:lvlJc w:val="left"/>
+      <w:pPr>
+        <w:tabs>
+          <w:tab w:val="num" w:pos="4320"/>
+        </w:tabs>
+        <w:ind w:left="4320" w:hanging="360"/>
+      </w:pPr>
+    </w:lvl>
+    <w:lvl w:ilvl="6" w:tentative="1">
+      <w:start w:val="1"/>
+      <w:numFmt w:val="decimal"/>
+      <w:lvlText w:val="%7."/>
+      <w:lvlJc w:val="left"/>
+      <w:pPr>
+        <w:tabs>
+          <w:tab w:val="num" w:pos="5040"/>
+        </w:tabs>
+        <w:ind w:left="5040" w:hanging="360"/>
+      </w:pPr>
+    </w:lvl>
+    <w:lvl w:ilvl="7" w:tentative="1">
+      <w:start w:val="1"/>
+      <w:numFmt w:val="decimal"/>
+      <w:lvlText w:val="%8."/>
+      <w:lvlJc w:val="left"/>
+      <w:pPr>
+        <w:tabs>
+          <w:tab w:val="num" w:pos="5760"/>
+        </w:tabs>
+        <w:ind w:left="5760" w:hanging="360"/>
+      </w:pPr>
+    </w:lvl>
+    <w:lvl w:ilvl="8" w:tentative="1">
+      <w:start w:val="1"/>
+      <w:numFmt w:val="decimal"/>
+      <w:lvlText w:val="%9."/>
+      <w:lvlJc w:val="left"/>
+      <w:pPr>
+        <w:tabs>
+          <w:tab w:val="num" w:pos="6480"/>
+        </w:tabs>
+        <w:ind w:left="6480" w:hanging="360"/>
+      </w:pPr>
+    </w:lvl>
+  </w:abstractNum>
+  <w:abstractNum w:abstractNumId="2" w15:restartNumberingAfterBreak="0">
+    <w:nsid w:val="1FB051DA"/>
+    <w:multiLevelType w:val="hybridMultilevel"/>
+    <w:tmpl w:val="A18E2EF4"/>
+    <w:lvl w:ilvl="0" w:tplc="4009000F">
+      <w:start w:val="1"/>
+      <w:numFmt w:val="decimal"/>
+      <w:lvlText w:val="%1."/>
+      <w:lvlJc w:val="left"/>
+      <w:pPr>
+        <w:ind w:left="720" w:hanging="360"/>
+      </w:pPr>
+      <w:rPr>
+        <w:rFonts w:hint="default"/>
+      </w:rPr>
+    </w:lvl>
+    <w:lvl w:ilvl="1" w:tplc="40090019">
+      <w:start w:val="1"/>
+      <w:numFmt w:val="lowerLetter"/>
+      <w:lvlText w:val="%2."/>
+      <w:lvlJc w:val="left"/>
+      <w:pPr>
+        <w:ind w:left="1440" w:hanging="360"/>
+      </w:pPr>
+    </w:lvl>
+    <w:lvl w:ilvl="2" w:tplc="4009001B" w:tentative="1">
+      <w:start w:val="1"/>
+      <w:numFmt w:val="lowerRoman"/>
+      <w:lvlText w:val="%3."/>
+      <w:lvlJc w:val="right"/>
+      <w:pPr>
+        <w:ind w:left="2160" w:hanging="180"/>
+      </w:pPr>
+    </w:lvl>
+    <w:lvl w:ilvl="3" w:tplc="4009000F" w:tentative="1">
+      <w:start w:val="1"/>
+      <w:numFmt w:val="decimal"/>
+      <w:lvlText w:val="%4."/>
+      <w:lvlJc w:val="left"/>
+      <w:pPr>
+        <w:ind w:left="2880" w:hanging="360"/>
+      </w:pPr>
+    </w:lvl>
+    <w:lvl w:ilvl="4" w:tplc="40090019" w:tentative="1">
+      <w:start w:val="1"/>
+      <w:numFmt w:val="lowerLetter"/>
+      <w:lvlText w:val="%5."/>
+      <w:lvlJc w:val="left"/>
+      <w:pPr>
+        <w:ind w:left="3600" w:hanging="360"/>
+      </w:pPr>
+    </w:lvl>
+    <w:lvl w:ilvl="5" w:tplc="4009001B" w:tentative="1">
+      <w:start w:val="1"/>
+      <w:numFmt w:val="lowerRoman"/>
+      <w:lvlText w:val="%6."/>
+      <w:lvlJc w:val="right"/>
+      <w:pPr>
+        <w:ind w:left="4320" w:hanging="180"/>
+      </w:pPr>
+    </w:lvl>
+    <w:lvl w:ilvl="6" w:tplc="4009000F" w:tentative="1">
+      <w:start w:val="1"/>
+      <w:numFmt w:val="decimal"/>
+      <w:lvlText w:val="%7."/>
+      <w:lvlJc w:val="left"/>
+      <w:pPr>
+        <w:ind w:left="5040" w:hanging="360"/>
+      </w:pPr>
+    </w:lvl>
+    <w:lvl w:ilvl="7" w:tplc="40090019" w:tentative="1">
+      <w:start w:val="1"/>
+      <w:numFmt w:val="lowerLetter"/>
+      <w:lvlText w:val="%8."/>
+      <w:lvlJc w:val="left"/>
+      <w:pPr>
+        <w:ind w:left="5760" w:hanging="360"/>
+      </w:pPr>
+    </w:lvl>
+    <w:lvl w:ilvl="8" w:tplc="4009001B" w:tentative="1">
+      <w:start w:val="1"/>
+      <w:numFmt w:val="lowerRoman"/>
+      <w:lvlText w:val="%9."/>
+      <w:lvlJc w:val="right"/>
+      <w:pPr>
+        <w:ind w:left="6480" w:hanging="180"/>
+      </w:pPr>
+    </w:lvl>
+  </w:abstractNum>
+  <w:abstractNum w:abstractNumId="3" w15:restartNumberingAfterBreak="0">
+    <w:nsid w:val="22D03800"/>
+    <w:multiLevelType w:val="hybridMultilevel"/>
+    <w:tmpl w:val="2AC42B5E"/>
+    <w:lvl w:ilvl="0" w:tplc="4009000F">
+      <w:start w:val="1"/>
+      <w:numFmt w:val="decimal"/>
+      <w:lvlText w:val="%1."/>
+      <w:lvlJc w:val="left"/>
+      <w:pPr>
+        <w:ind w:left="720" w:hanging="360"/>
+      </w:pPr>
+      <w:rPr>
+        <w:rFonts w:hint="default"/>
+      </w:rPr>
+    </w:lvl>
+    <w:lvl w:ilvl="1" w:tplc="40090019" w:tentative="1">
+      <w:start w:val="1"/>
+      <w:numFmt w:val="lowerLetter"/>
+      <w:lvlText w:val="%2."/>
+      <w:lvlJc w:val="left"/>
+      <w:pPr>
+        <w:ind w:left="1440" w:hanging="360"/>
+      </w:pPr>
+    </w:lvl>
+    <w:lvl w:ilvl="2" w:tplc="4009001B" w:tentative="1">
+      <w:start w:val="1"/>
+      <w:numFmt w:val="lowerRoman"/>
+      <w:lvlText w:val="%3."/>
+      <w:lvlJc w:val="right"/>
+      <w:pPr>
+        <w:ind w:left="2160" w:hanging="180"/>
+      </w:pPr>
+    </w:lvl>
+    <w:lvl w:ilvl="3" w:tplc="4009000F" w:tentative="1">
+      <w:start w:val="1"/>
+      <w:numFmt w:val="decimal"/>
+      <w:lvlText w:val="%4."/>
+      <w:lvlJc w:val="left"/>
+      <w:pPr>
+        <w:ind w:left="2880" w:hanging="360"/>
+      </w:pPr>
+    </w:lvl>
+    <w:lvl w:ilvl="4" w:tplc="40090019" w:tentative="1">
+      <w:start w:val="1"/>
+      <w:numFmt w:val="lowerLetter"/>
+      <w:lvlText w:val="%5."/>
+      <w:lvlJc w:val="left"/>
+      <w:pPr>
+        <w:ind w:left="3600" w:hanging="360"/>
+      </w:pPr>
+    </w:lvl>
+    <w:lvl w:ilvl="5" w:tplc="4009001B" w:tentative="1">
+      <w:start w:val="1"/>
+      <w:numFmt w:val="lowerRoman"/>
+      <w:lvlText w:val="%6."/>
+      <w:lvlJc w:val="right"/>
+      <w:pPr>
+        <w:ind w:left="4320" w:hanging="180"/>
+      </w:pPr>
+    </w:lvl>
+    <w:lvl w:ilvl="6" w:tplc="4009000F" w:tentative="1">
+      <w:start w:val="1"/>
+      <w:numFmt w:val="decimal"/>
+      <w:lvlText w:val="%7."/>
+      <w:lvlJc w:val="left"/>
+      <w:pPr>
+        <w:ind w:left="5040" w:hanging="360"/>
+      </w:pPr>
+    </w:lvl>
+    <w:lvl w:ilvl="7" w:tplc="40090019" w:tentative="1">
+      <w:start w:val="1"/>
+      <w:numFmt w:val="lowerLetter"/>
+      <w:lvlText w:val="%8."/>
+      <w:lvlJc w:val="left"/>
+      <w:pPr>
+        <w:ind w:left="5760" w:hanging="360"/>
+      </w:pPr>
+    </w:lvl>
+    <w:lvl w:ilvl="8" w:tplc="4009001B" w:tentative="1">
+      <w:start w:val="1"/>
+      <w:numFmt w:val="lowerRoman"/>
+      <w:lvlText w:val="%9."/>
+      <w:lvlJc w:val="right"/>
+      <w:pPr>
+        <w:ind w:left="6480" w:hanging="180"/>
+      </w:pPr>
+    </w:lvl>
+  </w:abstractNum>
+  <w:abstractNum w:abstractNumId="4" w15:restartNumberingAfterBreak="0">
+    <w:nsid w:val="41F92294"/>
+    <w:multiLevelType w:val="hybridMultilevel"/>
+    <w:tmpl w:val="E92E4D7C"/>
+    <w:lvl w:ilvl="0" w:tplc="4009000F">
+      <w:start w:val="1"/>
+      <w:numFmt w:val="decimal"/>
+      <w:lvlText w:val="%1."/>
+      <w:lvlJc w:val="left"/>
+      <w:pPr>
+        <w:ind w:left="720" w:hanging="360"/>
+      </w:pPr>
+      <w:rPr>
+        <w:rFonts w:hint="default"/>
+      </w:rPr>
+    </w:lvl>
+    <w:lvl w:ilvl="1" w:tplc="40090019" w:tentative="1">
+      <w:start w:val="1"/>
+      <w:numFmt w:val="lowerLetter"/>
+      <w:lvlText w:val="%2."/>
+      <w:lvlJc w:val="left"/>
+      <w:pPr>
+        <w:ind w:left="1440" w:hanging="360"/>
+      </w:pPr>
+    </w:lvl>
+    <w:lvl w:ilvl="2" w:tplc="4009001B" w:tentative="1">
+      <w:start w:val="1"/>
+      <w:numFmt w:val="lowerRoman"/>
+      <w:lvlText w:val="%3."/>
+      <w:lvlJc w:val="right"/>
+      <w:pPr>
+        <w:ind w:left="2160" w:hanging="180"/>
+      </w:pPr>
+    </w:lvl>
+    <w:lvl w:ilvl="3" w:tplc="4009000F" w:tentative="1">
+      <w:start w:val="1"/>
+      <w:numFmt w:val="decimal"/>
+      <w:lvlText w:val="%4."/>
+      <w:lvlJc w:val="left"/>
+      <w:pPr>
+        <w:ind w:left="2880" w:hanging="360"/>
+      </w:pPr>
+    </w:lvl>
+    <w:lvl w:ilvl="4" w:tplc="40090019" w:tentative="1">
+      <w:start w:val="1"/>
+      <w:numFmt w:val="lowerLetter"/>
+      <w:lvlText w:val="%5."/>
+      <w:lvlJc w:val="left"/>
+      <w:pPr>
+        <w:ind w:left="3600" w:hanging="360"/>
+      </w:pPr>
+    </w:lvl>
+    <w:lvl w:ilvl="5" w:tplc="4009001B" w:tentative="1">
+      <w:start w:val="1"/>
+      <w:numFmt w:val="lowerRoman"/>
+      <w:lvlText w:val="%6."/>
+      <w:lvlJc w:val="right"/>
+      <w:pPr>
+        <w:ind w:left="4320" w:hanging="180"/>
+      </w:pPr>
+    </w:lvl>
+    <w:lvl w:ilvl="6" w:tplc="4009000F" w:tentative="1">
+      <w:start w:val="1"/>
+      <w:numFmt w:val="decimal"/>
+      <w:lvlText w:val="%7."/>
+      <w:lvlJc w:val="left"/>
+      <w:pPr>
+        <w:ind w:left="5040" w:hanging="360"/>
+      </w:pPr>
+    </w:lvl>
+    <w:lvl w:ilvl="7" w:tplc="40090019" w:tentative="1">
+      <w:start w:val="1"/>
+      <w:numFmt w:val="lowerLetter"/>
+      <w:lvlText w:val="%8."/>
+      <w:lvlJc w:val="left"/>
+      <w:pPr>
+        <w:ind w:left="5760" w:hanging="360"/>
+      </w:pPr>
+    </w:lvl>
+    <w:lvl w:ilvl="8" w:tplc="4009001B" w:tentative="1">
+      <w:start w:val="1"/>
+      <w:numFmt w:val="lowerRoman"/>
+      <w:lvlText w:val="%9."/>
+      <w:lvlJc w:val="right"/>
+      <w:pPr>
+        <w:ind w:left="6480" w:hanging="180"/>
+      </w:pPr>
+    </w:lvl>
+  </w:abstractNum>
+  <w:abstractNum w:abstractNumId="5" w15:restartNumberingAfterBreak="0">
+    <w:nsid w:val="457029D0"/>
+    <w:multiLevelType w:val="hybridMultilevel"/>
+    <w:tmpl w:val="9BAE0506"/>
+    <w:lvl w:ilvl="0" w:tplc="4009000F">
+      <w:start w:val="1"/>
+      <w:numFmt w:val="decimal"/>
+      <w:lvlText w:val="%1."/>
+      <w:lvlJc w:val="left"/>
+      <w:pPr>
+        <w:ind w:left="720" w:hanging="360"/>
+      </w:pPr>
+      <w:rPr>
+        <w:rFonts w:hint="default"/>
+      </w:rPr>
+    </w:lvl>
+    <w:lvl w:ilvl="1" w:tplc="40090019" w:tentative="1">
+      <w:start w:val="1"/>
+      <w:numFmt w:val="lowerLetter"/>
+      <w:lvlText w:val="%2."/>
+      <w:lvlJc w:val="left"/>
+      <w:pPr>
+        <w:ind w:left="1440" w:hanging="360"/>
+      </w:pPr>
+    </w:lvl>
+    <w:lvl w:ilvl="2" w:tplc="4009001B" w:tentative="1">
+      <w:start w:val="1"/>
+      <w:numFmt w:val="lowerRoman"/>
+      <w:lvlText w:val="%3."/>
+      <w:lvlJc w:val="right"/>
+      <w:pPr>
+        <w:ind w:left="2160" w:hanging="180"/>
+      </w:pPr>
+    </w:lvl>
+    <w:lvl w:ilvl="3" w:tplc="4009000F" w:tentative="1">
+      <w:start w:val="1"/>
+      <w:numFmt w:val="decimal"/>
+      <w:lvlText w:val="%4."/>
+      <w:lvlJc w:val="left"/>
+      <w:pPr>
+        <w:ind w:left="2880" w:hanging="360"/>
+      </w:pPr>
+    </w:lvl>
+    <w:lvl w:ilvl="4" w:tplc="40090019" w:tentative="1">
+      <w:start w:val="1"/>
+      <w:numFmt w:val="lowerLetter"/>
+      <w:lvlText w:val="%5."/>
+      <w:lvlJc w:val="left"/>
+      <w:pPr>
+        <w:ind w:left="3600" w:hanging="360"/>
+      </w:pPr>
+    </w:lvl>
+    <w:lvl w:ilvl="5" w:tplc="4009001B" w:tentative="1">
+      <w:start w:val="1"/>
+      <w:numFmt w:val="lowerRoman"/>
+      <w:lvlText w:val="%6."/>
+      <w:lvlJc w:val="right"/>
+      <w:pPr>
+        <w:ind w:left="4320" w:hanging="180"/>
+      </w:pPr>
+    </w:lvl>
+    <w:lvl w:ilvl="6" w:tplc="4009000F" w:tentative="1">
+      <w:start w:val="1"/>
+      <w:numFmt w:val="decimal"/>
+      <w:lvlText w:val="%7."/>
+      <w:lvlJc w:val="left"/>
+      <w:pPr>
+        <w:ind w:left="5040" w:hanging="360"/>
+      </w:pPr>
+    </w:lvl>
+    <w:lvl w:ilvl="7" w:tplc="40090019" w:tentative="1">
+      <w:start w:val="1"/>
+      <w:numFmt w:val="lowerLetter"/>
+      <w:lvlText w:val="%8."/>
+      <w:lvlJc w:val="left"/>
+      <w:pPr>
+        <w:ind w:left="5760" w:hanging="360"/>
+      </w:pPr>
+    </w:lvl>
+    <w:lvl w:ilvl="8" w:tplc="4009001B" w:tentative="1">
+      <w:start w:val="1"/>
+      <w:numFmt w:val="lowerRoman"/>
+      <w:lvlText w:val="%9."/>
+      <w:lvlJc w:val="right"/>
+      <w:pPr>
+        <w:ind w:left="6480" w:hanging="180"/>
+      </w:pPr>
+    </w:lvl>
+  </w:abstractNum>
+  <w:abstractNum w:abstractNumId="6" w15:restartNumberingAfterBreak="0">
+    <w:nsid w:val="4CC26675"/>
+    <w:multiLevelType w:val="hybridMultilevel"/>
+    <w:tmpl w:val="259E82DE"/>
+    <w:lvl w:ilvl="0" w:tplc="4009000F">
+      <w:start w:val="1"/>
+      <w:numFmt w:val="decimal"/>
+      <w:lvlText w:val="%1."/>
+      <w:lvlJc w:val="left"/>
+      <w:pPr>
+        <w:ind w:left="720" w:hanging="360"/>
+      </w:pPr>
+      <w:rPr>
+        <w:rFonts w:hint="default"/>
+      </w:rPr>
+    </w:lvl>
+    <w:lvl w:ilvl="1" w:tplc="40090019" w:tentative="1">
+      <w:start w:val="1"/>
+      <w:numFmt w:val="lowerLetter"/>
+      <w:lvlText w:val="%2."/>
+      <w:lvlJc w:val="left"/>
+      <w:pPr>
+        <w:ind w:left="1440" w:hanging="360"/>
+      </w:pPr>
+    </w:lvl>
+    <w:lvl w:ilvl="2" w:tplc="4009001B" w:tentative="1">
+      <w:start w:val="1"/>
+      <w:numFmt w:val="lowerRoman"/>
+      <w:lvlText w:val="%3."/>
+      <w:lvlJc w:val="right"/>
+      <w:pPr>
+        <w:ind w:left="2160" w:hanging="180"/>
+      </w:pPr>
+    </w:lvl>
+    <w:lvl w:ilvl="3" w:tplc="4009000F" w:tentative="1">
+      <w:start w:val="1"/>
+      <w:numFmt w:val="decimal"/>
+      <w:lvlText w:val="%4."/>
+      <w:lvlJc w:val="left"/>
+      <w:pPr>
+        <w:ind w:left="2880" w:hanging="360"/>
+      </w:pPr>
+    </w:lvl>
+    <w:lvl w:ilvl="4" w:tplc="40090019" w:tentative="1">
+      <w:start w:val="1"/>
+      <w:numFmt w:val="lowerLetter"/>
+      <w:lvlText w:val="%5."/>
+      <w:lvlJc w:val="left"/>
+      <w:pPr>
+        <w:ind w:left="3600" w:hanging="360"/>
+      </w:pPr>
+    </w:lvl>
+    <w:lvl w:ilvl="5" w:tplc="4009001B" w:tentative="1">
+      <w:start w:val="1"/>
+      <w:numFmt w:val="lowerRoman"/>
+      <w:lvlText w:val="%6."/>
+      <w:lvlJc w:val="right"/>
+      <w:pPr>
+        <w:ind w:left="4320" w:hanging="180"/>
+      </w:pPr>
+    </w:lvl>
+    <w:lvl w:ilvl="6" w:tplc="4009000F" w:tentative="1">
+      <w:start w:val="1"/>
+      <w:numFmt w:val="decimal"/>
+      <w:lvlText w:val="%7."/>
+      <w:lvlJc w:val="left"/>
+      <w:pPr>
+        <w:ind w:left="5040" w:hanging="360"/>
+      </w:pPr>
+    </w:lvl>
+    <w:lvl w:ilvl="7" w:tplc="40090019" w:tentative="1">
+      <w:start w:val="1"/>
+      <w:numFmt w:val="lowerLetter"/>
+      <w:lvlText w:val="%8."/>
+      <w:lvlJc w:val="left"/>
+      <w:pPr>
+        <w:ind w:left="5760" w:hanging="360"/>
+      </w:pPr>
+    </w:lvl>
+    <w:lvl w:ilvl="8" w:tplc="4009001B" w:tentative="1">
+      <w:start w:val="1"/>
+      <w:numFmt w:val="lowerRoman"/>
+      <w:lvlText w:val="%9."/>
+      <w:lvlJc w:val="right"/>
+      <w:pPr>
+        <w:ind w:left="6480" w:hanging="180"/>
+      </w:pPr>
+    </w:lvl>
+  </w:abstractNum>
+  <w:abstractNum w:abstractNumId="7" w15:restartNumberingAfterBreak="0">
+    <w:nsid w:val="553054BC"/>
+    <w:multiLevelType w:val="hybridMultilevel"/>
+    <w:tmpl w:val="645488EE"/>
+    <w:lvl w:ilvl="0" w:tplc="40090019">
+      <w:start w:val="1"/>
+      <w:numFmt w:val="lowerLetter"/>
+      <w:lvlText w:val="%1."/>
+      <w:lvlJc w:val="left"/>
+      <w:pPr>
+        <w:ind w:left="720" w:hanging="360"/>
+      </w:pPr>
+      <w:rPr>
+        <w:rFonts w:hint="default"/>
+      </w:rPr>
+    </w:lvl>
+    <w:lvl w:ilvl="1" w:tplc="40090019" w:tentative="1">
+      <w:start w:val="1"/>
+      <w:numFmt w:val="lowerLetter"/>
+      <w:lvlText w:val="%2."/>
+      <w:lvlJc w:val="left"/>
+      <w:pPr>
+        <w:ind w:left="1440" w:hanging="360"/>
+      </w:pPr>
+    </w:lvl>
+    <w:lvl w:ilvl="2" w:tplc="4009001B" w:tentative="1">
+      <w:start w:val="1"/>
+      <w:numFmt w:val="lowerRoman"/>
+      <w:lvlText w:val="%3."/>
+      <w:lvlJc w:val="right"/>
+      <w:pPr>
+        <w:ind w:left="2160" w:hanging="180"/>
+      </w:pPr>
+    </w:lvl>
+    <w:lvl w:ilvl="3" w:tplc="4009000F" w:tentative="1">
+      <w:start w:val="1"/>
+      <w:numFmt w:val="decimal"/>
+      <w:lvlText w:val="%4."/>
+      <w:lvlJc w:val="left"/>
+      <w:pPr>
+        <w:ind w:left="2880" w:hanging="360"/>
+      </w:pPr>
+    </w:lvl>
+    <w:lvl w:ilvl="4" w:tplc="40090019" w:tentative="1">
+      <w:start w:val="1"/>
+      <w:numFmt w:val="lowerLetter"/>
+      <w:lvlText w:val="%5."/>
+      <w:lvlJc w:val="left"/>
+      <w:pPr>
+        <w:ind w:left="3600" w:hanging="360"/>
+      </w:pPr>
+    </w:lvl>
+    <w:lvl w:ilvl="5" w:tplc="4009001B" w:tentative="1">
+      <w:start w:val="1"/>
+      <w:numFmt w:val="lowerRoman"/>
+      <w:lvlText w:val="%6."/>
+      <w:lvlJc w:val="right"/>
+      <w:pPr>
+        <w:ind w:left="4320" w:hanging="180"/>
+      </w:pPr>
+    </w:lvl>
+    <w:lvl w:ilvl="6" w:tplc="4009000F" w:tentative="1">
+      <w:start w:val="1"/>
+      <w:numFmt w:val="decimal"/>
+      <w:lvlText w:val="%7."/>
+      <w:lvlJc w:val="left"/>
+      <w:pPr>
+        <w:ind w:left="5040" w:hanging="360"/>
+      </w:pPr>
+    </w:lvl>
+    <w:lvl w:ilvl="7" w:tplc="40090019" w:tentative="1">
+      <w:start w:val="1"/>
+      <w:numFmt w:val="lowerLetter"/>
+      <w:lvlText w:val="%8."/>
+      <w:lvlJc w:val="left"/>
+      <w:pPr>
+        <w:ind w:left="5760" w:hanging="360"/>
+      </w:pPr>
+    </w:lvl>
+    <w:lvl w:ilvl="8" w:tplc="4009001B" w:tentative="1">
+      <w:start w:val="1"/>
+      <w:numFmt w:val="lowerRoman"/>
+      <w:lvlText w:val="%9."/>
+      <w:lvlJc w:val="right"/>
+      <w:pPr>
+        <w:ind w:left="6480" w:hanging="180"/>
+      </w:pPr>
+    </w:lvl>
+  </w:abstractNum>
+  <w:abstractNum w:abstractNumId="8" w15:restartNumberingAfterBreak="0">
+    <w:nsid w:val="6B475D10"/>
+    <w:multiLevelType w:val="multilevel"/>
+    <w:tmpl w:val="F1444A30"/>
+    <w:lvl w:ilvl="0">
+      <w:start w:val="1"/>
+      <w:numFmt w:val="bullet"/>
+      <w:lvlText w:val=""/>
+      <w:lvlJc w:val="left"/>
+      <w:pPr>
+        <w:tabs>
+          <w:tab w:val="num" w:pos="720"/>
+        </w:tabs>
+        <w:ind w:left="720" w:hanging="360"/>
+      </w:pPr>
+      <w:rPr>
+        <w:rFonts w:ascii="Symbol" w:hAnsi="Symbol" w:hint="default"/>
+        <w:sz w:val="20"/>
+      </w:rPr>
+    </w:lvl>
+    <w:lvl w:ilvl="1" w:tentative="1">
+      <w:start w:val="1"/>
+      <w:numFmt w:val="bullet"/>
+      <w:lvlText w:val="o"/>
+      <w:lvlJc w:val="left"/>
+      <w:pPr>
+        <w:tabs>
+          <w:tab w:val="num" w:pos="1440"/>
+        </w:tabs>
+        <w:ind w:left="1440" w:hanging="360"/>
+      </w:pPr>
+      <w:rPr>
+        <w:rFonts w:ascii="Courier New" w:hAnsi="Courier New" w:hint="default"/>
+        <w:sz w:val="20"/>
+      </w:rPr>
+    </w:lvl>
+    <w:lvl w:ilvl="2" w:tentative="1">
+      <w:start w:val="1"/>
+      <w:numFmt w:val="bullet"/>
+      <w:lvlText w:val=""/>
+      <w:lvlJc w:val="left"/>
+      <w:pPr>
+        <w:tabs>
+          <w:tab w:val="num" w:pos="2160"/>
+        </w:tabs>
+        <w:ind w:left="2160" w:hanging="360"/>
+      </w:pPr>
+      <w:rPr>
+        <w:rFonts w:ascii="Wingdings" w:hAnsi="Wingdings" w:hint="default"/>
+        <w:sz w:val="20"/>
+      </w:rPr>
+    </w:lvl>
+    <w:lvl w:ilvl="3" w:tentative="1">
+      <w:start w:val="1"/>
+      <w:numFmt w:val="bullet"/>
+      <w:lvlText w:val=""/>
+      <w:lvlJc w:val="left"/>
+      <w:pPr>
+        <w:tabs>
+          <w:tab w:val="num" w:pos="2880"/>
+        </w:tabs>
+        <w:ind w:left="2880" w:hanging="360"/>
+      </w:pPr>
+      <w:rPr>
+        <w:rFonts w:ascii="Wingdings" w:hAnsi="Wingdings" w:hint="default"/>
+        <w:sz w:val="20"/>
+      </w:rPr>
+    </w:lvl>
+    <w:lvl w:ilvl="4" w:tentative="1">
+      <w:start w:val="1"/>
+      <w:numFmt w:val="bullet"/>
+      <w:lvlText w:val=""/>
+      <w:lvlJc w:val="left"/>
+      <w:pPr>
+        <w:tabs>
+          <w:tab w:val="num" w:pos="3600"/>
+        </w:tabs>
+        <w:ind w:left="3600" w:hanging="360"/>
+      </w:pPr>
+      <w:rPr>
+        <w:rFonts w:ascii="Wingdings" w:hAnsi="Wingdings" w:hint="default"/>
+        <w:sz w:val="20"/>
+      </w:rPr>
+    </w:lvl>
+    <w:lvl w:ilvl="5" w:tentative="1">
+      <w:start w:val="1"/>
+      <w:numFmt w:val="bullet"/>
+      <w:lvlText w:val=""/>
+      <w:lvlJc w:val="left"/>
+      <w:pPr>
+        <w:tabs>
+          <w:tab w:val="num" w:pos="4320"/>
+        </w:tabs>
+        <w:ind w:left="4320" w:hanging="360"/>
+      </w:pPr>
+      <w:rPr>
+        <w:rFonts w:ascii="Wingdings" w:hAnsi="Wingdings" w:hint="default"/>
+        <w:sz w:val="20"/>
+      </w:rPr>
+    </w:lvl>
+    <w:lvl w:ilvl="6" w:tentative="1">
+      <w:start w:val="1"/>
+      <w:numFmt w:val="bullet"/>
+      <w:lvlText w:val=""/>
+      <w:lvlJc w:val="left"/>
+      <w:pPr>
+        <w:tabs>
+          <w:tab w:val="num" w:pos="5040"/>
+        </w:tabs>
+        <w:ind w:left="5040" w:hanging="360"/>
+      </w:pPr>
+      <w:rPr>
+        <w:rFonts w:ascii="Wingdings" w:hAnsi="Wingdings" w:hint="default"/>
+        <w:sz w:val="20"/>
+      </w:rPr>
+    </w:lvl>
+    <w:lvl w:ilvl="7" w:tentative="1">
+      <w:start w:val="1"/>
+      <w:numFmt w:val="bullet"/>
+      <w:lvlText w:val=""/>
+      <w:lvlJc w:val="left"/>
+      <w:pPr>
+        <w:tabs>
+          <w:tab w:val="num" w:pos="5760"/>
+        </w:tabs>
+        <w:ind w:left="5760" w:hanging="360"/>
+      </w:pPr>
+      <w:rPr>
+        <w:rFonts w:ascii="Wingdings" w:hAnsi="Wingdings" w:hint="default"/>
+        <w:sz w:val="20"/>
+      </w:rPr>
+    </w:lvl>
+    <w:lvl w:ilvl="8" w:tentative="1">
+      <w:start w:val="1"/>
+      <w:numFmt w:val="bullet"/>
+      <w:lvlText w:val=""/>
+      <w:lvlJc w:val="left"/>
+      <w:pPr>
+        <w:tabs>
+          <w:tab w:val="num" w:pos="6480"/>
+        </w:tabs>
+        <w:ind w:left="6480" w:hanging="360"/>
+      </w:pPr>
+      <w:rPr>
+        <w:rFonts w:ascii="Wingdings" w:hAnsi="Wingdings" w:hint="default"/>
+        <w:sz w:val="20"/>
+      </w:rPr>
+    </w:lvl>
+  </w:abstractNum>
+  <w:abstractNum w:abstractNumId="9" w15:restartNumberingAfterBreak="0">
+    <w:nsid w:val="6BDD5267"/>
+    <w:multiLevelType w:val="multilevel"/>
+    <w:tmpl w:val="02FA7D5E"/>
+    <w:lvl w:ilvl="0">
+      <w:start w:val="1"/>
+      <w:numFmt w:val="bullet"/>
+      <w:lvlText w:val=""/>
+      <w:lvlJc w:val="left"/>
+      <w:pPr>
+        <w:tabs>
+          <w:tab w:val="num" w:pos="720"/>
+        </w:tabs>
+        <w:ind w:left="720" w:hanging="360"/>
+      </w:pPr>
+      <w:rPr>
+        <w:rFonts w:ascii="Symbol" w:hAnsi="Symbol" w:hint="default"/>
+        <w:sz w:val="20"/>
+      </w:rPr>
+    </w:lvl>
+    <w:lvl w:ilvl="1" w:tentative="1">
+      <w:start w:val="1"/>
+      <w:numFmt w:val="bullet"/>
+      <w:lvlText w:val="o"/>
+      <w:lvlJc w:val="left"/>
+      <w:pPr>
+        <w:tabs>
+          <w:tab w:val="num" w:pos="1440"/>
+        </w:tabs>
+        <w:ind w:left="1440" w:hanging="360"/>
+      </w:pPr>
+      <w:rPr>
+        <w:rFonts w:ascii="Courier New" w:hAnsi="Courier New" w:hint="default"/>
+        <w:sz w:val="20"/>
+      </w:rPr>
+    </w:lvl>
+    <w:lvl w:ilvl="2" w:tentative="1">
+      <w:start w:val="1"/>
+      <w:numFmt w:val="bullet"/>
+      <w:lvlText w:val=""/>
+      <w:lvlJc w:val="left"/>
+      <w:pPr>
+        <w:tabs>
+          <w:tab w:val="num" w:pos="2160"/>
+        </w:tabs>
+        <w:ind w:left="2160" w:hanging="360"/>
+      </w:pPr>
+      <w:rPr>
+        <w:rFonts w:ascii="Wingdings" w:hAnsi="Wingdings" w:hint="default"/>
+        <w:sz w:val="20"/>
+      </w:rPr>
+    </w:lvl>
+    <w:lvl w:ilvl="3" w:tentative="1">
+      <w:start w:val="1"/>
+      <w:numFmt w:val="bullet"/>
+      <w:lvlText w:val=""/>
+      <w:lvlJc w:val="left"/>
+      <w:pPr>
+        <w:tabs>
+          <w:tab w:val="num" w:pos="2880"/>
+        </w:tabs>
+        <w:ind w:left="2880" w:hanging="360"/>
+      </w:pPr>
+      <w:rPr>
+        <w:rFonts w:ascii="Wingdings" w:hAnsi="Wingdings" w:hint="default"/>
+        <w:sz w:val="20"/>
+      </w:rPr>
+    </w:lvl>
+    <w:lvl w:ilvl="4" w:tentative="1">
+      <w:start w:val="1"/>
+      <w:numFmt w:val="bullet"/>
+      <w:lvlText w:val=""/>
+      <w:lvlJc w:val="left"/>
+      <w:pPr>
+        <w:tabs>
+          <w:tab w:val="num" w:pos="3600"/>
+        </w:tabs>
+        <w:ind w:left="3600" w:hanging="360"/>
+      </w:pPr>
+      <w:rPr>
+        <w:rFonts w:ascii="Wingdings" w:hAnsi="Wingdings" w:hint="default"/>
+        <w:sz w:val="20"/>
+      </w:rPr>
+    </w:lvl>
+    <w:lvl w:ilvl="5" w:tentative="1">
+      <w:start w:val="1"/>
+      <w:numFmt w:val="bullet"/>
+      <w:lvlText w:val=""/>
+      <w:lvlJc w:val="left"/>
+      <w:pPr>
+        <w:tabs>
+          <w:tab w:val="num" w:pos="4320"/>
+        </w:tabs>
+        <w:ind w:left="4320" w:hanging="360"/>
+      </w:pPr>
+      <w:rPr>
+        <w:rFonts w:ascii="Wingdings" w:hAnsi="Wingdings" w:hint="default"/>
+        <w:sz w:val="20"/>
+      </w:rPr>
+    </w:lvl>
+    <w:lvl w:ilvl="6" w:tentative="1">
+      <w:start w:val="1"/>
+      <w:numFmt w:val="bullet"/>
+      <w:lvlText w:val=""/>
+      <w:lvlJc w:val="left"/>
+      <w:pPr>
+        <w:tabs>
+          <w:tab w:val="num" w:pos="5040"/>
+        </w:tabs>
+        <w:ind w:left="5040" w:hanging="360"/>
+      </w:pPr>
+      <w:rPr>
+        <w:rFonts w:ascii="Wingdings" w:hAnsi="Wingdings" w:hint="default"/>
+        <w:sz w:val="20"/>
+      </w:rPr>
+    </w:lvl>
+    <w:lvl w:ilvl="7" w:tentative="1">
+      <w:start w:val="1"/>
+      <w:numFmt w:val="bullet"/>
+      <w:lvlText w:val=""/>
+      <w:lvlJc w:val="left"/>
+      <w:pPr>
+        <w:tabs>
+          <w:tab w:val="num" w:pos="5760"/>
+        </w:tabs>
+        <w:ind w:left="5760" w:hanging="360"/>
+      </w:pPr>
+      <w:rPr>
+        <w:rFonts w:ascii="Wingdings" w:hAnsi="Wingdings" w:hint="default"/>
+        <w:sz w:val="20"/>
+      </w:rPr>
+    </w:lvl>
+    <w:lvl w:ilvl="8" w:tentative="1">
+      <w:start w:val="1"/>
+      <w:numFmt w:val="bullet"/>
+      <w:lvlText w:val=""/>
+      <w:lvlJc w:val="left"/>
+      <w:pPr>
+        <w:tabs>
+          <w:tab w:val="num" w:pos="6480"/>
+        </w:tabs>
+        <w:ind w:left="6480" w:hanging="360"/>
+      </w:pPr>
+      <w:rPr>
+        <w:rFonts w:ascii="Wingdings" w:hAnsi="Wingdings" w:hint="default"/>
+        <w:sz w:val="20"/>
+      </w:rPr>
+    </w:lvl>
+  </w:abstractNum>
+  <w:abstractNum w:abstractNumId="10" w15:restartNumberingAfterBreak="0">
+    <w:nsid w:val="78286559"/>
+    <w:multiLevelType w:val="multilevel"/>
+    <w:tmpl w:val="9B489E0A"/>
+    <w:lvl w:ilvl="0">
+      <w:start w:val="1"/>
+      <w:numFmt w:val="decimal"/>
+      <w:lvlText w:val="%1."/>
+      <w:lvlJc w:val="left"/>
+      <w:pPr>
+        <w:tabs>
+          <w:tab w:val="num" w:pos="720"/>
+        </w:tabs>
+        <w:ind w:left="720" w:hanging="360"/>
+      </w:pPr>
+    </w:lvl>
+    <w:lvl w:ilvl="1" w:tentative="1">
+      <w:start w:val="1"/>
+      <w:numFmt w:val="decimal"/>
+      <w:lvlText w:val="%2."/>
+      <w:lvlJc w:val="left"/>
+      <w:pPr>
+        <w:tabs>
+          <w:tab w:val="num" w:pos="1440"/>
+        </w:tabs>
+        <w:ind w:left="1440" w:hanging="360"/>
+      </w:pPr>
+    </w:lvl>
+    <w:lvl w:ilvl="2" w:tentative="1">
+      <w:start w:val="1"/>
+      <w:numFmt w:val="decimal"/>
+      <w:lvlText w:val="%3."/>
+      <w:lvlJc w:val="left"/>
+      <w:pPr>
+        <w:tabs>
+          <w:tab w:val="num" w:pos="2160"/>
+        </w:tabs>
+        <w:ind w:left="2160" w:hanging="360"/>
+      </w:pPr>
+    </w:lvl>
+    <w:lvl w:ilvl="3" w:tentative="1">
+      <w:start w:val="1"/>
+      <w:numFmt w:val="decimal"/>
+      <w:lvlText w:val="%4."/>
+      <w:lvlJc w:val="left"/>
+      <w:pPr>
+        <w:tabs>
+          <w:tab w:val="num" w:pos="2880"/>
+        </w:tabs>
+        <w:ind w:left="2880" w:hanging="360"/>
+      </w:pPr>
+    </w:lvl>
+    <w:lvl w:ilvl="4" w:tentative="1">
+      <w:start w:val="1"/>
+      <w:numFmt w:val="decimal"/>
+      <w:lvlText w:val="%5."/>
+      <w:lvlJc w:val="left"/>
+      <w:pPr>
+        <w:tabs>
+          <w:tab w:val="num" w:pos="3600"/>
+        </w:tabs>
+        <w:ind w:left="3600" w:hanging="360"/>
+      </w:pPr>
+    </w:lvl>
+    <w:lvl w:ilvl="5" w:tentative="1">
+      <w:start w:val="1"/>
+      <w:numFmt w:val="decimal"/>
+      <w:lvlText w:val="%6."/>
+      <w:lvlJc w:val="left"/>
+      <w:pPr>
+        <w:tabs>
+          <w:tab w:val="num" w:pos="4320"/>
+        </w:tabs>
+        <w:ind w:left="4320" w:hanging="360"/>
+      </w:pPr>
+    </w:lvl>
+    <w:lvl w:ilvl="6" w:tentative="1">
+      <w:start w:val="1"/>
+      <w:numFmt w:val="decimal"/>
+      <w:lvlText w:val="%7."/>
+      <w:lvlJc w:val="left"/>
+      <w:pPr>
+        <w:tabs>
+          <w:tab w:val="num" w:pos="5040"/>
+        </w:tabs>
+        <w:ind w:left="5040" w:hanging="360"/>
+      </w:pPr>
+    </w:lvl>
+    <w:lvl w:ilvl="7" w:tentative="1">
+      <w:start w:val="1"/>
+      <w:numFmt w:val="decimal"/>
+      <w:lvlText w:val="%8."/>
+      <w:lvlJc w:val="left"/>
+      <w:pPr>
+        <w:tabs>
+          <w:tab w:val="num" w:pos="5760"/>
+        </w:tabs>
+        <w:ind w:left="5760" w:hanging="360"/>
+      </w:pPr>
+    </w:lvl>
+    <w:lvl w:ilvl="8" w:tentative="1">
+      <w:start w:val="1"/>
+      <w:numFmt w:val="decimal"/>
+      <w:lvlText w:val="%9."/>
+      <w:lvlJc w:val="left"/>
+      <w:pPr>
+        <w:tabs>
+          <w:tab w:val="num" w:pos="6480"/>
+        </w:tabs>
+        <w:ind w:left="6480" w:hanging="360"/>
+      </w:pPr>
+    </w:lvl>
+  </w:abstractNum>
+  <w:abstractNum w:abstractNumId="11" w15:restartNumberingAfterBreak="0">
+    <w:nsid w:val="790178B6"/>
+    <w:multiLevelType w:val="hybridMultilevel"/>
+    <w:tmpl w:val="AEC09148"/>
+    <w:lvl w:ilvl="0" w:tplc="4009000F">
+      <w:start w:val="1"/>
+      <w:numFmt w:val="decimal"/>
+      <w:lvlText w:val="%1."/>
+      <w:lvlJc w:val="left"/>
+      <w:pPr>
+        <w:ind w:left="720" w:hanging="360"/>
+      </w:pPr>
+      <w:rPr>
+        <w:rFonts w:hint="default"/>
+      </w:rPr>
+    </w:lvl>
+    <w:lvl w:ilvl="1" w:tplc="40090019" w:tentative="1">
+      <w:start w:val="1"/>
+      <w:numFmt w:val="lowerLetter"/>
+      <w:lvlText w:val="%2."/>
+      <w:lvlJc w:val="left"/>
+      <w:pPr>
+        <w:ind w:left="1440" w:hanging="360"/>
+      </w:pPr>
+    </w:lvl>
+    <w:lvl w:ilvl="2" w:tplc="4009001B" w:tentative="1">
+      <w:start w:val="1"/>
+      <w:numFmt w:val="lowerRoman"/>
+      <w:lvlText w:val="%3."/>
+      <w:lvlJc w:val="right"/>
+      <w:pPr>
+        <w:ind w:left="2160" w:hanging="180"/>
+      </w:pPr>
+    </w:lvl>
+    <w:lvl w:ilvl="3" w:tplc="4009000F" w:tentative="1">
+      <w:start w:val="1"/>
+      <w:numFmt w:val="decimal"/>
+      <w:lvlText w:val="%4."/>
+      <w:lvlJc w:val="left"/>
+      <w:pPr>
+        <w:ind w:left="2880" w:hanging="360"/>
+      </w:pPr>
+    </w:lvl>
+    <w:lvl w:ilvl="4" w:tplc="40090019" w:tentative="1">
+      <w:start w:val="1"/>
+      <w:numFmt w:val="lowerLetter"/>
+      <w:lvlText w:val="%5."/>
+      <w:lvlJc w:val="left"/>
+      <w:pPr>
+        <w:ind w:left="3600" w:hanging="360"/>
+      </w:pPr>
+    </w:lvl>
+    <w:lvl w:ilvl="5" w:tplc="4009001B" w:tentative="1">
+      <w:start w:val="1"/>
+      <w:numFmt w:val="lowerRoman"/>
+      <w:lvlText w:val="%6."/>
+      <w:lvlJc w:val="right"/>
+      <w:pPr>
+        <w:ind w:left="4320" w:hanging="180"/>
+      </w:pPr>
+    </w:lvl>
+    <w:lvl w:ilvl="6" w:tplc="4009000F" w:tentative="1">
+      <w:start w:val="1"/>
+      <w:numFmt w:val="decimal"/>
+      <w:lvlText w:val="%7."/>
+      <w:lvlJc w:val="left"/>
+      <w:pPr>
+        <w:ind w:left="5040" w:hanging="360"/>
+      </w:pPr>
+    </w:lvl>
+    <w:lvl w:ilvl="7" w:tplc="40090019" w:tentative="1">
+      <w:start w:val="1"/>
+      <w:numFmt w:val="lowerLetter"/>
+      <w:lvlText w:val="%8."/>
+      <w:lvlJc w:val="left"/>
+      <w:pPr>
+        <w:ind w:left="5760" w:hanging="360"/>
+      </w:pPr>
+    </w:lvl>
+    <w:lvl w:ilvl="8" w:tplc="4009001B" w:tentative="1">
+      <w:start w:val="1"/>
+      <w:numFmt w:val="lowerRoman"/>
+      <w:lvlText w:val="%9."/>
+      <w:lvlJc w:val="right"/>
+      <w:pPr>
+        <w:ind w:left="6480" w:hanging="180"/>
+      </w:pPr>
+    </w:lvl>
+  </w:abstractNum>
+  <w:num w:numId="1" w16cid:durableId="32193818">
+    <w:abstractNumId w:val="5"/>
+  </w:num>
+  <w:num w:numId="2" w16cid:durableId="1657369347">
+    <w:abstractNumId w:val="6"/>
+  </w:num>
+  <w:num w:numId="3" w16cid:durableId="1976567261">
+    <w:abstractNumId w:val="7"/>
+  </w:num>
+  <w:num w:numId="4" w16cid:durableId="1463959961">
+    <w:abstractNumId w:val="0"/>
+  </w:num>
+  <w:num w:numId="5" w16cid:durableId="1190873725">
+    <w:abstractNumId w:val="2"/>
+  </w:num>
+  <w:num w:numId="6" w16cid:durableId="624122254">
+    <w:abstractNumId w:val="11"/>
+  </w:num>
+  <w:num w:numId="7" w16cid:durableId="1224218205">
+    <w:abstractNumId w:val="3"/>
+  </w:num>
+  <w:num w:numId="8" w16cid:durableId="1528789503">
+    <w:abstractNumId w:val="4"/>
+  </w:num>
+  <w:num w:numId="9" w16cid:durableId="827752140">
+    <w:abstractNumId w:val="8"/>
+  </w:num>
+  <w:num w:numId="10" w16cid:durableId="1849826833">
+    <w:abstractNumId w:val="9"/>
+  </w:num>
+  <w:num w:numId="11" w16cid:durableId="823736578">
+    <w:abstractNumId w:val="10"/>
+  </w:num>
+  <w:num w:numId="12" w16cid:durableId="1150749253">
+    <w:abstractNumId w:val="1"/>
+  </w:num>
+</w:numbering>
 </file>
 
 <file path=word/styles.xml><?xml version="1.0" encoding="utf-8"?>
@@ -4610,7 +8431,6 @@
   <w:style w:type="character" w:default="1" w:styleId="DefaultParagraphFont">
     <w:name w:val="Default Paragraph Font"/>
     <w:uiPriority w:val="1"/>
-    <w:semiHidden/>
     <w:unhideWhenUsed/>
   </w:style>
   <w:style w:type="table" w:default="1" w:styleId="TableNormal">
@@ -5056,6 +8876,37 @@
     <w:uiPriority w:val="99"/>
     <w:rsid w:val="00FF1184"/>
   </w:style>
+  <w:style w:type="character" w:styleId="UnresolvedMention">
+    <w:name w:val="Unresolved Mention"/>
+    <w:basedOn w:val="DefaultParagraphFont"/>
+    <w:uiPriority w:val="99"/>
+    <w:semiHidden/>
+    <w:unhideWhenUsed/>
+    <w:rsid w:val="00E55197"/>
+    <w:rPr>
+      <w:color w:val="605E5C"/>
+      <w:shd w:val="clear" w:color="auto" w:fill="E1DFDD"/>
+    </w:rPr>
+  </w:style>
+  <w:style w:type="table" w:styleId="TableGrid">
+    <w:name w:val="Table Grid"/>
+    <w:basedOn w:val="TableNormal"/>
+    <w:uiPriority w:val="39"/>
+    <w:rsid w:val="004D1B0B"/>
+    <w:pPr>
+      <w:spacing w:after="0" w:line="240" w:lineRule="auto"/>
+    </w:pPr>
+    <w:tblPr>
+      <w:tblBorders>
+        <w:top w:val="single" w:sz="4" w:space="0" w:color="auto"/>
+        <w:left w:val="single" w:sz="4" w:space="0" w:color="auto"/>
+        <w:bottom w:val="single" w:sz="4" w:space="0" w:color="auto"/>
+        <w:right w:val="single" w:sz="4" w:space="0" w:color="auto"/>
+        <w:insideH w:val="single" w:sz="4" w:space="0" w:color="auto"/>
+        <w:insideV w:val="single" w:sz="4" w:space="0" w:color="auto"/>
+      </w:tblBorders>
+    </w:tblPr>
+  </w:style>
 </w:styles>
 </file>
 

</xml_diff>

<commit_message>
Updated doc with Git forking, cloning, Pull, Fetch, Stash, reflog and rebase formatting
</commit_message>
<xml_diff>
--- a/GitCommands.docx
+++ b/GitCommands.docx
@@ -2294,6 +2294,7 @@
       </w:r>
     </w:p>
     <w:p>
+      <w:proofErr w:type="gramStart"/>
       <w:r>
         <w:t>Let</w:t>
       </w:r>
@@ -2301,12 +2302,37 @@
         <w:t>’</w:t>
       </w:r>
       <w:r>
-        <w:t>s Create a Repo named LearnGit</w:t>
-      </w:r>
-    </w:p>
-    <w:p>
-      <w:r>
-        <w:t>The remote url for the LearnGit is: https://github.com/NaveenSilvester/LearnGit.git</w:t>
+        <w:t>s</w:t>
+      </w:r>
+      <w:proofErr w:type="gramEnd"/>
+      <w:r>
+        <w:t xml:space="preserve"> Create a Repo named </w:t>
+      </w:r>
+      <w:proofErr w:type="spellStart"/>
+      <w:r>
+        <w:t>LearnGit</w:t>
+      </w:r>
+      <w:proofErr w:type="spellEnd"/>
+    </w:p>
+    <w:p>
+      <w:r>
+        <w:t xml:space="preserve">The remote </w:t>
+      </w:r>
+      <w:proofErr w:type="spellStart"/>
+      <w:r>
+        <w:t>url</w:t>
+      </w:r>
+      <w:proofErr w:type="spellEnd"/>
+      <w:r>
+        <w:t xml:space="preserve"> for the </w:t>
+      </w:r>
+      <w:proofErr w:type="spellStart"/>
+      <w:r>
+        <w:t>LearnGit</w:t>
+      </w:r>
+      <w:proofErr w:type="spellEnd"/>
+      <w:r>
+        <w:t xml:space="preserve"> is: https://github.com/NaveenSilvester/LearnGit.git</w:t>
       </w:r>
     </w:p>
     <w:p/>
@@ -2330,8 +2356,13 @@
     </w:p>
     <w:p>
       <w:r>
-        <w:t>Create a folder in your local computer and name it as LearnGit</w:t>
-      </w:r>
+        <w:t xml:space="preserve">Create a folder in your local computer and name it as </w:t>
+      </w:r>
+      <w:proofErr w:type="spellStart"/>
+      <w:r>
+        <w:t>LearnGit</w:t>
+      </w:r>
+      <w:proofErr w:type="spellEnd"/>
     </w:p>
     <w:p/>
     <w:p>
@@ -2354,7 +2385,15 @@
     </w:p>
     <w:p>
       <w:r>
-        <w:t>Open Command Prompt and navigate into the newly created folder named LearnGit on your local computer</w:t>
+        <w:t xml:space="preserve">Open Command Prompt and navigate into the newly created folder named </w:t>
+      </w:r>
+      <w:proofErr w:type="spellStart"/>
+      <w:r>
+        <w:t>LearnGit</w:t>
+      </w:r>
+      <w:proofErr w:type="spellEnd"/>
+      <w:r>
+        <w:t xml:space="preserve"> on your local computer</w:t>
       </w:r>
     </w:p>
     <w:p/>
@@ -2392,8 +2431,16 @@
         <w:rPr>
           <w:color w:val="0070C0"/>
         </w:rPr>
-        <w:t>git init</w:t>
-      </w:r>
+        <w:t xml:space="preserve">git </w:t>
+      </w:r>
+      <w:proofErr w:type="spellStart"/>
+      <w:r>
+        <w:rPr>
+          <w:color w:val="0070C0"/>
+        </w:rPr>
+        <w:t>init</w:t>
+      </w:r>
+      <w:proofErr w:type="spellEnd"/>
     </w:p>
     <w:p>
       <w:r>
@@ -2440,7 +2487,15 @@
     </w:p>
     <w:p>
       <w:r>
-        <w:t>Note: You need to provide the git URL tha you obtained from Step-1</w:t>
+        <w:t xml:space="preserve">Note: You need to provide the git URL </w:t>
+      </w:r>
+      <w:proofErr w:type="spellStart"/>
+      <w:r>
+        <w:t>tha</w:t>
+      </w:r>
+      <w:proofErr w:type="spellEnd"/>
+      <w:r>
+        <w:t xml:space="preserve"> you obtained from Step-1</w:t>
       </w:r>
     </w:p>
     <w:p>
@@ -2479,8 +2534,13 @@
     </w:p>
     <w:p>
       <w:r>
-        <w:t>Make a pull request from Remote directory so that local directory is in sync with the latest files in Remote dirctory</w:t>
-      </w:r>
+        <w:t xml:space="preserve">Make a pull request from Remote directory so that local directory is in sync with the latest files in Remote </w:t>
+      </w:r>
+      <w:proofErr w:type="spellStart"/>
+      <w:r>
+        <w:t>dirctory</w:t>
+      </w:r>
+      <w:proofErr w:type="spellEnd"/>
     </w:p>
     <w:p>
       <w:pPr>
@@ -2596,7 +2656,21 @@
         <w:rPr>
           <w:color w:val="0070C0"/>
         </w:rPr>
-        <w:t> * [new branch]      main       -&gt; origin/main</w:t>
+        <w:t xml:space="preserve"> * [new </w:t>
+      </w:r>
+      <w:proofErr w:type="gramStart"/>
+      <w:r>
+        <w:rPr>
+          <w:color w:val="0070C0"/>
+        </w:rPr>
+        <w:t xml:space="preserve">branch]   </w:t>
+      </w:r>
+      <w:proofErr w:type="gramEnd"/>
+      <w:r>
+        <w:rPr>
+          <w:color w:val="0070C0"/>
+        </w:rPr>
+        <w:t>   main       -&gt; origin/main</w:t>
       </w:r>
     </w:p>
     <w:p/>
@@ -2627,7 +2701,15 @@
     </w:p>
     <w:p>
       <w:r>
-        <w:t> View the Local Directory (LearnGit) and you will see the files from Remote directory copied into your local directory</w:t>
+        <w:t> View the Local Directory (</w:t>
+      </w:r>
+      <w:proofErr w:type="spellStart"/>
+      <w:r>
+        <w:t>LearnGit</w:t>
+      </w:r>
+      <w:proofErr w:type="spellEnd"/>
+      <w:r>
+        <w:t>) and you will see the files from Remote directory copied into your local directory</w:t>
       </w:r>
     </w:p>
     <w:p/>
@@ -2713,8 +2795,16 @@
         <w:rPr>
           <w:color w:val="0070C0"/>
         </w:rPr>
-        <w:t>* master</w:t>
-      </w:r>
+        <w:t xml:space="preserve">* </w:t>
+      </w:r>
+      <w:proofErr w:type="gramStart"/>
+      <w:r>
+        <w:rPr>
+          <w:color w:val="0070C0"/>
+        </w:rPr>
+        <w:t>master</w:t>
+      </w:r>
+      <w:proofErr w:type="gramEnd"/>
     </w:p>
     <w:p/>
     <w:p>
@@ -2738,7 +2828,15 @@
     </w:p>
     <w:p>
       <w:r>
-        <w:t>Rename the branch master to main (so that the names are consistent across Git and Github remote directory)</w:t>
+        <w:t xml:space="preserve">Rename the branch master to main (so that the names are consistent across Git and </w:t>
+      </w:r>
+      <w:proofErr w:type="spellStart"/>
+      <w:r>
+        <w:t>Github</w:t>
+      </w:r>
+      <w:proofErr w:type="spellEnd"/>
+      <w:r>
+        <w:t xml:space="preserve"> remote directory)</w:t>
       </w:r>
     </w:p>
     <w:p>
@@ -2809,8 +2907,16 @@
         <w:rPr>
           <w:color w:val="0070C0"/>
         </w:rPr>
-        <w:t>* main</w:t>
-      </w:r>
+        <w:t xml:space="preserve">* </w:t>
+      </w:r>
+      <w:proofErr w:type="gramStart"/>
+      <w:r>
+        <w:rPr>
+          <w:color w:val="0070C0"/>
+        </w:rPr>
+        <w:t>main</w:t>
+      </w:r>
+      <w:proofErr w:type="gramEnd"/>
     </w:p>
     <w:p/>
     <w:p>
@@ -3055,7 +3161,21 @@
         <w:rPr>
           <w:color w:val="0070C0"/>
         </w:rPr>
-        <w:t>  (use "git restore --staged &lt;file&gt;..." to unstage)</w:t>
+        <w:t xml:space="preserve">  (use "git restore --staged &lt;file&gt;..." to </w:t>
+      </w:r>
+      <w:proofErr w:type="spellStart"/>
+      <w:r>
+        <w:rPr>
+          <w:color w:val="0070C0"/>
+        </w:rPr>
+        <w:t>unstage</w:t>
+      </w:r>
+      <w:proofErr w:type="spellEnd"/>
+      <w:r>
+        <w:rPr>
+          <w:color w:val="0070C0"/>
+        </w:rPr>
+        <w:t>)</w:t>
       </w:r>
     </w:p>
     <w:p>
@@ -3140,7 +3260,35 @@
         <w:rPr>
           <w:color w:val="0070C0"/>
         </w:rPr>
-        <w:t> 1 file changed, 48 insertions(+), 2 deletions(-)</w:t>
+        <w:t xml:space="preserve"> 1 file changed, 48 </w:t>
+      </w:r>
+      <w:proofErr w:type="gramStart"/>
+      <w:r>
+        <w:rPr>
+          <w:color w:val="0070C0"/>
+        </w:rPr>
+        <w:t>insertions(</w:t>
+      </w:r>
+      <w:proofErr w:type="gramEnd"/>
+      <w:r>
+        <w:rPr>
+          <w:color w:val="0070C0"/>
+        </w:rPr>
+        <w:t xml:space="preserve">+), 2 </w:t>
+      </w:r>
+      <w:proofErr w:type="gramStart"/>
+      <w:r>
+        <w:rPr>
+          <w:color w:val="0070C0"/>
+        </w:rPr>
+        <w:t>deletions(</w:t>
+      </w:r>
+      <w:proofErr w:type="gramEnd"/>
+      <w:r>
+        <w:rPr>
+          <w:color w:val="0070C0"/>
+        </w:rPr>
+        <w:t>-)</w:t>
       </w:r>
     </w:p>
     <w:p/>
@@ -3189,7 +3337,15 @@
     </w:p>
     <w:p>
       <w:r>
-        <w:t>Note: You will see some message similar to the below one:</w:t>
+        <w:t xml:space="preserve">Note: You will see some message </w:t>
+      </w:r>
+      <w:proofErr w:type="gramStart"/>
+      <w:r>
+        <w:t>similar to</w:t>
+      </w:r>
+      <w:proofErr w:type="gramEnd"/>
+      <w:r>
+        <w:t xml:space="preserve"> the below one:</w:t>
       </w:r>
     </w:p>
     <w:p>
@@ -3301,7 +3457,35 @@
         <w:rPr>
           <w:color w:val="0070C0"/>
         </w:rPr>
-        <w:t>   17a9586..3dd7301  main -&gt; main</w:t>
+        <w:t>   17a</w:t>
+      </w:r>
+      <w:proofErr w:type="gramStart"/>
+      <w:r>
+        <w:rPr>
+          <w:color w:val="0070C0"/>
+        </w:rPr>
+        <w:t>9586..</w:t>
+      </w:r>
+      <w:proofErr w:type="gramEnd"/>
+      <w:r>
+        <w:rPr>
+          <w:color w:val="0070C0"/>
+        </w:rPr>
+        <w:t>3dd</w:t>
+      </w:r>
+      <w:proofErr w:type="gramStart"/>
+      <w:r>
+        <w:rPr>
+          <w:color w:val="0070C0"/>
+        </w:rPr>
+        <w:t>7301  main</w:t>
+      </w:r>
+      <w:proofErr w:type="gramEnd"/>
+      <w:r>
+        <w:rPr>
+          <w:color w:val="0070C0"/>
+        </w:rPr>
+        <w:t xml:space="preserve"> -&gt; main</w:t>
       </w:r>
     </w:p>
     <w:p/>
@@ -3325,8 +3509,13 @@
     </w:p>
     <w:p>
       <w:r>
-        <w:t>Login to Git but and get to the repository LearnGit</w:t>
-      </w:r>
+        <w:t xml:space="preserve">Login to Git but and get to the repository </w:t>
+      </w:r>
+      <w:proofErr w:type="spellStart"/>
+      <w:r>
+        <w:t>LearnGit</w:t>
+      </w:r>
+      <w:proofErr w:type="spellEnd"/>
     </w:p>
     <w:p>
       <w:r>
@@ -3434,8 +3623,16 @@
         <w:rPr>
           <w:color w:val="0070C0"/>
         </w:rPr>
-        <w:t>* main</w:t>
-      </w:r>
+        <w:t xml:space="preserve">* </w:t>
+      </w:r>
+      <w:proofErr w:type="gramStart"/>
+      <w:r>
+        <w:rPr>
+          <w:color w:val="0070C0"/>
+        </w:rPr>
+        <w:t>main</w:t>
+      </w:r>
+      <w:proofErr w:type="gramEnd"/>
     </w:p>
     <w:p/>
     <w:p>
@@ -3467,7 +3664,21 @@
         <w:rPr>
           <w:color w:val="0070C0"/>
         </w:rPr>
-        <w:t>git switch main</w:t>
+        <w:t xml:space="preserve">git </w:t>
+      </w:r>
+      <w:proofErr w:type="gramStart"/>
+      <w:r>
+        <w:rPr>
+          <w:color w:val="0070C0"/>
+        </w:rPr>
+        <w:t>switch</w:t>
+      </w:r>
+      <w:proofErr w:type="gramEnd"/>
+      <w:r>
+        <w:rPr>
+          <w:color w:val="0070C0"/>
+        </w:rPr>
+        <w:t xml:space="preserve"> main</w:t>
       </w:r>
     </w:p>
     <w:p>
@@ -3500,7 +3711,21 @@
         <w:rPr>
           <w:color w:val="0070C0"/>
         </w:rPr>
-        <w:t>* feature-login</w:t>
+        <w:t xml:space="preserve">* </w:t>
+      </w:r>
+      <w:proofErr w:type="gramStart"/>
+      <w:r>
+        <w:rPr>
+          <w:color w:val="0070C0"/>
+        </w:rPr>
+        <w:t>feature</w:t>
+      </w:r>
+      <w:proofErr w:type="gramEnd"/>
+      <w:r>
+        <w:rPr>
+          <w:color w:val="0070C0"/>
+        </w:rPr>
+        <w:t>-login</w:t>
       </w:r>
     </w:p>
     <w:p>
@@ -4005,7 +4230,21 @@
         <w:rPr>
           <w:color w:val="0070C0"/>
         </w:rPr>
-        <w:t>git fetch upstream</w:t>
+        <w:t xml:space="preserve">git </w:t>
+      </w:r>
+      <w:proofErr w:type="gramStart"/>
+      <w:r>
+        <w:rPr>
+          <w:color w:val="0070C0"/>
+        </w:rPr>
+        <w:t>fetch</w:t>
+      </w:r>
+      <w:proofErr w:type="gramEnd"/>
+      <w:r>
+        <w:rPr>
+          <w:color w:val="0070C0"/>
+        </w:rPr>
+        <w:t xml:space="preserve"> upstream</w:t>
       </w:r>
     </w:p>
     <w:p>
@@ -4101,8 +4340,16 @@
         <w:rPr>
           <w:color w:val="0070C0"/>
         </w:rPr>
-        <w:t>git add .</w:t>
-      </w:r>
+        <w:t xml:space="preserve">git </w:t>
+      </w:r>
+      <w:proofErr w:type="gramStart"/>
+      <w:r>
+        <w:rPr>
+          <w:color w:val="0070C0"/>
+        </w:rPr>
+        <w:t>add .</w:t>
+      </w:r>
+      <w:proofErr w:type="gramEnd"/>
     </w:p>
     <w:p>
       <w:pPr>
@@ -4761,7 +5008,15 @@
               <w:spacing w:after="160" w:line="278" w:lineRule="auto"/>
             </w:pPr>
             <w:r>
-              <w:t>Fetches changes and merges them into the current branch</w:t>
+              <w:t xml:space="preserve">Fetches </w:t>
+            </w:r>
+            <w:proofErr w:type="gramStart"/>
+            <w:r>
+              <w:t>changes</w:t>
+            </w:r>
+            <w:proofErr w:type="gramEnd"/>
+            <w:r>
+              <w:t xml:space="preserve"> and merges them into the current branch</w:t>
             </w:r>
           </w:p>
         </w:tc>
@@ -5064,7 +5319,15 @@
     </w:p>
     <w:p>
       <w:r>
-        <w:t>Git stash is a useful feature that allows you to temporarily save changes that you haven't committed yet. This is helpful when you need to switch branches or work on something else without losing your current progress.</w:t>
+        <w:t xml:space="preserve">Git stash is a useful feature that allows you to temporarily save changes that you </w:t>
+      </w:r>
+      <w:proofErr w:type="gramStart"/>
+      <w:r>
+        <w:t>haven't</w:t>
+      </w:r>
+      <w:proofErr w:type="gramEnd"/>
+      <w:r>
+        <w:t xml:space="preserve"> committed yet. This is helpful when you need to switch branches or work on something else without losing your current progress.</w:t>
       </w:r>
     </w:p>
     <w:p>
@@ -5120,7 +5383,15 @@
     </w:p>
     <w:p>
       <w:r>
-        <w:t>If you see modified files that you don’t want to commit yet, you can stash them.</w:t>
+        <w:t xml:space="preserve">If you see modified files that you </w:t>
+      </w:r>
+      <w:proofErr w:type="gramStart"/>
+      <w:r>
+        <w:t>don’t</w:t>
+      </w:r>
+      <w:proofErr w:type="gramEnd"/>
+      <w:r>
+        <w:t xml:space="preserve"> want to commit yet, you can stash them.</w:t>
       </w:r>
     </w:p>
     <w:p/>
@@ -5202,7 +5473,23 @@
     </w:p>
     <w:p>
       <w:r>
-        <w:t>This will show a list of stashed changes, each with an index like stash@{0}, stash@{1}, etc.,</w:t>
+        <w:t>This will show a list of stashed changes, each with an index like stash</w:t>
+      </w:r>
+      <w:proofErr w:type="gramStart"/>
+      <w:r>
+        <w:t>@{</w:t>
+      </w:r>
+      <w:proofErr w:type="gramEnd"/>
+      <w:r>
+        <w:t>0}, stash</w:t>
+      </w:r>
+      <w:proofErr w:type="gramStart"/>
+      <w:r>
+        <w:t>@{</w:t>
+      </w:r>
+      <w:proofErr w:type="gramEnd"/>
+      <w:r>
+        <w:t>1}, etc.,</w:t>
       </w:r>
     </w:p>
     <w:p>
@@ -5237,7 +5524,21 @@
         <w:rPr>
           <w:color w:val="0070C0"/>
         </w:rPr>
-        <w:t>git stash apply stash@{0}</w:t>
+        <w:t>git stash apply stash</w:t>
+      </w:r>
+      <w:proofErr w:type="gramStart"/>
+      <w:r>
+        <w:rPr>
+          <w:color w:val="0070C0"/>
+        </w:rPr>
+        <w:t>@{</w:t>
+      </w:r>
+      <w:proofErr w:type="gramEnd"/>
+      <w:r>
+        <w:rPr>
+          <w:color w:val="0070C0"/>
+        </w:rPr>
+        <w:t>0}</w:t>
       </w:r>
     </w:p>
     <w:p>
@@ -5277,7 +5578,21 @@
         <w:rPr>
           <w:color w:val="0070C0"/>
         </w:rPr>
-        <w:t>git stash drop stash@{0}</w:t>
+        <w:t>git stash drop stash</w:t>
+      </w:r>
+      <w:proofErr w:type="gramStart"/>
+      <w:r>
+        <w:rPr>
+          <w:color w:val="0070C0"/>
+        </w:rPr>
+        <w:t>@{</w:t>
+      </w:r>
+      <w:proofErr w:type="gramEnd"/>
+      <w:r>
+        <w:rPr>
+          <w:color w:val="0070C0"/>
+        </w:rPr>
+        <w:t>0}</w:t>
       </w:r>
     </w:p>
     <w:p>
@@ -5332,7 +5647,21 @@
         <w:rPr>
           <w:color w:val="0070C0"/>
         </w:rPr>
-        <w:t xml:space="preserve">git stash branch new-feature stash@{0} </w:t>
+        <w:t>git stash branch new-feature stash</w:t>
+      </w:r>
+      <w:proofErr w:type="gramStart"/>
+      <w:r>
+        <w:rPr>
+          <w:color w:val="0070C0"/>
+        </w:rPr>
+        <w:t>@{</w:t>
+      </w:r>
+      <w:proofErr w:type="gramEnd"/>
+      <w:r>
+        <w:rPr>
+          <w:color w:val="0070C0"/>
+        </w:rPr>
+        <w:t xml:space="preserve">0} </w:t>
       </w:r>
     </w:p>
     <w:p>
@@ -5354,12 +5683,29 @@
           <w:b/>
           <w:bCs/>
         </w:rPr>
-        <w:t>Git reflog</w:t>
-      </w:r>
-    </w:p>
-    <w:p>
-      <w:r>
-        <w:t>Git reflog is a powerful tool that records updates to branch tips and references in your local repository. It acts as an undo history, allowing you to recover lost commits or track changes that might not be visible in the regular Git log.</w:t>
+        <w:t xml:space="preserve">Git </w:t>
+      </w:r>
+      <w:proofErr w:type="spellStart"/>
+      <w:r>
+        <w:rPr>
+          <w:b/>
+          <w:bCs/>
+        </w:rPr>
+        <w:t>reflog</w:t>
+      </w:r>
+      <w:proofErr w:type="spellEnd"/>
+    </w:p>
+    <w:p>
+      <w:r>
+        <w:t xml:space="preserve">Git </w:t>
+      </w:r>
+      <w:proofErr w:type="spellStart"/>
+      <w:r>
+        <w:t>reflog</w:t>
+      </w:r>
+      <w:proofErr w:type="spellEnd"/>
+      <w:r>
+        <w:t xml:space="preserve"> is a powerful tool that records updates to branch tips and references in your local repository. It acts as an undo history, allowing you to recover lost commits or track changes that might not be visible in the regular Git log.</w:t>
       </w:r>
     </w:p>
     <w:p/>
@@ -5376,8 +5722,17 @@
           <w:b/>
           <w:bCs/>
         </w:rPr>
-        <w:t>Step-by-Step Guide to Git Reflog</w:t>
-      </w:r>
+        <w:t xml:space="preserve">Step-by-Step Guide to Git </w:t>
+      </w:r>
+      <w:proofErr w:type="spellStart"/>
+      <w:r>
+        <w:rPr>
+          <w:b/>
+          <w:bCs/>
+        </w:rPr>
+        <w:t>Reflog</w:t>
+      </w:r>
+      <w:proofErr w:type="spellEnd"/>
     </w:p>
     <w:p>
       <w:pPr>
@@ -5392,7 +5747,23 @@
           <w:b/>
           <w:bCs/>
         </w:rPr>
-        <w:t>Step-1: View Reflog History</w:t>
+        <w:t xml:space="preserve">Step-1: View </w:t>
+      </w:r>
+      <w:proofErr w:type="spellStart"/>
+      <w:r>
+        <w:rPr>
+          <w:b/>
+          <w:bCs/>
+        </w:rPr>
+        <w:t>Reflog</w:t>
+      </w:r>
+      <w:proofErr w:type="spellEnd"/>
+      <w:r>
+        <w:rPr>
+          <w:b/>
+          <w:bCs/>
+        </w:rPr>
+        <w:t xml:space="preserve"> History</w:t>
       </w:r>
     </w:p>
     <w:p>
@@ -5411,12 +5782,28 @@
         <w:rPr>
           <w:color w:val="0070C0"/>
         </w:rPr>
-        <w:t>git reflog</w:t>
-      </w:r>
-    </w:p>
-    <w:p>
-      <w:r>
-        <w:t>This will display a list of recent actions, including commits, checkouts, resets and merges</w:t>
+        <w:t xml:space="preserve">git </w:t>
+      </w:r>
+      <w:proofErr w:type="spellStart"/>
+      <w:r>
+        <w:rPr>
+          <w:color w:val="0070C0"/>
+        </w:rPr>
+        <w:t>reflog</w:t>
+      </w:r>
+      <w:proofErr w:type="spellEnd"/>
+    </w:p>
+    <w:p>
+      <w:r>
+        <w:t xml:space="preserve">This will display a list of recent actions, including commits, checkouts, </w:t>
+      </w:r>
+      <w:proofErr w:type="gramStart"/>
+      <w:r>
+        <w:t>resets</w:t>
+      </w:r>
+      <w:proofErr w:type="gramEnd"/>
+      <w:r>
+        <w:t xml:space="preserve"> and merges</w:t>
       </w:r>
     </w:p>
     <w:p>
@@ -5437,7 +5824,15 @@
     </w:p>
     <w:p>
       <w:r>
-        <w:t>If you accidently reset or deleted a commit, find its reference in the reflog:</w:t>
+        <w:t xml:space="preserve">If you accidently reset or deleted a commit, find its reference in the </w:t>
+      </w:r>
+      <w:proofErr w:type="spellStart"/>
+      <w:r>
+        <w:t>reflog</w:t>
+      </w:r>
+      <w:proofErr w:type="spellEnd"/>
+      <w:r>
+        <w:t>:</w:t>
       </w:r>
     </w:p>
     <w:p>
@@ -5491,7 +5886,21 @@
         <w:rPr>
           <w:color w:val="0070C0"/>
         </w:rPr>
-        <w:t>git reset – hard HEAD@{2}</w:t>
+        <w:t>git reset – hard HEAD</w:t>
+      </w:r>
+      <w:proofErr w:type="gramStart"/>
+      <w:r>
+        <w:rPr>
+          <w:color w:val="0070C0"/>
+        </w:rPr>
+        <w:t>@{</w:t>
+      </w:r>
+      <w:proofErr w:type="gramEnd"/>
+      <w:r>
+        <w:rPr>
+          <w:color w:val="0070C0"/>
+        </w:rPr>
+        <w:t>2}</w:t>
       </w:r>
     </w:p>
     <w:p>
@@ -5512,12 +5921,36 @@
           <w:b/>
           <w:bCs/>
         </w:rPr>
-        <w:t>Step-4: Clean up Old Reflog Entries</w:t>
-      </w:r>
-    </w:p>
-    <w:p>
-      <w:r>
-        <w:t>To remove outdated reflog entries</w:t>
+        <w:t xml:space="preserve">Step-4: Clean up Old </w:t>
+      </w:r>
+      <w:proofErr w:type="spellStart"/>
+      <w:r>
+        <w:rPr>
+          <w:b/>
+          <w:bCs/>
+        </w:rPr>
+        <w:t>Reflog</w:t>
+      </w:r>
+      <w:proofErr w:type="spellEnd"/>
+      <w:r>
+        <w:rPr>
+          <w:b/>
+          <w:bCs/>
+        </w:rPr>
+        <w:t xml:space="preserve"> Entries</w:t>
+      </w:r>
+    </w:p>
+    <w:p>
+      <w:r>
+        <w:t xml:space="preserve">To remove outdated </w:t>
+      </w:r>
+      <w:proofErr w:type="spellStart"/>
+      <w:r>
+        <w:t>reflog</w:t>
+      </w:r>
+      <w:proofErr w:type="spellEnd"/>
+      <w:r>
+        <w:t xml:space="preserve"> entries</w:t>
       </w:r>
     </w:p>
     <w:p>
@@ -5532,7 +5965,21 @@
           <w:color w:val="0070C0"/>
         </w:rPr>
         <w:lastRenderedPageBreak/>
-        <w:t>git reflog expire –expire=30.days.ago –all</w:t>
+        <w:t xml:space="preserve">git </w:t>
+      </w:r>
+      <w:proofErr w:type="spellStart"/>
+      <w:r>
+        <w:rPr>
+          <w:color w:val="0070C0"/>
+        </w:rPr>
+        <w:t>reflog</w:t>
+      </w:r>
+      <w:proofErr w:type="spellEnd"/>
+      <w:r>
+        <w:rPr>
+          <w:color w:val="0070C0"/>
+        </w:rPr>
+        <w:t xml:space="preserve"> expire –expire=30.days.ago –all</w:t>
       </w:r>
     </w:p>
     <w:p>
@@ -5546,7 +5993,21 @@
         <w:rPr>
           <w:color w:val="0070C0"/>
         </w:rPr>
-        <w:t>git gc –prune=30.days.ago</w:t>
+        <w:t xml:space="preserve">git </w:t>
+      </w:r>
+      <w:proofErr w:type="spellStart"/>
+      <w:r>
+        <w:rPr>
+          <w:color w:val="0070C0"/>
+        </w:rPr>
+        <w:t>gc</w:t>
+      </w:r>
+      <w:proofErr w:type="spellEnd"/>
+      <w:r>
+        <w:rPr>
+          <w:color w:val="0070C0"/>
+        </w:rPr>
+        <w:t xml:space="preserve"> –prune=30.days.ago</w:t>
       </w:r>
     </w:p>
     <w:p>
@@ -5569,8 +6030,17 @@
           <w:b/>
           <w:bCs/>
         </w:rPr>
-        <w:t>Git rebase</w:t>
-      </w:r>
+        <w:t xml:space="preserve">Git </w:t>
+      </w:r>
+      <w:proofErr w:type="gramStart"/>
+      <w:r>
+        <w:rPr>
+          <w:b/>
+          <w:bCs/>
+        </w:rPr>
+        <w:t>rebase</w:t>
+      </w:r>
+      <w:proofErr w:type="gramEnd"/>
     </w:p>
     <w:p>
       <w:r>
@@ -5702,7 +6172,21 @@
         <w:rPr>
           <w:color w:val="0070C0"/>
         </w:rPr>
-        <w:t>git rebase main</w:t>
+        <w:t xml:space="preserve">git </w:t>
+      </w:r>
+      <w:proofErr w:type="gramStart"/>
+      <w:r>
+        <w:rPr>
+          <w:color w:val="0070C0"/>
+        </w:rPr>
+        <w:t>rebase</w:t>
+      </w:r>
+      <w:proofErr w:type="gramEnd"/>
+      <w:r>
+        <w:rPr>
+          <w:color w:val="0070C0"/>
+        </w:rPr>
+        <w:t xml:space="preserve"> main</w:t>
       </w:r>
     </w:p>
     <w:p>
@@ -5742,8 +6226,16 @@
         <w:rPr>
           <w:color w:val="0070C0"/>
         </w:rPr>
-        <w:t>git add .</w:t>
-      </w:r>
+        <w:t xml:space="preserve">git </w:t>
+      </w:r>
+      <w:proofErr w:type="gramStart"/>
+      <w:r>
+        <w:rPr>
+          <w:color w:val="0070C0"/>
+        </w:rPr>
+        <w:t>add .</w:t>
+      </w:r>
+      <w:proofErr w:type="gramEnd"/>
     </w:p>
     <w:p>
       <w:r>
@@ -5840,7 +6332,15 @@
     </w:p>
     <w:p>
       <w:r>
-        <w:t>Try rebasing in your LearnGit repository by following these steps:</w:t>
+        <w:t xml:space="preserve">Try rebasing in your </w:t>
+      </w:r>
+      <w:proofErr w:type="spellStart"/>
+      <w:r>
+        <w:t>LearnGit</w:t>
+      </w:r>
+      <w:proofErr w:type="spellEnd"/>
+      <w:r>
+        <w:t xml:space="preserve"> repository by following these steps:</w:t>
       </w:r>
     </w:p>
     <w:p>
@@ -5909,7 +6409,98 @@
         <w:t>Push the rebased branch using git push origin new-feature --force.</w:t>
       </w:r>
     </w:p>
-    <w:p/>
+    <w:p>
+      <w:pPr>
+        <w:ind w:left="720"/>
+      </w:pPr>
+    </w:p>
+    <w:p>
+      <w:pPr>
+        <w:ind w:left="720"/>
+      </w:pPr>
+    </w:p>
+    <w:p>
+      <w:pPr>
+        <w:ind w:left="720"/>
+      </w:pPr>
+    </w:p>
+    <w:p>
+      <w:pPr>
+        <w:ind w:left="720"/>
+      </w:pPr>
+    </w:p>
+    <w:p>
+      <w:pPr>
+        <w:ind w:left="720"/>
+      </w:pPr>
+    </w:p>
+    <w:p>
+      <w:pPr>
+        <w:ind w:left="720"/>
+      </w:pPr>
+    </w:p>
+    <w:p>
+      <w:pPr>
+        <w:ind w:left="720"/>
+      </w:pPr>
+    </w:p>
+    <w:p>
+      <w:pPr>
+        <w:ind w:left="720"/>
+      </w:pPr>
+    </w:p>
+    <w:p>
+      <w:pPr>
+        <w:ind w:left="720"/>
+      </w:pPr>
+    </w:p>
+    <w:p>
+      <w:pPr>
+        <w:ind w:left="720"/>
+      </w:pPr>
+    </w:p>
+    <w:p>
+      <w:pPr>
+        <w:ind w:left="720"/>
+      </w:pPr>
+    </w:p>
+    <w:p>
+      <w:pPr>
+        <w:pStyle w:val="Heading1"/>
+        <w:rPr>
+          <w:b/>
+          <w:bCs/>
+        </w:rPr>
+      </w:pPr>
+      <w:r>
+        <w:rPr>
+          <w:b/>
+          <w:bCs/>
+        </w:rPr>
+        <w:lastRenderedPageBreak/>
+        <w:t xml:space="preserve">What is the difference between Git Rebase and Git </w:t>
+      </w:r>
+      <w:r>
+        <w:rPr>
+          <w:b/>
+          <w:bCs/>
+        </w:rPr>
+        <w:t>Merge</w:t>
+      </w:r>
+    </w:p>
+    <w:p>
+      <w:r>
+        <w:t xml:space="preserve">Git rebase and merge both integrate changes from one branch into another, but they do so in different ways. </w:t>
+      </w:r>
+      <w:proofErr w:type="gramStart"/>
+      <w:r>
+        <w:t>Here’s</w:t>
+      </w:r>
+      <w:proofErr w:type="gramEnd"/>
+      <w:r>
+        <w:t xml:space="preserve"> a breakdown</w:t>
+      </w:r>
+    </w:p>
     <w:p>
       <w:pPr>
         <w:pStyle w:val="Heading2"/>
@@ -5923,26 +6514,6 @@
           <w:b/>
           <w:bCs/>
         </w:rPr>
-        <w:t xml:space="preserve">What is the difference between Git Rebase and Git </w:t>
-      </w:r>
-      <w:r>
-        <w:rPr>
-          <w:b/>
-          <w:bCs/>
-        </w:rPr>
-        <w:t>Merge</w:t>
-      </w:r>
-    </w:p>
-    <w:p>
-      <w:r>
-        <w:t>Git rebase and merge both integrate changes from one branch into another, but they do so in different ways. Here’s a breakdown</w:t>
-      </w:r>
-    </w:p>
-    <w:p>
-      <w:pPr>
-        <w:pStyle w:val="Heading2"/>
-      </w:pPr>
-      <w:r>
         <w:t>Key Difference between Git rebase and Git Merge</w:t>
       </w:r>
     </w:p>
@@ -6290,9 +6861,11 @@
       <w:r>
         <w:t xml:space="preserve">Creates a merge commit </w:t>
       </w:r>
+      <w:proofErr w:type="gramStart"/>
       <w:r>
         <w:t>that ties</w:t>
       </w:r>
+      <w:proofErr w:type="gramEnd"/>
       <w:r>
         <w:t xml:space="preserve"> both histories together</w:t>
       </w:r>
@@ -6336,7 +6909,15 @@
         <w:t>g</w:t>
       </w:r>
       <w:r>
-        <w:t>it rebase main</w:t>
+        <w:t xml:space="preserve">it </w:t>
+      </w:r>
+      <w:proofErr w:type="gramStart"/>
+      <w:r>
+        <w:t>rebase</w:t>
+      </w:r>
+      <w:proofErr w:type="gramEnd"/>
+      <w:r>
+        <w:t xml:space="preserve"> main</w:t>
       </w:r>
     </w:p>
     <w:p>
@@ -6369,12 +6950,21 @@
           <w:b/>
           <w:bCs/>
         </w:rPr>
+        <w:lastRenderedPageBreak/>
         <w:t>Hands-on Example</w:t>
       </w:r>
     </w:p>
     <w:p>
       <w:r>
-        <w:t>Try both approaches in your LearnGit repository by:</w:t>
+        <w:t xml:space="preserve">Try both approaches in your </w:t>
+      </w:r>
+      <w:proofErr w:type="spellStart"/>
+      <w:r>
+        <w:t>LearnGit</w:t>
+      </w:r>
+      <w:proofErr w:type="spellEnd"/>
+      <w:r>
+        <w:t xml:space="preserve"> repository by:</w:t>
       </w:r>
     </w:p>
     <w:p>
@@ -6418,7 +7008,15 @@
         </w:numPr>
       </w:pPr>
       <w:r>
-        <w:t>Observing the difference in commit history using git log --oneline --graph.</w:t>
+        <w:t>Observing the difference in commit history using git log --</w:t>
+      </w:r>
+      <w:proofErr w:type="spellStart"/>
+      <w:r>
+        <w:t>oneline</w:t>
+      </w:r>
+      <w:proofErr w:type="spellEnd"/>
+      <w:r>
+        <w:t xml:space="preserve"> --graph.</w:t>
       </w:r>
     </w:p>
     <w:p/>

</xml_diff>

<commit_message>
Updated with GitHub Codespaces
</commit_message>
<xml_diff>
--- a/GitCommands.docx
+++ b/GitCommands.docx
@@ -9258,14 +9258,7 @@
           <w:bCs/>
         </w:rPr>
         <w:lastRenderedPageBreak/>
-        <w:t xml:space="preserve">What is the difference between Git Rebase and Git </w:t>
-      </w:r>
-      <w:r>
-        <w:rPr>
-          <w:b/>
-          <w:bCs/>
-        </w:rPr>
-        <w:t>Merge</w:t>
+        <w:t>What is the difference between Git Rebase and Git Merge</w:t>
       </w:r>
       <w:bookmarkEnd w:id="59"/>
     </w:p>
@@ -9804,6 +9797,82 @@
       <w:proofErr w:type="spellEnd"/>
       <w:r>
         <w:t xml:space="preserve"> --graph.</w:t>
+      </w:r>
+    </w:p>
+    <w:p/>
+    <w:p/>
+    <w:p/>
+    <w:p/>
+    <w:p/>
+    <w:p/>
+    <w:p/>
+    <w:p/>
+    <w:p/>
+    <w:p/>
+    <w:p/>
+    <w:p/>
+    <w:p/>
+    <w:p/>
+    <w:p/>
+    <w:p/>
+    <w:p/>
+    <w:p/>
+    <w:p/>
+    <w:p/>
+    <w:p/>
+    <w:p/>
+    <w:p/>
+    <w:p/>
+    <w:p>
+      <w:pPr>
+        <w:pStyle w:val="Heading1"/>
+        <w:rPr>
+          <w:b/>
+          <w:bCs/>
+        </w:rPr>
+      </w:pPr>
+      <w:r>
+        <w:rPr>
+          <w:b/>
+          <w:bCs/>
+        </w:rPr>
+        <w:t xml:space="preserve">GitHub </w:t>
+      </w:r>
+      <w:proofErr w:type="spellStart"/>
+      <w:r>
+        <w:rPr>
+          <w:b/>
+          <w:bCs/>
+        </w:rPr>
+        <w:t>Codespaces</w:t>
+      </w:r>
+      <w:proofErr w:type="spellEnd"/>
+    </w:p>
+    <w:p>
+      <w:pPr>
+        <w:jc w:val="both"/>
+      </w:pPr>
+      <w:r>
+        <w:t xml:space="preserve">GitHub </w:t>
+      </w:r>
+      <w:proofErr w:type="spellStart"/>
+      <w:r>
+        <w:t>Codespaces</w:t>
+      </w:r>
+      <w:proofErr w:type="spellEnd"/>
+      <w:r>
+        <w:t xml:space="preserve"> is a cloud-based development environment that allows developers to set up fully configured coding spaces instantly. It provides a secure and collaborative workspace directly within GitHub, eliminating the need for complex local setups. Each </w:t>
+      </w:r>
+      <w:proofErr w:type="spellStart"/>
+      <w:r>
+        <w:t>codespace</w:t>
+      </w:r>
+      <w:proofErr w:type="spellEnd"/>
+      <w:r>
+        <w:t xml:space="preserve"> runs in a Docker container on a virtual machine, offering various configurations based on your needs. You can access it via a browser, Visual Studio Code, or GitHub CLI</w:t>
+      </w:r>
+      <w:r>
+        <w:t>.</w:t>
       </w:r>
     </w:p>
     <w:p/>

</xml_diff>

<commit_message>
Updated Table of Contents and also Codespace
</commit_message>
<xml_diff>
--- a/GitCommands.docx
+++ b/GitCommands.docx
@@ -12074,6 +12074,9 @@
         <w:t>Codespaces</w:t>
       </w:r>
       <w:proofErr w:type="spellEnd"/>
+      <w:r>
+        <w:t xml:space="preserve"> </w:t>
+      </w:r>
     </w:p>
     <w:sectPr>
       <w:footerReference w:type="default" r:id="rId11"/>
@@ -15524,6 +15527,7 @@
   <w:style w:type="character" w:default="1" w:styleId="DefaultParagraphFont">
     <w:name w:val="Default Paragraph Font"/>
     <w:uiPriority w:val="1"/>
+    <w:semiHidden/>
     <w:unhideWhenUsed/>
   </w:style>
   <w:style w:type="table" w:default="1" w:styleId="TableNormal">

</xml_diff>